<commit_message>
Update End User manual - sign up, log in
</commit_message>
<xml_diff>
--- a/User Manual/End-User manual.docx
+++ b/User Manual/End-User manual.docx
@@ -182,10 +182,10 @@
           <w:noProof/>
         </w:rPr>
         <w:drawing>
-          <wp:inline distT="0" distB="0" distL="0" distR="0" wp14:anchorId="679B5F6A" wp14:editId="592E6318">
-            <wp:extent cx="2273300" cy="4639722"/>
-            <wp:effectExtent l="0" t="0" r="0" b="8890"/>
-            <wp:docPr id="4" name="Picture 4"/>
+          <wp:inline distT="0" distB="0" distL="0" distR="0" wp14:anchorId="3FD33995" wp14:editId="341E9B44">
+            <wp:extent cx="2644140" cy="5376839"/>
+            <wp:effectExtent l="0" t="0" r="3810" b="0"/>
+            <wp:docPr id="2" name="Picture 2"/>
             <wp:cNvGraphicFramePr>
               <a:graphicFrameLocks xmlns:a="http://schemas.openxmlformats.org/drawingml/2006/main" noChangeAspect="1"/>
             </wp:cNvGraphicFramePr>
@@ -205,7 +205,7 @@
                   <pic:spPr>
                     <a:xfrm>
                       <a:off x="0" y="0"/>
-                      <a:ext cx="2293208" cy="4680353"/>
+                      <a:ext cx="2653482" cy="5395835"/>
                     </a:xfrm>
                     <a:prstGeom prst="rect">
                       <a:avLst/>
@@ -243,23 +243,214 @@
         <w:pStyle w:val="Heading2"/>
       </w:pPr>
       <w:r>
-        <w:rPr>
-          <w:highlight w:val="yellow"/>
-        </w:rPr>
         <w:lastRenderedPageBreak/>
         <w:t>Sign up</w:t>
       </w:r>
     </w:p>
     <w:p>
+      <w:pPr>
+        <w:pStyle w:val="ListParagraph"/>
+        <w:numPr>
+          <w:ilvl w:val="0"/>
+          <w:numId w:val="3"/>
+        </w:numPr>
+      </w:pPr>
       <w:r>
         <w:rPr>
           <w:noProof/>
         </w:rPr>
         <w:drawing>
-          <wp:inline distT="0" distB="0" distL="0" distR="0" wp14:anchorId="7B3A02F0" wp14:editId="5B49E4BA">
-            <wp:extent cx="2565400" cy="5261561"/>
-            <wp:effectExtent l="0" t="0" r="6350" b="0"/>
-            <wp:docPr id="9" name="Picture 9"/>
+          <wp:anchor distT="0" distB="0" distL="114300" distR="114300" simplePos="0" relativeHeight="251664384" behindDoc="0" locked="0" layoutInCell="1" allowOverlap="1" wp14:anchorId="26C6DCCD" wp14:editId="6E8EC8E9">
+            <wp:simplePos x="0" y="0"/>
+            <wp:positionH relativeFrom="column">
+              <wp:posOffset>0</wp:posOffset>
+            </wp:positionH>
+            <wp:positionV relativeFrom="paragraph">
+              <wp:posOffset>18415</wp:posOffset>
+            </wp:positionV>
+            <wp:extent cx="1956435" cy="3962400"/>
+            <wp:effectExtent l="0" t="0" r="5715" b="0"/>
+            <wp:wrapSquare wrapText="bothSides"/>
+            <wp:docPr id="20" name="Picture 20"/>
+            <wp:cNvGraphicFramePr>
+              <a:graphicFrameLocks xmlns:a="http://schemas.openxmlformats.org/drawingml/2006/main" noChangeAspect="1"/>
+            </wp:cNvGraphicFramePr>
+            <a:graphic xmlns:a="http://schemas.openxmlformats.org/drawingml/2006/main">
+              <a:graphicData uri="http://schemas.openxmlformats.org/drawingml/2006/picture">
+                <pic:pic xmlns:pic="http://schemas.openxmlformats.org/drawingml/2006/picture">
+                  <pic:nvPicPr>
+                    <pic:cNvPr id="0" name="Picture 1"/>
+                    <pic:cNvPicPr>
+                      <a:picLocks noChangeAspect="1" noChangeArrowheads="1"/>
+                    </pic:cNvPicPr>
+                  </pic:nvPicPr>
+                  <pic:blipFill>
+                    <a:blip r:embed="rId6">
+                      <a:extLst>
+                        <a:ext uri="{28A0092B-C50C-407E-A947-70E740481C1C}">
+                          <a14:useLocalDpi xmlns:a14="http://schemas.microsoft.com/office/drawing/2010/main" val="0"/>
+                        </a:ext>
+                      </a:extLst>
+                    </a:blip>
+                    <a:srcRect/>
+                    <a:stretch>
+                      <a:fillRect/>
+                    </a:stretch>
+                  </pic:blipFill>
+                  <pic:spPr bwMode="auto">
+                    <a:xfrm>
+                      <a:off x="0" y="0"/>
+                      <a:ext cx="1956435" cy="3962400"/>
+                    </a:xfrm>
+                    <a:prstGeom prst="rect">
+                      <a:avLst/>
+                    </a:prstGeom>
+                    <a:noFill/>
+                    <a:ln>
+                      <a:noFill/>
+                    </a:ln>
+                  </pic:spPr>
+                </pic:pic>
+              </a:graphicData>
+            </a:graphic>
+            <wp14:sizeRelH relativeFrom="page">
+              <wp14:pctWidth>0</wp14:pctWidth>
+            </wp14:sizeRelH>
+            <wp14:sizeRelV relativeFrom="page">
+              <wp14:pctHeight>0</wp14:pctHeight>
+            </wp14:sizeRelV>
+          </wp:anchor>
+        </w:drawing>
+      </w:r>
+      <w:r>
+        <w:t>To create a new account, click “Sign up” button in homepage.</w:t>
+      </w:r>
+    </w:p>
+    <w:p/>
+    <w:p>
+      <w:pPr>
+        <w:rPr>
+          <w:rFonts w:ascii="Calibri" w:eastAsia="Malgun Gothic" w:hAnsi="Calibri" w:cs="Arial"/>
+          <w:sz w:val="24"/>
+          <w:lang w:eastAsia="en-US"/>
+        </w:rPr>
+      </w:pPr>
+    </w:p>
+    <w:p>
+      <w:pPr>
+        <w:rPr>
+          <w:rFonts w:ascii="Calibri" w:eastAsia="Malgun Gothic" w:hAnsi="Calibri" w:cs="Arial"/>
+          <w:sz w:val="24"/>
+          <w:lang w:eastAsia="en-US"/>
+        </w:rPr>
+      </w:pPr>
+    </w:p>
+    <w:p>
+      <w:pPr>
+        <w:rPr>
+          <w:rFonts w:ascii="Calibri" w:eastAsia="Malgun Gothic" w:hAnsi="Calibri" w:cs="Arial"/>
+          <w:sz w:val="24"/>
+          <w:lang w:eastAsia="en-US"/>
+        </w:rPr>
+      </w:pPr>
+    </w:p>
+    <w:p>
+      <w:pPr>
+        <w:rPr>
+          <w:rFonts w:ascii="Calibri" w:eastAsia="Malgun Gothic" w:hAnsi="Calibri" w:cs="Arial"/>
+          <w:sz w:val="24"/>
+          <w:lang w:eastAsia="en-US"/>
+        </w:rPr>
+      </w:pPr>
+    </w:p>
+    <w:p>
+      <w:pPr>
+        <w:rPr>
+          <w:rFonts w:ascii="Calibri" w:eastAsia="Malgun Gothic" w:hAnsi="Calibri" w:cs="Arial"/>
+          <w:sz w:val="24"/>
+          <w:lang w:eastAsia="en-US"/>
+        </w:rPr>
+      </w:pPr>
+    </w:p>
+    <w:p>
+      <w:pPr>
+        <w:rPr>
+          <w:rFonts w:ascii="Calibri" w:eastAsia="Malgun Gothic" w:hAnsi="Calibri" w:cs="Arial"/>
+          <w:sz w:val="24"/>
+          <w:lang w:eastAsia="en-US"/>
+        </w:rPr>
+      </w:pPr>
+    </w:p>
+    <w:p>
+      <w:pPr>
+        <w:rPr>
+          <w:rFonts w:ascii="Calibri" w:eastAsia="Malgun Gothic" w:hAnsi="Calibri" w:cs="Arial"/>
+          <w:sz w:val="24"/>
+          <w:lang w:eastAsia="en-US"/>
+        </w:rPr>
+      </w:pPr>
+    </w:p>
+    <w:p>
+      <w:pPr>
+        <w:rPr>
+          <w:rFonts w:ascii="Calibri" w:eastAsia="Malgun Gothic" w:hAnsi="Calibri" w:cs="Arial"/>
+          <w:sz w:val="24"/>
+          <w:lang w:eastAsia="en-US"/>
+        </w:rPr>
+      </w:pPr>
+    </w:p>
+    <w:p>
+      <w:pPr>
+        <w:rPr>
+          <w:rFonts w:ascii="Calibri" w:eastAsia="Malgun Gothic" w:hAnsi="Calibri" w:cs="Arial"/>
+          <w:sz w:val="24"/>
+          <w:lang w:eastAsia="en-US"/>
+        </w:rPr>
+      </w:pPr>
+    </w:p>
+    <w:p>
+      <w:pPr>
+        <w:rPr>
+          <w:rFonts w:ascii="Calibri" w:eastAsia="Malgun Gothic" w:hAnsi="Calibri" w:cs="Arial"/>
+          <w:sz w:val="24"/>
+          <w:lang w:eastAsia="en-US"/>
+        </w:rPr>
+      </w:pPr>
+    </w:p>
+    <w:p>
+      <w:pPr>
+        <w:rPr>
+          <w:rFonts w:ascii="Calibri" w:eastAsia="Malgun Gothic" w:hAnsi="Calibri" w:cs="Arial"/>
+          <w:sz w:val="24"/>
+          <w:lang w:eastAsia="en-US"/>
+        </w:rPr>
+      </w:pPr>
+    </w:p>
+    <w:p>
+      <w:pPr>
+        <w:rPr>
+          <w:rFonts w:ascii="Calibri" w:eastAsia="Malgun Gothic" w:hAnsi="Calibri" w:cs="Arial"/>
+          <w:sz w:val="24"/>
+          <w:lang w:eastAsia="en-US"/>
+        </w:rPr>
+      </w:pPr>
+      <w:r>
+        <w:rPr>
+          <w:noProof/>
+        </w:rPr>
+        <w:drawing>
+          <wp:anchor distT="0" distB="0" distL="114300" distR="114300" simplePos="0" relativeHeight="251665408" behindDoc="0" locked="0" layoutInCell="1" allowOverlap="1" wp14:anchorId="78D5B1EF" wp14:editId="3D35D513">
+            <wp:simplePos x="0" y="0"/>
+            <wp:positionH relativeFrom="column">
+              <wp:posOffset>0</wp:posOffset>
+            </wp:positionH>
+            <wp:positionV relativeFrom="paragraph">
+              <wp:posOffset>167640</wp:posOffset>
+            </wp:positionV>
+            <wp:extent cx="1929765" cy="3939540"/>
+            <wp:effectExtent l="0" t="0" r="0" b="3810"/>
+            <wp:wrapSquare wrapText="bothSides"/>
+            <wp:docPr id="21" name="Picture 21"/>
             <wp:cNvGraphicFramePr>
               <a:graphicFrameLocks xmlns:a="http://schemas.openxmlformats.org/drawingml/2006/main" noChangeAspect="1"/>
             </wp:cNvGraphicFramePr>
@@ -271,7 +462,13 @@
                     <pic:cNvPicPr/>
                   </pic:nvPicPr>
                   <pic:blipFill>
-                    <a:blip r:embed="rId6"/>
+                    <a:blip r:embed="rId7">
+                      <a:extLst>
+                        <a:ext uri="{28A0092B-C50C-407E-A947-70E740481C1C}">
+                          <a14:useLocalDpi xmlns:a14="http://schemas.microsoft.com/office/drawing/2010/main" val="0"/>
+                        </a:ext>
+                      </a:extLst>
+                    </a:blip>
                     <a:stretch>
                       <a:fillRect/>
                     </a:stretch>
@@ -279,7 +476,7 @@
                   <pic:spPr>
                     <a:xfrm>
                       <a:off x="0" y="0"/>
-                      <a:ext cx="2581676" cy="5294943"/>
+                      <a:ext cx="1929765" cy="3939540"/>
                     </a:xfrm>
                     <a:prstGeom prst="rect">
                       <a:avLst/>
@@ -288,50 +485,163 @@
                 </pic:pic>
               </a:graphicData>
             </a:graphic>
-          </wp:inline>
+            <wp14:sizeRelH relativeFrom="margin">
+              <wp14:pctWidth>0</wp14:pctWidth>
+            </wp14:sizeRelH>
+            <wp14:sizeRelV relativeFrom="margin">
+              <wp14:pctHeight>0</wp14:pctHeight>
+            </wp14:sizeRelV>
+          </wp:anchor>
         </w:drawing>
       </w:r>
     </w:p>
     <w:p>
       <w:pPr>
-        <w:jc w:val="center"/>
-        <w:rPr>
-          <w:rFonts w:ascii="Calibri" w:eastAsia="Malgun Gothic" w:hAnsi="Calibri" w:cs="Arial"/>
-          <w:sz w:val="24"/>
-          <w:lang w:eastAsia="en-US"/>
-        </w:rPr>
-      </w:pPr>
-    </w:p>
-    <w:p>
-      <w:pPr>
-        <w:pStyle w:val="Heading2"/>
-        <w:rPr>
-          <w:lang w:eastAsia="en-US"/>
-        </w:rPr>
-      </w:pPr>
-      <w:r>
-        <w:rPr>
-          <w:lang w:eastAsia="en-US"/>
+        <w:pStyle w:val="ListParagraph"/>
+        <w:numPr>
+          <w:ilvl w:val="0"/>
+          <w:numId w:val="3"/>
+        </w:numPr>
+        <w:rPr>
+          <w:rFonts w:ascii="Calibri" w:eastAsia="Malgun Gothic" w:hAnsi="Calibri" w:cs="Arial"/>
+          <w:sz w:val="24"/>
+          <w:lang w:eastAsia="en-US"/>
+        </w:rPr>
+      </w:pPr>
+      <w:r>
+        <w:rPr>
+          <w:rFonts w:ascii="Calibri" w:eastAsia="Malgun Gothic" w:hAnsi="Calibri" w:cs="Arial"/>
+          <w:sz w:val="24"/>
+          <w:lang w:eastAsia="en-US"/>
+        </w:rPr>
+        <w:t>After filling the form, click “CREATE ACCOUNT”.</w:t>
+      </w:r>
+    </w:p>
+    <w:p>
+      <w:pPr>
+        <w:rPr>
+          <w:rFonts w:ascii="Calibri" w:eastAsia="Malgun Gothic" w:hAnsi="Calibri" w:cs="Arial"/>
+          <w:sz w:val="24"/>
+          <w:lang w:eastAsia="en-US"/>
+        </w:rPr>
+      </w:pPr>
+    </w:p>
+    <w:p>
+      <w:pPr>
+        <w:rPr>
+          <w:rFonts w:ascii="Calibri" w:eastAsia="Malgun Gothic" w:hAnsi="Calibri" w:cs="Arial"/>
+          <w:sz w:val="24"/>
+          <w:lang w:eastAsia="en-US"/>
+        </w:rPr>
+      </w:pPr>
+    </w:p>
+    <w:p>
+      <w:pPr>
+        <w:rPr>
+          <w:rFonts w:ascii="Calibri" w:eastAsia="Malgun Gothic" w:hAnsi="Calibri" w:cs="Arial"/>
+          <w:sz w:val="24"/>
+          <w:lang w:eastAsia="en-US"/>
+        </w:rPr>
+      </w:pPr>
+    </w:p>
+    <w:p>
+      <w:pPr>
+        <w:rPr>
+          <w:rFonts w:ascii="Calibri" w:eastAsia="Malgun Gothic" w:hAnsi="Calibri" w:cs="Arial"/>
+          <w:sz w:val="24"/>
+          <w:lang w:eastAsia="en-US"/>
+        </w:rPr>
+      </w:pPr>
+    </w:p>
+    <w:p>
+      <w:pPr>
+        <w:rPr>
+          <w:rFonts w:ascii="Calibri" w:eastAsia="Malgun Gothic" w:hAnsi="Calibri" w:cs="Arial"/>
+          <w:sz w:val="24"/>
+          <w:lang w:eastAsia="en-US"/>
+        </w:rPr>
+      </w:pPr>
+    </w:p>
+    <w:p>
+      <w:pPr>
+        <w:rPr>
+          <w:rFonts w:ascii="Calibri" w:eastAsia="Malgun Gothic" w:hAnsi="Calibri" w:cs="Arial"/>
+          <w:sz w:val="24"/>
+          <w:lang w:eastAsia="en-US"/>
+        </w:rPr>
+      </w:pPr>
+    </w:p>
+    <w:p>
+      <w:pPr>
+        <w:rPr>
+          <w:rFonts w:ascii="Calibri" w:eastAsia="Malgun Gothic" w:hAnsi="Calibri" w:cs="Arial"/>
+          <w:sz w:val="24"/>
+          <w:lang w:eastAsia="en-US"/>
+        </w:rPr>
+      </w:pPr>
+    </w:p>
+    <w:p>
+      <w:pPr>
+        <w:rPr>
+          <w:rFonts w:ascii="Calibri" w:eastAsia="Malgun Gothic" w:hAnsi="Calibri" w:cs="Arial"/>
+          <w:sz w:val="24"/>
+          <w:lang w:eastAsia="en-US"/>
+        </w:rPr>
+      </w:pPr>
+    </w:p>
+    <w:p>
+      <w:pPr>
+        <w:rPr>
+          <w:rFonts w:ascii="Calibri" w:eastAsia="Malgun Gothic" w:hAnsi="Calibri" w:cs="Arial"/>
+          <w:sz w:val="24"/>
+          <w:lang w:eastAsia="en-US"/>
+        </w:rPr>
+      </w:pPr>
+    </w:p>
+    <w:p>
+      <w:pPr>
+        <w:rPr>
+          <w:rFonts w:ascii="Calibri" w:eastAsia="Malgun Gothic" w:hAnsi="Calibri" w:cs="Arial"/>
+          <w:sz w:val="24"/>
+          <w:lang w:eastAsia="en-US"/>
+        </w:rPr>
+      </w:pPr>
+    </w:p>
+    <w:p>
+      <w:pPr>
+        <w:rPr>
+          <w:rFonts w:ascii="Calibri" w:eastAsia="Malgun Gothic" w:hAnsi="Calibri" w:cs="Arial"/>
+          <w:sz w:val="24"/>
+          <w:lang w:eastAsia="en-US"/>
+        </w:rPr>
+      </w:pPr>
+    </w:p>
+    <w:p>
+      <w:pPr>
+        <w:rPr>
+          <w:rFonts w:ascii="Calibri" w:eastAsia="Malgun Gothic" w:hAnsi="Calibri" w:cs="Arial"/>
+          <w:sz w:val="24"/>
+          <w:lang w:eastAsia="en-US"/>
+        </w:rPr>
+      </w:pPr>
+      <w:r>
+        <w:rPr>
+          <w:noProof/>
         </w:rPr>
         <w:lastRenderedPageBreak/>
-        <w:t>Login</w:t>
-      </w:r>
-    </w:p>
-    <w:p>
-      <w:pPr>
-        <w:rPr>
-          <w:lang w:eastAsia="en-US"/>
-        </w:rPr>
-      </w:pPr>
-      <w:r>
-        <w:rPr>
-          <w:noProof/>
-        </w:rPr>
         <w:drawing>
-          <wp:inline distT="0" distB="0" distL="0" distR="0" wp14:anchorId="7771801A" wp14:editId="5E58E7C0">
-            <wp:extent cx="2666686" cy="5422900"/>
-            <wp:effectExtent l="0" t="0" r="635" b="6350"/>
-            <wp:docPr id="11" name="Picture 11"/>
+          <wp:anchor distT="0" distB="0" distL="114300" distR="114300" simplePos="0" relativeHeight="251666432" behindDoc="0" locked="0" layoutInCell="1" allowOverlap="1" wp14:anchorId="2CBFA458" wp14:editId="4415C71A">
+            <wp:simplePos x="0" y="0"/>
+            <wp:positionH relativeFrom="column">
+              <wp:posOffset>0</wp:posOffset>
+            </wp:positionH>
+            <wp:positionV relativeFrom="paragraph">
+              <wp:posOffset>0</wp:posOffset>
+            </wp:positionV>
+            <wp:extent cx="1907540" cy="3825240"/>
+            <wp:effectExtent l="0" t="0" r="0" b="3810"/>
+            <wp:wrapSquare wrapText="bothSides"/>
+            <wp:docPr id="22" name="Picture 22"/>
             <wp:cNvGraphicFramePr>
               <a:graphicFrameLocks xmlns:a="http://schemas.openxmlformats.org/drawingml/2006/main" noChangeAspect="1"/>
             </wp:cNvGraphicFramePr>
@@ -343,7 +653,13 @@
                     <pic:cNvPicPr/>
                   </pic:nvPicPr>
                   <pic:blipFill>
-                    <a:blip r:embed="rId7"/>
+                    <a:blip r:embed="rId8">
+                      <a:extLst>
+                        <a:ext uri="{28A0092B-C50C-407E-A947-70E740481C1C}">
+                          <a14:useLocalDpi xmlns:a14="http://schemas.microsoft.com/office/drawing/2010/main" val="0"/>
+                        </a:ext>
+                      </a:extLst>
+                    </a:blip>
                     <a:stretch>
                       <a:fillRect/>
                     </a:stretch>
@@ -351,7 +667,7 @@
                   <pic:spPr>
                     <a:xfrm>
                       <a:off x="0" y="0"/>
-                      <a:ext cx="2677921" cy="5445748"/>
+                      <a:ext cx="1907540" cy="3825240"/>
                     </a:xfrm>
                     <a:prstGeom prst="rect">
                       <a:avLst/>
@@ -360,28 +676,151 @@
                 </pic:pic>
               </a:graphicData>
             </a:graphic>
-          </wp:inline>
+            <wp14:sizeRelH relativeFrom="margin">
+              <wp14:pctWidth>0</wp14:pctWidth>
+            </wp14:sizeRelH>
+            <wp14:sizeRelV relativeFrom="margin">
+              <wp14:pctHeight>0</wp14:pctHeight>
+            </wp14:sizeRelV>
+          </wp:anchor>
         </w:drawing>
       </w:r>
     </w:p>
     <w:p>
       <w:pPr>
-        <w:pStyle w:val="Heading2"/>
-        <w:rPr>
-          <w:lang w:eastAsia="en-US"/>
-        </w:rPr>
-      </w:pPr>
-      <w:r>
-        <w:rPr>
-          <w:lang w:eastAsia="en-US"/>
-        </w:rPr>
-        <w:lastRenderedPageBreak/>
-        <w:t>View account information</w:t>
-      </w:r>
-    </w:p>
-    <w:p>
-      <w:pPr>
-        <w:rPr>
+        <w:pStyle w:val="ListParagraph"/>
+        <w:numPr>
+          <w:ilvl w:val="1"/>
+          <w:numId w:val="5"/>
+        </w:numPr>
+        <w:rPr>
+          <w:rFonts w:ascii="Calibri" w:eastAsia="Malgun Gothic" w:hAnsi="Calibri" w:cs="Arial"/>
+          <w:sz w:val="24"/>
+          <w:lang w:eastAsia="en-US"/>
+        </w:rPr>
+      </w:pPr>
+      <w:r>
+        <w:rPr>
+          <w:rFonts w:ascii="Calibri" w:eastAsia="Malgun Gothic" w:hAnsi="Calibri" w:cs="Arial"/>
+          <w:sz w:val="24"/>
+          <w:lang w:eastAsia="en-US"/>
+        </w:rPr>
+        <w:t>If there is an invalid input, error message shows up.</w:t>
+      </w:r>
+    </w:p>
+    <w:p>
+      <w:pPr>
+        <w:rPr>
+          <w:rFonts w:ascii="Calibri" w:eastAsia="Malgun Gothic" w:hAnsi="Calibri" w:cs="Arial"/>
+          <w:sz w:val="24"/>
+          <w:lang w:eastAsia="en-US"/>
+        </w:rPr>
+      </w:pPr>
+    </w:p>
+    <w:p>
+      <w:pPr>
+        <w:rPr>
+          <w:rFonts w:ascii="Calibri" w:eastAsia="Malgun Gothic" w:hAnsi="Calibri" w:cs="Arial"/>
+          <w:sz w:val="24"/>
+          <w:lang w:eastAsia="en-US"/>
+        </w:rPr>
+      </w:pPr>
+    </w:p>
+    <w:p>
+      <w:pPr>
+        <w:rPr>
+          <w:rFonts w:ascii="Calibri" w:eastAsia="Malgun Gothic" w:hAnsi="Calibri" w:cs="Arial"/>
+          <w:sz w:val="24"/>
+          <w:lang w:eastAsia="en-US"/>
+        </w:rPr>
+      </w:pPr>
+    </w:p>
+    <w:p>
+      <w:pPr>
+        <w:rPr>
+          <w:rFonts w:ascii="Calibri" w:eastAsia="Malgun Gothic" w:hAnsi="Calibri" w:cs="Arial"/>
+          <w:sz w:val="24"/>
+          <w:lang w:eastAsia="en-US"/>
+        </w:rPr>
+      </w:pPr>
+    </w:p>
+    <w:p>
+      <w:pPr>
+        <w:rPr>
+          <w:rFonts w:ascii="Calibri" w:eastAsia="Malgun Gothic" w:hAnsi="Calibri" w:cs="Arial"/>
+          <w:sz w:val="24"/>
+          <w:lang w:eastAsia="en-US"/>
+        </w:rPr>
+      </w:pPr>
+    </w:p>
+    <w:p>
+      <w:pPr>
+        <w:rPr>
+          <w:rFonts w:ascii="Calibri" w:eastAsia="Malgun Gothic" w:hAnsi="Calibri" w:cs="Arial"/>
+          <w:sz w:val="24"/>
+          <w:lang w:eastAsia="en-US"/>
+        </w:rPr>
+      </w:pPr>
+    </w:p>
+    <w:p>
+      <w:pPr>
+        <w:rPr>
+          <w:rFonts w:ascii="Calibri" w:eastAsia="Malgun Gothic" w:hAnsi="Calibri" w:cs="Arial"/>
+          <w:sz w:val="24"/>
+          <w:lang w:eastAsia="en-US"/>
+        </w:rPr>
+      </w:pPr>
+    </w:p>
+    <w:p>
+      <w:pPr>
+        <w:rPr>
+          <w:rFonts w:ascii="Calibri" w:eastAsia="Malgun Gothic" w:hAnsi="Calibri" w:cs="Arial"/>
+          <w:sz w:val="24"/>
+          <w:lang w:eastAsia="en-US"/>
+        </w:rPr>
+      </w:pPr>
+    </w:p>
+    <w:p>
+      <w:pPr>
+        <w:rPr>
+          <w:rFonts w:ascii="Calibri" w:eastAsia="Malgun Gothic" w:hAnsi="Calibri" w:cs="Arial"/>
+          <w:sz w:val="24"/>
+          <w:lang w:eastAsia="en-US"/>
+        </w:rPr>
+      </w:pPr>
+    </w:p>
+    <w:p>
+      <w:pPr>
+        <w:rPr>
+          <w:rFonts w:ascii="Calibri" w:eastAsia="Malgun Gothic" w:hAnsi="Calibri" w:cs="Arial"/>
+          <w:sz w:val="24"/>
+          <w:lang w:eastAsia="en-US"/>
+        </w:rPr>
+      </w:pPr>
+    </w:p>
+    <w:p>
+      <w:pPr>
+        <w:rPr>
+          <w:rFonts w:ascii="Calibri" w:eastAsia="Malgun Gothic" w:hAnsi="Calibri" w:cs="Arial"/>
+          <w:sz w:val="24"/>
+          <w:lang w:eastAsia="en-US"/>
+        </w:rPr>
+      </w:pPr>
+    </w:p>
+    <w:p>
+      <w:pPr>
+        <w:rPr>
+          <w:rFonts w:ascii="Calibri" w:eastAsia="Malgun Gothic" w:hAnsi="Calibri" w:cs="Arial"/>
+          <w:sz w:val="24"/>
+          <w:lang w:eastAsia="en-US"/>
+        </w:rPr>
+      </w:pPr>
+    </w:p>
+    <w:p>
+      <w:pPr>
+        <w:rPr>
+          <w:rFonts w:ascii="Calibri" w:eastAsia="Malgun Gothic" w:hAnsi="Calibri" w:cs="Arial"/>
+          <w:sz w:val="24"/>
           <w:lang w:eastAsia="en-US"/>
         </w:rPr>
       </w:pPr>
@@ -390,10 +829,18 @@
           <w:noProof/>
         </w:rPr>
         <w:drawing>
-          <wp:inline distT="0" distB="0" distL="0" distR="0" wp14:anchorId="550EB5D7" wp14:editId="0D140B6A">
-            <wp:extent cx="2946400" cy="6064019"/>
-            <wp:effectExtent l="0" t="0" r="6350" b="0"/>
-            <wp:docPr id="12" name="Picture 12"/>
+          <wp:anchor distT="0" distB="0" distL="114300" distR="114300" simplePos="0" relativeHeight="251667456" behindDoc="0" locked="0" layoutInCell="1" allowOverlap="1" wp14:anchorId="6C6887E5" wp14:editId="49240698">
+            <wp:simplePos x="0" y="0"/>
+            <wp:positionH relativeFrom="column">
+              <wp:posOffset>0</wp:posOffset>
+            </wp:positionH>
+            <wp:positionV relativeFrom="paragraph">
+              <wp:posOffset>3810</wp:posOffset>
+            </wp:positionV>
+            <wp:extent cx="1905000" cy="3896591"/>
+            <wp:effectExtent l="0" t="0" r="0" b="8890"/>
+            <wp:wrapSquare wrapText="bothSides"/>
+            <wp:docPr id="23" name="Picture 23"/>
             <wp:cNvGraphicFramePr>
               <a:graphicFrameLocks xmlns:a="http://schemas.openxmlformats.org/drawingml/2006/main" noChangeAspect="1"/>
             </wp:cNvGraphicFramePr>
@@ -405,7 +852,13 @@
                     <pic:cNvPicPr/>
                   </pic:nvPicPr>
                   <pic:blipFill>
-                    <a:blip r:embed="rId8"/>
+                    <a:blip r:embed="rId9">
+                      <a:extLst>
+                        <a:ext uri="{28A0092B-C50C-407E-A947-70E740481C1C}">
+                          <a14:useLocalDpi xmlns:a14="http://schemas.microsoft.com/office/drawing/2010/main" val="0"/>
+                        </a:ext>
+                      </a:extLst>
+                    </a:blip>
                     <a:stretch>
                       <a:fillRect/>
                     </a:stretch>
@@ -413,7 +866,7 @@
                   <pic:spPr>
                     <a:xfrm>
                       <a:off x="0" y="0"/>
-                      <a:ext cx="2949128" cy="6069633"/>
+                      <a:ext cx="1905000" cy="3896591"/>
                     </a:xfrm>
                     <a:prstGeom prst="rect">
                       <a:avLst/>
@@ -422,9 +875,124 @@
                 </pic:pic>
               </a:graphicData>
             </a:graphic>
-          </wp:inline>
+          </wp:anchor>
         </w:drawing>
       </w:r>
+      <w:r>
+        <w:rPr>
+          <w:rFonts w:ascii="Calibri" w:eastAsia="Malgun Gothic" w:hAnsi="Calibri" w:cs="Arial"/>
+          <w:sz w:val="24"/>
+          <w:lang w:eastAsia="en-US"/>
+        </w:rPr>
+        <w:t>3.2 If registration is successful, you will be navigated to homepage and a</w:t>
+      </w:r>
+      <w:r>
+        <w:rPr>
+          <w:rFonts w:ascii="Calibri" w:eastAsia="Malgun Gothic" w:hAnsi="Calibri" w:cs="Arial"/>
+          <w:sz w:val="24"/>
+          <w:lang w:eastAsia="en-US"/>
+        </w:rPr>
+        <w:t>ble to login with the new account.</w:t>
+      </w:r>
+    </w:p>
+    <w:p>
+      <w:pPr>
+        <w:rPr>
+          <w:rFonts w:ascii="Calibri" w:eastAsia="Malgun Gothic" w:hAnsi="Calibri" w:cs="Arial"/>
+          <w:sz w:val="24"/>
+          <w:lang w:eastAsia="en-US"/>
+        </w:rPr>
+      </w:pPr>
+    </w:p>
+    <w:p>
+      <w:pPr>
+        <w:rPr>
+          <w:rFonts w:ascii="Calibri" w:eastAsia="Malgun Gothic" w:hAnsi="Calibri" w:cs="Arial"/>
+          <w:sz w:val="24"/>
+          <w:lang w:eastAsia="en-US"/>
+        </w:rPr>
+      </w:pPr>
+    </w:p>
+    <w:p>
+      <w:pPr>
+        <w:rPr>
+          <w:rFonts w:ascii="Calibri" w:eastAsia="Malgun Gothic" w:hAnsi="Calibri" w:cs="Arial"/>
+          <w:sz w:val="24"/>
+          <w:lang w:eastAsia="en-US"/>
+        </w:rPr>
+      </w:pPr>
+    </w:p>
+    <w:p>
+      <w:pPr>
+        <w:rPr>
+          <w:rFonts w:ascii="Calibri" w:eastAsia="Malgun Gothic" w:hAnsi="Calibri" w:cs="Arial"/>
+          <w:sz w:val="24"/>
+          <w:lang w:eastAsia="en-US"/>
+        </w:rPr>
+      </w:pPr>
+    </w:p>
+    <w:p>
+      <w:pPr>
+        <w:rPr>
+          <w:rFonts w:ascii="Calibri" w:eastAsia="Malgun Gothic" w:hAnsi="Calibri" w:cs="Arial"/>
+          <w:sz w:val="24"/>
+          <w:lang w:eastAsia="en-US"/>
+        </w:rPr>
+      </w:pPr>
+    </w:p>
+    <w:p>
+      <w:pPr>
+        <w:rPr>
+          <w:rFonts w:ascii="Calibri" w:eastAsia="Malgun Gothic" w:hAnsi="Calibri" w:cs="Arial"/>
+          <w:sz w:val="24"/>
+          <w:lang w:eastAsia="en-US"/>
+        </w:rPr>
+      </w:pPr>
+    </w:p>
+    <w:p>
+      <w:pPr>
+        <w:rPr>
+          <w:rFonts w:ascii="Calibri" w:eastAsia="Malgun Gothic" w:hAnsi="Calibri" w:cs="Arial"/>
+          <w:sz w:val="24"/>
+          <w:lang w:eastAsia="en-US"/>
+        </w:rPr>
+      </w:pPr>
+    </w:p>
+    <w:p>
+      <w:pPr>
+        <w:rPr>
+          <w:rFonts w:ascii="Calibri" w:eastAsia="Malgun Gothic" w:hAnsi="Calibri" w:cs="Arial"/>
+          <w:sz w:val="24"/>
+          <w:lang w:eastAsia="en-US"/>
+        </w:rPr>
+      </w:pPr>
+    </w:p>
+    <w:p>
+      <w:pPr>
+        <w:rPr>
+          <w:rFonts w:ascii="Calibri" w:eastAsia="Malgun Gothic" w:hAnsi="Calibri" w:cs="Arial"/>
+          <w:sz w:val="24"/>
+          <w:lang w:eastAsia="en-US"/>
+        </w:rPr>
+      </w:pPr>
+    </w:p>
+    <w:p>
+      <w:pPr>
+        <w:rPr>
+          <w:rFonts w:ascii="Calibri" w:eastAsia="Malgun Gothic" w:hAnsi="Calibri" w:cs="Arial"/>
+          <w:sz w:val="24"/>
+          <w:lang w:eastAsia="en-US"/>
+        </w:rPr>
+      </w:pPr>
+    </w:p>
+    <w:p>
+      <w:pPr>
+        <w:rPr>
+          <w:rFonts w:ascii="Calibri" w:eastAsia="Malgun Gothic" w:hAnsi="Calibri" w:cs="Arial"/>
+          <w:sz w:val="24"/>
+          <w:lang w:eastAsia="en-US"/>
+        </w:rPr>
+      </w:pPr>
     </w:p>
     <w:p>
       <w:pPr>
@@ -438,11 +1006,12 @@
           <w:lang w:eastAsia="en-US"/>
         </w:rPr>
         <w:lastRenderedPageBreak/>
-        <w:t>Edit account information</w:t>
-      </w:r>
-    </w:p>
-    <w:p>
-      <w:pPr>
+        <w:t>Login</w:t>
+      </w:r>
+    </w:p>
+    <w:p>
+      <w:pPr>
+        <w:jc w:val="center"/>
         <w:rPr>
           <w:lang w:eastAsia="en-US"/>
         </w:rPr>
@@ -452,88 +1021,10 @@
           <w:noProof/>
         </w:rPr>
         <w:drawing>
-          <wp:inline distT="0" distB="0" distL="0" distR="0" wp14:anchorId="4983A7A1" wp14:editId="086670E7">
-            <wp:extent cx="2800826" cy="5689600"/>
-            <wp:effectExtent l="0" t="0" r="0" b="6350"/>
-            <wp:docPr id="13" name="Picture 13"/>
-            <wp:cNvGraphicFramePr>
-              <a:graphicFrameLocks xmlns:a="http://schemas.openxmlformats.org/drawingml/2006/main" noChangeAspect="1"/>
-            </wp:cNvGraphicFramePr>
-            <a:graphic xmlns:a="http://schemas.openxmlformats.org/drawingml/2006/main">
-              <a:graphicData uri="http://schemas.openxmlformats.org/drawingml/2006/picture">
-                <pic:pic xmlns:pic="http://schemas.openxmlformats.org/drawingml/2006/picture">
-                  <pic:nvPicPr>
-                    <pic:cNvPr id="1" name=""/>
-                    <pic:cNvPicPr/>
-                  </pic:nvPicPr>
-                  <pic:blipFill>
-                    <a:blip r:embed="rId9"/>
-                    <a:stretch>
-                      <a:fillRect/>
-                    </a:stretch>
-                  </pic:blipFill>
-                  <pic:spPr>
-                    <a:xfrm>
-                      <a:off x="0" y="0"/>
-                      <a:ext cx="2809577" cy="5707378"/>
-                    </a:xfrm>
-                    <a:prstGeom prst="rect">
-                      <a:avLst/>
-                    </a:prstGeom>
-                  </pic:spPr>
-                </pic:pic>
-              </a:graphicData>
-            </a:graphic>
-          </wp:inline>
-        </w:drawing>
-      </w:r>
-    </w:p>
-    <w:p>
-      <w:pPr>
-        <w:keepNext/>
-        <w:keepLines/>
-        <w:spacing w:before="40" w:after="0" w:line="240" w:lineRule="auto"/>
-        <w:outlineLvl w:val="2"/>
-        <w:rPr>
-          <w:rFonts w:ascii="Calibri" w:eastAsia="Malgun Gothic" w:hAnsi="Calibri" w:cs="Times New Roman"/>
-          <w:color w:val="365F91"/>
-          <w:sz w:val="26"/>
-          <w:szCs w:val="26"/>
-          <w:lang w:eastAsia="en-US"/>
-        </w:rPr>
-      </w:pPr>
-      <w:bookmarkStart w:id="2" w:name="_Toc56356847"/>
-      <w:r>
-        <w:rPr>
-          <w:rFonts w:ascii="Calibri" w:eastAsia="Malgun Gothic" w:hAnsi="Calibri" w:cs="Times New Roman"/>
-          <w:color w:val="365F91"/>
-          <w:sz w:val="26"/>
-          <w:szCs w:val="26"/>
-          <w:lang w:eastAsia="en-US"/>
-        </w:rPr>
-        <w:lastRenderedPageBreak/>
-        <w:t>Find a match</w:t>
-      </w:r>
-      <w:bookmarkEnd w:id="2"/>
-    </w:p>
-    <w:p>
-      <w:pPr>
-        <w:jc w:val="center"/>
-        <w:rPr>
-          <w:rFonts w:ascii="Calibri" w:eastAsia="Malgun Gothic" w:hAnsi="Calibri" w:cs="Arial"/>
-          <w:sz w:val="24"/>
-          <w:lang w:eastAsia="en-US"/>
-        </w:rPr>
-      </w:pPr>
-      <w:r>
-        <w:rPr>
-          <w:noProof/>
-        </w:rPr>
-        <w:drawing>
-          <wp:inline distT="0" distB="0" distL="0" distR="0" wp14:anchorId="49DB2759" wp14:editId="52A674BB">
-            <wp:extent cx="2158051" cy="3808989"/>
-            <wp:effectExtent l="0" t="0" r="0" b="1270"/>
-            <wp:docPr id="3" name="Picture 3"/>
+          <wp:inline distT="0" distB="0" distL="0" distR="0" wp14:anchorId="351E0E3E" wp14:editId="0E56D0B5">
+            <wp:extent cx="2118360" cy="4328601"/>
+            <wp:effectExtent l="0" t="0" r="0" b="0"/>
+            <wp:docPr id="24" name="Picture 24"/>
             <wp:cNvGraphicFramePr>
               <a:graphicFrameLocks xmlns:a="http://schemas.openxmlformats.org/drawingml/2006/main" noChangeAspect="1"/>
             </wp:cNvGraphicFramePr>
@@ -553,7 +1044,7 @@
                   <pic:spPr>
                     <a:xfrm>
                       <a:off x="0" y="0"/>
-                      <a:ext cx="2175733" cy="3840197"/>
+                      <a:ext cx="2118360" cy="4328601"/>
                     </a:xfrm>
                     <a:prstGeom prst="rect">
                       <a:avLst/>
@@ -565,23 +1056,56 @@
           </wp:inline>
         </w:drawing>
       </w:r>
-      <w:r>
-        <w:rPr>
-          <w:rFonts w:ascii="Calibri" w:eastAsia="Malgun Gothic" w:hAnsi="Calibri" w:cs="Arial"/>
-          <w:sz w:val="24"/>
-          <w:lang w:eastAsia="en-US"/>
-        </w:rPr>
-        <w:t xml:space="preserve">          </w:t>
-      </w:r>
+    </w:p>
+    <w:p>
+      <w:pPr>
+        <w:rPr>
+          <w:lang w:eastAsia="en-US"/>
+        </w:rPr>
+      </w:pPr>
+      <w:r>
+        <w:rPr>
+          <w:lang w:eastAsia="en-US"/>
+        </w:rPr>
+        <w:t>In order to login, e</w:t>
+      </w:r>
+      <w:r>
+        <w:rPr>
+          <w:lang w:eastAsia="en-US"/>
+        </w:rPr>
+        <w:t>nter account information and click “LOG IN”</w:t>
+      </w:r>
+    </w:p>
+    <w:p>
+      <w:pPr>
+        <w:pStyle w:val="Heading2"/>
+        <w:rPr>
+          <w:lang w:eastAsia="en-US"/>
+        </w:rPr>
+      </w:pPr>
+      <w:r>
+        <w:rPr>
+          <w:lang w:eastAsia="en-US"/>
+        </w:rPr>
+        <w:lastRenderedPageBreak/>
+        <w:t>View account information</w:t>
+      </w:r>
+    </w:p>
+    <w:p>
+      <w:pPr>
+        <w:rPr>
+          <w:lang w:eastAsia="en-US"/>
+        </w:rPr>
+      </w:pPr>
       <w:r>
         <w:rPr>
           <w:noProof/>
         </w:rPr>
         <w:drawing>
-          <wp:inline distT="0" distB="0" distL="0" distR="0" wp14:anchorId="3F472344" wp14:editId="5E6EA3DB">
-            <wp:extent cx="2152417" cy="3808989"/>
-            <wp:effectExtent l="0" t="0" r="635" b="1270"/>
-            <wp:docPr id="1" name="Picture 1"/>
+          <wp:inline distT="0" distB="0" distL="0" distR="0" wp14:anchorId="550EB5D7" wp14:editId="0D140B6A">
+            <wp:extent cx="2946400" cy="6064019"/>
+            <wp:effectExtent l="0" t="0" r="6350" b="0"/>
+            <wp:docPr id="12" name="Picture 12"/>
             <wp:cNvGraphicFramePr>
               <a:graphicFrameLocks xmlns:a="http://schemas.openxmlformats.org/drawingml/2006/main" noChangeAspect="1"/>
             </wp:cNvGraphicFramePr>
@@ -601,7 +1125,7 @@
                   <pic:spPr>
                     <a:xfrm>
                       <a:off x="0" y="0"/>
-                      <a:ext cx="2165422" cy="3832004"/>
+                      <a:ext cx="2949128" cy="6069633"/>
                     </a:xfrm>
                     <a:prstGeom prst="rect">
                       <a:avLst/>
@@ -616,144 +1140,22 @@
     </w:p>
     <w:p>
       <w:pPr>
-        <w:rPr>
-          <w:rFonts w:ascii="Calibri" w:eastAsia="Malgun Gothic" w:hAnsi="Calibri" w:cs="Arial"/>
-          <w:sz w:val="24"/>
-          <w:lang w:eastAsia="en-US"/>
-        </w:rPr>
-      </w:pPr>
-      <w:r>
-        <w:rPr>
-          <w:rFonts w:ascii="Calibri" w:eastAsia="Malgun Gothic" w:hAnsi="Calibri" w:cs="Arial"/>
-          <w:sz w:val="24"/>
-          <w:lang w:eastAsia="en-US"/>
-        </w:rPr>
-        <w:t xml:space="preserve">When you first navigate to ‘Find Match’ page, the screen on the left side will be shown. </w:t>
-      </w:r>
-      <w:r>
-        <w:rPr>
-          <w:rFonts w:ascii="Calibri" w:eastAsia="Malgun Gothic" w:hAnsi="Calibri" w:cs="Arial"/>
-          <w:sz w:val="24"/>
-          <w:lang w:eastAsia="en-US"/>
-        </w:rPr>
-        <w:t>In order to start finding a match,</w:t>
-      </w:r>
-      <w:r>
-        <w:rPr>
-          <w:rFonts w:ascii="Calibri" w:eastAsia="Malgun Gothic" w:hAnsi="Calibri" w:cs="Arial"/>
-          <w:sz w:val="24"/>
-          <w:lang w:eastAsia="en-US"/>
-        </w:rPr>
-        <w:t xml:space="preserve"> swipe right</w:t>
-      </w:r>
-      <w:r>
-        <w:rPr>
-          <w:rFonts w:ascii="Calibri" w:eastAsia="Malgun Gothic" w:hAnsi="Calibri" w:cs="Arial"/>
-          <w:sz w:val="24"/>
-          <w:lang w:eastAsia="en-US"/>
-        </w:rPr>
-        <w:t xml:space="preserve">. </w:t>
-      </w:r>
-      <w:r>
-        <w:rPr>
-          <w:rFonts w:ascii="Calibri" w:eastAsia="Malgun Gothic" w:hAnsi="Calibri" w:cs="Arial"/>
-          <w:sz w:val="24"/>
-          <w:lang w:eastAsia="en-US"/>
-        </w:rPr>
-        <w:t xml:space="preserve">Then I will take you to a screen on the right side. </w:t>
-      </w:r>
-      <w:r>
-        <w:rPr>
-          <w:rFonts w:ascii="Calibri" w:eastAsia="Malgun Gothic" w:hAnsi="Calibri" w:cs="Arial"/>
-          <w:sz w:val="24"/>
-          <w:lang w:eastAsia="en-US"/>
-        </w:rPr>
-        <w:t xml:space="preserve">One food picture will be shown on the screen at a time. The only information given about the food is </w:t>
-      </w:r>
-      <w:r>
-        <w:rPr>
-          <w:rFonts w:ascii="Calibri" w:eastAsia="Malgun Gothic" w:hAnsi="Calibri" w:cs="Arial"/>
-          <w:sz w:val="24"/>
-          <w:lang w:eastAsia="en-US"/>
-        </w:rPr>
-        <w:t>food restrictions and how far the place(restaurant) it is from location that user set</w:t>
-      </w:r>
-      <w:r>
-        <w:rPr>
-          <w:rFonts w:ascii="Calibri" w:eastAsia="Malgun Gothic" w:hAnsi="Calibri" w:cs="Arial"/>
-          <w:sz w:val="24"/>
-          <w:lang w:eastAsia="en-US"/>
-        </w:rPr>
-        <w:t>. If you want to see details about the food or information about the restaurant serving the food, swipe right on scree</w:t>
-      </w:r>
-      <w:r>
-        <w:rPr>
-          <w:rFonts w:ascii="Calibri" w:eastAsia="Malgun Gothic" w:hAnsi="Calibri" w:cs="Arial"/>
-          <w:sz w:val="24"/>
-          <w:lang w:eastAsia="en-US"/>
-        </w:rPr>
-        <w:t>n. T</w:t>
-      </w:r>
-      <w:r>
-        <w:rPr>
-          <w:rFonts w:ascii="Calibri" w:eastAsia="Malgun Gothic" w:hAnsi="Calibri" w:cs="Arial"/>
-          <w:sz w:val="24"/>
-          <w:lang w:eastAsia="en-US"/>
-        </w:rPr>
-        <w:t>he restaurant information and their menu will be shown. If you want to pass on the displayed food and move to the next one, swipe left</w:t>
-      </w:r>
-      <w:r>
-        <w:rPr>
-          <w:rFonts w:ascii="Calibri" w:eastAsia="Malgun Gothic" w:hAnsi="Calibri" w:cs="Arial"/>
-          <w:sz w:val="24"/>
-          <w:lang w:eastAsia="en-US"/>
-        </w:rPr>
-        <w:t>.</w:t>
-      </w:r>
-    </w:p>
-    <w:p>
-      <w:pPr>
-        <w:rPr>
-          <w:rFonts w:ascii="Calibri" w:eastAsia="Malgun Gothic" w:hAnsi="Calibri" w:cs="Arial"/>
-          <w:sz w:val="24"/>
-          <w:lang w:eastAsia="en-US"/>
-        </w:rPr>
-      </w:pPr>
-    </w:p>
-    <w:p>
-      <w:pPr>
-        <w:keepNext/>
-        <w:keepLines/>
-        <w:spacing w:before="40" w:after="0" w:line="240" w:lineRule="auto"/>
-        <w:outlineLvl w:val="2"/>
-        <w:rPr>
-          <w:rFonts w:ascii="Calibri" w:eastAsia="Malgun Gothic" w:hAnsi="Calibri" w:cs="Times New Roman"/>
-          <w:color w:val="365F91"/>
-          <w:sz w:val="26"/>
-          <w:szCs w:val="26"/>
-          <w:lang w:eastAsia="en-US"/>
-        </w:rPr>
-      </w:pPr>
-      <w:bookmarkStart w:id="3" w:name="_Toc56356848"/>
-      <w:r>
-        <w:rPr>
-          <w:rFonts w:ascii="Calibri" w:eastAsia="Malgun Gothic" w:hAnsi="Calibri" w:cs="Times New Roman"/>
-          <w:color w:val="365F91"/>
-          <w:sz w:val="26"/>
-          <w:szCs w:val="26"/>
+        <w:pStyle w:val="Heading2"/>
+        <w:rPr>
+          <w:lang w:eastAsia="en-US"/>
+        </w:rPr>
+      </w:pPr>
+      <w:r>
+        <w:rPr>
           <w:lang w:eastAsia="en-US"/>
         </w:rPr>
         <w:lastRenderedPageBreak/>
-        <w:t>Get the matched restaurant’s information</w:t>
-      </w:r>
-      <w:bookmarkEnd w:id="3"/>
-    </w:p>
-    <w:p>
-      <w:pPr>
-        <w:jc w:val="center"/>
-        <w:rPr>
-          <w:rFonts w:ascii="Calibri" w:eastAsia="Malgun Gothic" w:hAnsi="Calibri" w:cs="Arial"/>
-          <w:sz w:val="24"/>
+        <w:t>Edit account information</w:t>
+      </w:r>
+    </w:p>
+    <w:p>
+      <w:pPr>
+        <w:rPr>
           <w:lang w:eastAsia="en-US"/>
         </w:rPr>
       </w:pPr>
@@ -762,10 +1164,10 @@
           <w:noProof/>
         </w:rPr>
         <w:drawing>
-          <wp:inline distT="0" distB="0" distL="0" distR="0" wp14:anchorId="7605AE2B" wp14:editId="4010723E">
-            <wp:extent cx="1966842" cy="3943350"/>
-            <wp:effectExtent l="0" t="0" r="0" b="0"/>
-            <wp:docPr id="6" name="Picture 6"/>
+          <wp:inline distT="0" distB="0" distL="0" distR="0" wp14:anchorId="4983A7A1" wp14:editId="086670E7">
+            <wp:extent cx="2800826" cy="5689600"/>
+            <wp:effectExtent l="0" t="0" r="0" b="6350"/>
+            <wp:docPr id="13" name="Picture 13"/>
             <wp:cNvGraphicFramePr>
               <a:graphicFrameLocks xmlns:a="http://schemas.openxmlformats.org/drawingml/2006/main" noChangeAspect="1"/>
             </wp:cNvGraphicFramePr>
@@ -785,7 +1187,7 @@
                   <pic:spPr>
                     <a:xfrm>
                       <a:off x="0" y="0"/>
-                      <a:ext cx="1976470" cy="3962654"/>
+                      <a:ext cx="2809577" cy="5707378"/>
                     </a:xfrm>
                     <a:prstGeom prst="rect">
                       <a:avLst/>
@@ -800,146 +1202,50 @@
     </w:p>
     <w:p>
       <w:pPr>
-        <w:rPr>
-          <w:rFonts w:ascii="Calibri" w:eastAsia="Malgun Gothic" w:hAnsi="Calibri" w:cs="Arial"/>
-          <w:sz w:val="24"/>
-          <w:lang w:eastAsia="en-US"/>
-        </w:rPr>
-      </w:pPr>
-      <w:r>
-        <w:rPr>
-          <w:rFonts w:ascii="Calibri" w:eastAsia="Malgun Gothic" w:hAnsi="Calibri" w:cs="Arial"/>
-          <w:sz w:val="24"/>
-          <w:lang w:eastAsia="en-US"/>
-        </w:rPr>
-        <w:t xml:space="preserve">Once you swipe right on a food picture in finding match, you automatically see restaurant information page. The food you swiped on is </w:t>
-      </w:r>
-      <w:r>
-        <w:rPr>
-          <w:rFonts w:ascii="Calibri" w:eastAsia="Malgun Gothic" w:hAnsi="Calibri" w:cs="Arial"/>
-          <w:sz w:val="24"/>
-          <w:lang w:eastAsia="en-US"/>
-        </w:rPr>
-        <w:t>located in the top of the menu, and will be noticeable to you as the dish card will be shaking for a second</w:t>
-      </w:r>
-      <w:r>
-        <w:rPr>
-          <w:rFonts w:ascii="Calibri" w:eastAsia="Malgun Gothic" w:hAnsi="Calibri" w:cs="Arial"/>
-          <w:sz w:val="24"/>
-          <w:lang w:eastAsia="en-US"/>
-        </w:rPr>
-        <w:t>. If you click on website URL, the website will open in your internet browser. If you click on phone number, your phone will dial to the restaurant.</w:t>
-      </w:r>
-    </w:p>
-    <w:p>
-      <w:pPr>
-        <w:rPr>
-          <w:rFonts w:ascii="Calibri" w:eastAsia="Malgun Gothic" w:hAnsi="Calibri" w:cs="Arial"/>
-          <w:sz w:val="24"/>
-          <w:lang w:eastAsia="en-US"/>
-        </w:rPr>
-      </w:pPr>
-    </w:p>
-    <w:p>
-      <w:pPr>
-        <w:rPr>
-          <w:rFonts w:ascii="Calibri" w:eastAsia="Malgun Gothic" w:hAnsi="Calibri" w:cs="Arial"/>
-          <w:sz w:val="24"/>
-          <w:lang w:eastAsia="en-US"/>
-        </w:rPr>
-      </w:pPr>
-    </w:p>
-    <w:p>
-      <w:pPr>
-        <w:rPr>
-          <w:rFonts w:ascii="Calibri" w:eastAsia="Malgun Gothic" w:hAnsi="Calibri" w:cs="Arial"/>
-          <w:sz w:val="24"/>
-          <w:lang w:eastAsia="en-US"/>
-        </w:rPr>
-      </w:pPr>
-    </w:p>
-    <w:p>
-      <w:pPr>
-        <w:rPr>
-          <w:rFonts w:ascii="Calibri" w:eastAsia="Malgun Gothic" w:hAnsi="Calibri" w:cs="Arial"/>
-          <w:sz w:val="24"/>
-          <w:lang w:eastAsia="en-US"/>
-        </w:rPr>
-      </w:pPr>
-    </w:p>
-    <w:p>
-      <w:pPr>
-        <w:rPr>
-          <w:rFonts w:ascii="Calibri" w:eastAsia="Malgun Gothic" w:hAnsi="Calibri" w:cs="Arial"/>
-          <w:sz w:val="24"/>
-          <w:lang w:eastAsia="en-US"/>
-        </w:rPr>
-      </w:pPr>
-    </w:p>
-    <w:p>
-      <w:pPr>
-        <w:rPr>
-          <w:rFonts w:ascii="Calibri" w:eastAsia="Malgun Gothic" w:hAnsi="Calibri" w:cs="Arial"/>
-          <w:sz w:val="24"/>
-          <w:lang w:eastAsia="en-US"/>
-        </w:rPr>
-      </w:pPr>
-    </w:p>
-    <w:p>
-      <w:pPr>
-        <w:rPr>
-          <w:rFonts w:ascii="Calibri" w:eastAsia="Malgun Gothic" w:hAnsi="Calibri" w:cs="Arial"/>
-          <w:sz w:val="24"/>
-          <w:lang w:eastAsia="en-US"/>
-        </w:rPr>
-      </w:pPr>
-    </w:p>
-    <w:p>
-      <w:pPr>
-        <w:rPr>
-          <w:rFonts w:ascii="Calibri" w:eastAsia="Malgun Gothic" w:hAnsi="Calibri" w:cs="Arial"/>
-          <w:sz w:val="24"/>
-          <w:lang w:eastAsia="en-US"/>
-        </w:rPr>
-      </w:pPr>
-    </w:p>
-    <w:p>
-      <w:pPr>
-        <w:rPr>
-          <w:rFonts w:ascii="Calibri" w:eastAsia="Malgun Gothic" w:hAnsi="Calibri" w:cs="Arial"/>
-          <w:sz w:val="24"/>
-          <w:lang w:eastAsia="en-US"/>
-        </w:rPr>
-      </w:pPr>
-    </w:p>
-    <w:p>
-      <w:pPr>
-        <w:pStyle w:val="Heading2"/>
-      </w:pPr>
-      <w:r>
-        <w:rPr>
-          <w:highlight w:val="yellow"/>
+        <w:keepNext/>
+        <w:keepLines/>
+        <w:spacing w:before="40" w:after="0" w:line="240" w:lineRule="auto"/>
+        <w:outlineLvl w:val="2"/>
+        <w:rPr>
+          <w:rFonts w:ascii="Calibri" w:eastAsia="Malgun Gothic" w:hAnsi="Calibri" w:cs="Times New Roman"/>
+          <w:color w:val="365F91"/>
+          <w:sz w:val="26"/>
+          <w:szCs w:val="26"/>
+          <w:lang w:eastAsia="en-US"/>
+        </w:rPr>
+      </w:pPr>
+      <w:bookmarkStart w:id="2" w:name="_Toc56356847"/>
+      <w:r>
+        <w:rPr>
+          <w:rFonts w:ascii="Calibri" w:eastAsia="Malgun Gothic" w:hAnsi="Calibri" w:cs="Times New Roman"/>
+          <w:color w:val="365F91"/>
+          <w:sz w:val="26"/>
+          <w:szCs w:val="26"/>
+          <w:lang w:eastAsia="en-US"/>
         </w:rPr>
         <w:lastRenderedPageBreak/>
-        <w:t>See existing menu</w:t>
-      </w:r>
-      <w:r>
-        <w:t xml:space="preserve"> -&gt; navigation part needed</w:t>
-      </w:r>
+        <w:t>Find a match</w:t>
+      </w:r>
+      <w:bookmarkEnd w:id="2"/>
     </w:p>
     <w:p>
       <w:pPr>
         <w:jc w:val="center"/>
+        <w:rPr>
+          <w:rFonts w:ascii="Calibri" w:eastAsia="Malgun Gothic" w:hAnsi="Calibri" w:cs="Arial"/>
+          <w:sz w:val="24"/>
+          <w:lang w:eastAsia="en-US"/>
+        </w:rPr>
       </w:pPr>
       <w:r>
         <w:rPr>
           <w:noProof/>
         </w:rPr>
         <w:drawing>
-          <wp:inline distT="0" distB="0" distL="0" distR="0" wp14:anchorId="2DBF95EF" wp14:editId="11A03864">
-            <wp:extent cx="2257425" cy="4514850"/>
-            <wp:effectExtent l="0" t="0" r="9525" b="0"/>
-            <wp:docPr id="7" name="Picture 7"/>
+          <wp:inline distT="0" distB="0" distL="0" distR="0" wp14:anchorId="49DB2759" wp14:editId="52A674BB">
+            <wp:extent cx="2158051" cy="3808989"/>
+            <wp:effectExtent l="0" t="0" r="0" b="1270"/>
+            <wp:docPr id="3" name="Picture 3"/>
             <wp:cNvGraphicFramePr>
               <a:graphicFrameLocks xmlns:a="http://schemas.openxmlformats.org/drawingml/2006/main" noChangeAspect="1"/>
             </wp:cNvGraphicFramePr>
@@ -959,6 +1265,412 @@
                   <pic:spPr>
                     <a:xfrm>
                       <a:off x="0" y="0"/>
+                      <a:ext cx="2175733" cy="3840197"/>
+                    </a:xfrm>
+                    <a:prstGeom prst="rect">
+                      <a:avLst/>
+                    </a:prstGeom>
+                  </pic:spPr>
+                </pic:pic>
+              </a:graphicData>
+            </a:graphic>
+          </wp:inline>
+        </w:drawing>
+      </w:r>
+      <w:r>
+        <w:rPr>
+          <w:rFonts w:ascii="Calibri" w:eastAsia="Malgun Gothic" w:hAnsi="Calibri" w:cs="Arial"/>
+          <w:sz w:val="24"/>
+          <w:lang w:eastAsia="en-US"/>
+        </w:rPr>
+        <w:t xml:space="preserve">          </w:t>
+      </w:r>
+      <w:r>
+        <w:rPr>
+          <w:noProof/>
+        </w:rPr>
+        <w:drawing>
+          <wp:inline distT="0" distB="0" distL="0" distR="0" wp14:anchorId="3F472344" wp14:editId="5E6EA3DB">
+            <wp:extent cx="2152417" cy="3808989"/>
+            <wp:effectExtent l="0" t="0" r="635" b="1270"/>
+            <wp:docPr id="1" name="Picture 1"/>
+            <wp:cNvGraphicFramePr>
+              <a:graphicFrameLocks xmlns:a="http://schemas.openxmlformats.org/drawingml/2006/main" noChangeAspect="1"/>
+            </wp:cNvGraphicFramePr>
+            <a:graphic xmlns:a="http://schemas.openxmlformats.org/drawingml/2006/main">
+              <a:graphicData uri="http://schemas.openxmlformats.org/drawingml/2006/picture">
+                <pic:pic xmlns:pic="http://schemas.openxmlformats.org/drawingml/2006/picture">
+                  <pic:nvPicPr>
+                    <pic:cNvPr id="1" name=""/>
+                    <pic:cNvPicPr/>
+                  </pic:nvPicPr>
+                  <pic:blipFill>
+                    <a:blip r:embed="rId14"/>
+                    <a:stretch>
+                      <a:fillRect/>
+                    </a:stretch>
+                  </pic:blipFill>
+                  <pic:spPr>
+                    <a:xfrm>
+                      <a:off x="0" y="0"/>
+                      <a:ext cx="2165422" cy="3832004"/>
+                    </a:xfrm>
+                    <a:prstGeom prst="rect">
+                      <a:avLst/>
+                    </a:prstGeom>
+                  </pic:spPr>
+                </pic:pic>
+              </a:graphicData>
+            </a:graphic>
+          </wp:inline>
+        </w:drawing>
+      </w:r>
+    </w:p>
+    <w:p>
+      <w:pPr>
+        <w:rPr>
+          <w:rFonts w:ascii="Calibri" w:eastAsia="Malgun Gothic" w:hAnsi="Calibri" w:cs="Arial"/>
+          <w:sz w:val="24"/>
+          <w:lang w:eastAsia="en-US"/>
+        </w:rPr>
+      </w:pPr>
+      <w:r>
+        <w:rPr>
+          <w:rFonts w:ascii="Calibri" w:eastAsia="Malgun Gothic" w:hAnsi="Calibri" w:cs="Arial"/>
+          <w:sz w:val="24"/>
+          <w:lang w:eastAsia="en-US"/>
+        </w:rPr>
+        <w:t xml:space="preserve">When you first navigate to ‘Find Match’ page, the screen on the left side will be shown. </w:t>
+      </w:r>
+      <w:r>
+        <w:rPr>
+          <w:rFonts w:ascii="Calibri" w:eastAsia="Malgun Gothic" w:hAnsi="Calibri" w:cs="Arial"/>
+          <w:sz w:val="24"/>
+          <w:lang w:eastAsia="en-US"/>
+        </w:rPr>
+        <w:t>In order to start finding a match,</w:t>
+      </w:r>
+      <w:r>
+        <w:rPr>
+          <w:rFonts w:ascii="Calibri" w:eastAsia="Malgun Gothic" w:hAnsi="Calibri" w:cs="Arial"/>
+          <w:sz w:val="24"/>
+          <w:lang w:eastAsia="en-US"/>
+        </w:rPr>
+        <w:t xml:space="preserve"> swipe right</w:t>
+      </w:r>
+      <w:r>
+        <w:rPr>
+          <w:rFonts w:ascii="Calibri" w:eastAsia="Malgun Gothic" w:hAnsi="Calibri" w:cs="Arial"/>
+          <w:sz w:val="24"/>
+          <w:lang w:eastAsia="en-US"/>
+        </w:rPr>
+        <w:t xml:space="preserve">. </w:t>
+      </w:r>
+      <w:r>
+        <w:rPr>
+          <w:rFonts w:ascii="Calibri" w:eastAsia="Malgun Gothic" w:hAnsi="Calibri" w:cs="Arial"/>
+          <w:sz w:val="24"/>
+          <w:lang w:eastAsia="en-US"/>
+        </w:rPr>
+        <w:t xml:space="preserve">Then I will take you to a screen on the right side. </w:t>
+      </w:r>
+      <w:r>
+        <w:rPr>
+          <w:rFonts w:ascii="Calibri" w:eastAsia="Malgun Gothic" w:hAnsi="Calibri" w:cs="Arial"/>
+          <w:sz w:val="24"/>
+          <w:lang w:eastAsia="en-US"/>
+        </w:rPr>
+        <w:t xml:space="preserve">One food picture will be shown on the screen at a time. The only information given about the food is </w:t>
+      </w:r>
+      <w:r>
+        <w:rPr>
+          <w:rFonts w:ascii="Calibri" w:eastAsia="Malgun Gothic" w:hAnsi="Calibri" w:cs="Arial"/>
+          <w:sz w:val="24"/>
+          <w:lang w:eastAsia="en-US"/>
+        </w:rPr>
+        <w:t>food restrictions and how far the place(restaurant) it is from location that user set</w:t>
+      </w:r>
+      <w:r>
+        <w:rPr>
+          <w:rFonts w:ascii="Calibri" w:eastAsia="Malgun Gothic" w:hAnsi="Calibri" w:cs="Arial"/>
+          <w:sz w:val="24"/>
+          <w:lang w:eastAsia="en-US"/>
+        </w:rPr>
+        <w:t>. If you want to see details about the food or information about the restaurant serving the food, swipe right on scree</w:t>
+      </w:r>
+      <w:r>
+        <w:rPr>
+          <w:rFonts w:ascii="Calibri" w:eastAsia="Malgun Gothic" w:hAnsi="Calibri" w:cs="Arial"/>
+          <w:sz w:val="24"/>
+          <w:lang w:eastAsia="en-US"/>
+        </w:rPr>
+        <w:t>n. T</w:t>
+      </w:r>
+      <w:r>
+        <w:rPr>
+          <w:rFonts w:ascii="Calibri" w:eastAsia="Malgun Gothic" w:hAnsi="Calibri" w:cs="Arial"/>
+          <w:sz w:val="24"/>
+          <w:lang w:eastAsia="en-US"/>
+        </w:rPr>
+        <w:t>he restaurant information and their menu will be shown. If you want to pass on the displayed food and move to the next one, swipe left</w:t>
+      </w:r>
+      <w:r>
+        <w:rPr>
+          <w:rFonts w:ascii="Calibri" w:eastAsia="Malgun Gothic" w:hAnsi="Calibri" w:cs="Arial"/>
+          <w:sz w:val="24"/>
+          <w:lang w:eastAsia="en-US"/>
+        </w:rPr>
+        <w:t>.</w:t>
+      </w:r>
+    </w:p>
+    <w:p>
+      <w:pPr>
+        <w:rPr>
+          <w:rFonts w:ascii="Calibri" w:eastAsia="Malgun Gothic" w:hAnsi="Calibri" w:cs="Arial"/>
+          <w:sz w:val="24"/>
+          <w:lang w:eastAsia="en-US"/>
+        </w:rPr>
+      </w:pPr>
+    </w:p>
+    <w:p>
+      <w:pPr>
+        <w:keepNext/>
+        <w:keepLines/>
+        <w:spacing w:before="40" w:after="0" w:line="240" w:lineRule="auto"/>
+        <w:outlineLvl w:val="2"/>
+        <w:rPr>
+          <w:rFonts w:ascii="Calibri" w:eastAsia="Malgun Gothic" w:hAnsi="Calibri" w:cs="Times New Roman"/>
+          <w:color w:val="365F91"/>
+          <w:sz w:val="26"/>
+          <w:szCs w:val="26"/>
+          <w:lang w:eastAsia="en-US"/>
+        </w:rPr>
+      </w:pPr>
+      <w:bookmarkStart w:id="3" w:name="_Toc56356848"/>
+      <w:r>
+        <w:rPr>
+          <w:rFonts w:ascii="Calibri" w:eastAsia="Malgun Gothic" w:hAnsi="Calibri" w:cs="Times New Roman"/>
+          <w:color w:val="365F91"/>
+          <w:sz w:val="26"/>
+          <w:szCs w:val="26"/>
+          <w:lang w:eastAsia="en-US"/>
+        </w:rPr>
+        <w:lastRenderedPageBreak/>
+        <w:t>Get the matched restaurant’s information</w:t>
+      </w:r>
+      <w:bookmarkEnd w:id="3"/>
+    </w:p>
+    <w:p>
+      <w:pPr>
+        <w:jc w:val="center"/>
+        <w:rPr>
+          <w:rFonts w:ascii="Calibri" w:eastAsia="Malgun Gothic" w:hAnsi="Calibri" w:cs="Arial"/>
+          <w:sz w:val="24"/>
+          <w:lang w:eastAsia="en-US"/>
+        </w:rPr>
+      </w:pPr>
+      <w:r>
+        <w:rPr>
+          <w:noProof/>
+        </w:rPr>
+        <w:drawing>
+          <wp:inline distT="0" distB="0" distL="0" distR="0" wp14:anchorId="7605AE2B" wp14:editId="4010723E">
+            <wp:extent cx="1966842" cy="3943350"/>
+            <wp:effectExtent l="0" t="0" r="0" b="0"/>
+            <wp:docPr id="6" name="Picture 6"/>
+            <wp:cNvGraphicFramePr>
+              <a:graphicFrameLocks xmlns:a="http://schemas.openxmlformats.org/drawingml/2006/main" noChangeAspect="1"/>
+            </wp:cNvGraphicFramePr>
+            <a:graphic xmlns:a="http://schemas.openxmlformats.org/drawingml/2006/main">
+              <a:graphicData uri="http://schemas.openxmlformats.org/drawingml/2006/picture">
+                <pic:pic xmlns:pic="http://schemas.openxmlformats.org/drawingml/2006/picture">
+                  <pic:nvPicPr>
+                    <pic:cNvPr id="1" name=""/>
+                    <pic:cNvPicPr/>
+                  </pic:nvPicPr>
+                  <pic:blipFill>
+                    <a:blip r:embed="rId15"/>
+                    <a:stretch>
+                      <a:fillRect/>
+                    </a:stretch>
+                  </pic:blipFill>
+                  <pic:spPr>
+                    <a:xfrm>
+                      <a:off x="0" y="0"/>
+                      <a:ext cx="1976470" cy="3962654"/>
+                    </a:xfrm>
+                    <a:prstGeom prst="rect">
+                      <a:avLst/>
+                    </a:prstGeom>
+                  </pic:spPr>
+                </pic:pic>
+              </a:graphicData>
+            </a:graphic>
+          </wp:inline>
+        </w:drawing>
+      </w:r>
+    </w:p>
+    <w:p>
+      <w:pPr>
+        <w:rPr>
+          <w:rFonts w:ascii="Calibri" w:eastAsia="Malgun Gothic" w:hAnsi="Calibri" w:cs="Arial"/>
+          <w:sz w:val="24"/>
+          <w:lang w:eastAsia="en-US"/>
+        </w:rPr>
+      </w:pPr>
+      <w:r>
+        <w:rPr>
+          <w:rFonts w:ascii="Calibri" w:eastAsia="Malgun Gothic" w:hAnsi="Calibri" w:cs="Arial"/>
+          <w:sz w:val="24"/>
+          <w:lang w:eastAsia="en-US"/>
+        </w:rPr>
+        <w:t xml:space="preserve">Once you swipe right on a food picture in finding match, you automatically see restaurant information page. The food you swiped on is </w:t>
+      </w:r>
+      <w:r>
+        <w:rPr>
+          <w:rFonts w:ascii="Calibri" w:eastAsia="Malgun Gothic" w:hAnsi="Calibri" w:cs="Arial"/>
+          <w:sz w:val="24"/>
+          <w:lang w:eastAsia="en-US"/>
+        </w:rPr>
+        <w:t>located in the top of the menu, and will be noticeable to you as the dish card will be shaking for a second</w:t>
+      </w:r>
+      <w:r>
+        <w:rPr>
+          <w:rFonts w:ascii="Calibri" w:eastAsia="Malgun Gothic" w:hAnsi="Calibri" w:cs="Arial"/>
+          <w:sz w:val="24"/>
+          <w:lang w:eastAsia="en-US"/>
+        </w:rPr>
+        <w:t>. If you click on website URL, the website will open in your internet browser. If you click on phone number, your phone will dial to the restaurant.</w:t>
+      </w:r>
+    </w:p>
+    <w:p>
+      <w:pPr>
+        <w:rPr>
+          <w:rFonts w:ascii="Calibri" w:eastAsia="Malgun Gothic" w:hAnsi="Calibri" w:cs="Arial"/>
+          <w:sz w:val="24"/>
+          <w:lang w:eastAsia="en-US"/>
+        </w:rPr>
+      </w:pPr>
+    </w:p>
+    <w:p>
+      <w:pPr>
+        <w:rPr>
+          <w:rFonts w:ascii="Calibri" w:eastAsia="Malgun Gothic" w:hAnsi="Calibri" w:cs="Arial"/>
+          <w:sz w:val="24"/>
+          <w:lang w:eastAsia="en-US"/>
+        </w:rPr>
+      </w:pPr>
+    </w:p>
+    <w:p>
+      <w:pPr>
+        <w:rPr>
+          <w:rFonts w:ascii="Calibri" w:eastAsia="Malgun Gothic" w:hAnsi="Calibri" w:cs="Arial"/>
+          <w:sz w:val="24"/>
+          <w:lang w:eastAsia="en-US"/>
+        </w:rPr>
+      </w:pPr>
+    </w:p>
+    <w:p>
+      <w:pPr>
+        <w:rPr>
+          <w:rFonts w:ascii="Calibri" w:eastAsia="Malgun Gothic" w:hAnsi="Calibri" w:cs="Arial"/>
+          <w:sz w:val="24"/>
+          <w:lang w:eastAsia="en-US"/>
+        </w:rPr>
+      </w:pPr>
+    </w:p>
+    <w:p>
+      <w:pPr>
+        <w:rPr>
+          <w:rFonts w:ascii="Calibri" w:eastAsia="Malgun Gothic" w:hAnsi="Calibri" w:cs="Arial"/>
+          <w:sz w:val="24"/>
+          <w:lang w:eastAsia="en-US"/>
+        </w:rPr>
+      </w:pPr>
+    </w:p>
+    <w:p>
+      <w:pPr>
+        <w:rPr>
+          <w:rFonts w:ascii="Calibri" w:eastAsia="Malgun Gothic" w:hAnsi="Calibri" w:cs="Arial"/>
+          <w:sz w:val="24"/>
+          <w:lang w:eastAsia="en-US"/>
+        </w:rPr>
+      </w:pPr>
+    </w:p>
+    <w:p>
+      <w:pPr>
+        <w:rPr>
+          <w:rFonts w:ascii="Calibri" w:eastAsia="Malgun Gothic" w:hAnsi="Calibri" w:cs="Arial"/>
+          <w:sz w:val="24"/>
+          <w:lang w:eastAsia="en-US"/>
+        </w:rPr>
+      </w:pPr>
+    </w:p>
+    <w:p>
+      <w:pPr>
+        <w:rPr>
+          <w:rFonts w:ascii="Calibri" w:eastAsia="Malgun Gothic" w:hAnsi="Calibri" w:cs="Arial"/>
+          <w:sz w:val="24"/>
+          <w:lang w:eastAsia="en-US"/>
+        </w:rPr>
+      </w:pPr>
+    </w:p>
+    <w:p>
+      <w:pPr>
+        <w:rPr>
+          <w:rFonts w:ascii="Calibri" w:eastAsia="Malgun Gothic" w:hAnsi="Calibri" w:cs="Arial"/>
+          <w:sz w:val="24"/>
+          <w:lang w:eastAsia="en-US"/>
+        </w:rPr>
+      </w:pPr>
+    </w:p>
+    <w:p>
+      <w:pPr>
+        <w:pStyle w:val="Heading2"/>
+      </w:pPr>
+      <w:r>
+        <w:rPr>
+          <w:highlight w:val="yellow"/>
+        </w:rPr>
+        <w:lastRenderedPageBreak/>
+        <w:t>See existing menu</w:t>
+      </w:r>
+      <w:r>
+        <w:t xml:space="preserve"> -&gt; navigation part needed</w:t>
+      </w:r>
+    </w:p>
+    <w:p>
+      <w:pPr>
+        <w:jc w:val="center"/>
+      </w:pPr>
+      <w:r>
+        <w:rPr>
+          <w:noProof/>
+        </w:rPr>
+        <w:drawing>
+          <wp:inline distT="0" distB="0" distL="0" distR="0" wp14:anchorId="2DBF95EF" wp14:editId="11A03864">
+            <wp:extent cx="2257425" cy="4514850"/>
+            <wp:effectExtent l="0" t="0" r="9525" b="0"/>
+            <wp:docPr id="7" name="Picture 7"/>
+            <wp:cNvGraphicFramePr>
+              <a:graphicFrameLocks xmlns:a="http://schemas.openxmlformats.org/drawingml/2006/main" noChangeAspect="1"/>
+            </wp:cNvGraphicFramePr>
+            <a:graphic xmlns:a="http://schemas.openxmlformats.org/drawingml/2006/main">
+              <a:graphicData uri="http://schemas.openxmlformats.org/drawingml/2006/picture">
+                <pic:pic xmlns:pic="http://schemas.openxmlformats.org/drawingml/2006/picture">
+                  <pic:nvPicPr>
+                    <pic:cNvPr id="1" name=""/>
+                    <pic:cNvPicPr/>
+                  </pic:nvPicPr>
+                  <pic:blipFill>
+                    <a:blip r:embed="rId16"/>
+                    <a:stretch>
+                      <a:fillRect/>
+                    </a:stretch>
+                  </pic:blipFill>
+                  <pic:spPr>
+                    <a:xfrm>
+                      <a:off x="0" y="0"/>
                       <a:ext cx="2257628" cy="4515256"/>
                     </a:xfrm>
                     <a:prstGeom prst="rect">
@@ -1052,7 +1764,7 @@
                     <pic:cNvPicPr/>
                   </pic:nvPicPr>
                   <pic:blipFill>
-                    <a:blip r:embed="rId14"/>
+                    <a:blip r:embed="rId17"/>
                     <a:stretch>
                       <a:fillRect/>
                     </a:stretch>
@@ -1188,7 +1900,7 @@
                     <pic:cNvPicPr/>
                   </pic:nvPicPr>
                   <pic:blipFill>
-                    <a:blip r:embed="rId15">
+                    <a:blip r:embed="rId18">
                       <a:extLst>
                         <a:ext uri="{28A0092B-C50C-407E-A947-70E740481C1C}">
                           <a14:useLocalDpi xmlns:a14="http://schemas.microsoft.com/office/drawing/2010/main" val="0"/>
@@ -1274,7 +1986,7 @@
                     <pic:cNvPicPr/>
                   </pic:nvPicPr>
                   <pic:blipFill>
-                    <a:blip r:embed="rId16">
+                    <a:blip r:embed="rId19">
                       <a:extLst>
                         <a:ext uri="{28A0092B-C50C-407E-A947-70E740481C1C}">
                           <a14:useLocalDpi xmlns:a14="http://schemas.microsoft.com/office/drawing/2010/main" val="0"/>
@@ -1448,7 +2160,7 @@
                     <pic:cNvPicPr/>
                   </pic:nvPicPr>
                   <pic:blipFill>
-                    <a:blip r:embed="rId17">
+                    <a:blip r:embed="rId20">
                       <a:extLst>
                         <a:ext uri="{28A0092B-C50C-407E-A947-70E740481C1C}">
                           <a14:useLocalDpi xmlns:a14="http://schemas.microsoft.com/office/drawing/2010/main" val="0"/>
@@ -1636,7 +2348,7 @@
                     <pic:cNvPicPr/>
                   </pic:nvPicPr>
                   <pic:blipFill>
-                    <a:blip r:embed="rId18">
+                    <a:blip r:embed="rId21">
                       <a:extLst>
                         <a:ext uri="{28A0092B-C50C-407E-A947-70E740481C1C}">
                           <a14:useLocalDpi xmlns:a14="http://schemas.microsoft.com/office/drawing/2010/main" val="0"/>
@@ -1755,7 +2467,7 @@
                     <pic:cNvPicPr/>
                   </pic:nvPicPr>
                   <pic:blipFill>
-                    <a:blip r:embed="rId19">
+                    <a:blip r:embed="rId22">
                       <a:extLst>
                         <a:ext uri="{28A0092B-C50C-407E-A947-70E740481C1C}">
                           <a14:useLocalDpi xmlns:a14="http://schemas.microsoft.com/office/drawing/2010/main" val="0"/>
@@ -1823,6 +2535,209 @@
 <file path=word/numbering.xml><?xml version="1.0" encoding="utf-8"?>
 <w:numbering xmlns:wpc="http://schemas.microsoft.com/office/word/2010/wordprocessingCanvas" xmlns:cx="http://schemas.microsoft.com/office/drawing/2014/chartex" xmlns:cx1="http://schemas.microsoft.com/office/drawing/2015/9/8/chartex" xmlns:cx2="http://schemas.microsoft.com/office/drawing/2015/10/21/chartex" xmlns:cx3="http://schemas.microsoft.com/office/drawing/2016/5/9/chartex" xmlns:cx4="http://schemas.microsoft.com/office/drawing/2016/5/10/chartex" xmlns:cx5="http://schemas.microsoft.com/office/drawing/2016/5/11/chartex" xmlns:cx6="http://schemas.microsoft.com/office/drawing/2016/5/12/chartex" xmlns:cx7="http://schemas.microsoft.com/office/drawing/2016/5/13/chartex" xmlns:cx8="http://schemas.microsoft.com/office/drawing/2016/5/14/chartex" xmlns:mc="http://schemas.openxmlformats.org/markup-compatibility/2006" xmlns:aink="http://schemas.microsoft.com/office/drawing/2016/ink" xmlns:am3d="http://schemas.microsoft.com/office/drawing/2017/model3d" xmlns:o="urn:schemas-microsoft-com:office:office" xmlns:r="http://schemas.openxmlformats.org/officeDocument/2006/relationships" xmlns:m="http://schemas.openxmlformats.org/officeDocument/2006/math" xmlns:v="urn:schemas-microsoft-com:vml" xmlns:wp14="http://schemas.microsoft.com/office/word/2010/wordprocessingDrawing" xmlns:wp="http://schemas.openxmlformats.org/drawingml/2006/wordprocessingDrawing" xmlns:w10="urn:schemas-microsoft-com:office:word" xmlns:w="http://schemas.openxmlformats.org/wordprocessingml/2006/main" xmlns:w14="http://schemas.microsoft.com/office/word/2010/wordml" xmlns:w15="http://schemas.microsoft.com/office/word/2012/wordml" xmlns:w16cex="http://schemas.microsoft.com/office/word/2018/wordml/cex" xmlns:w16cid="http://schemas.microsoft.com/office/word/2016/wordml/cid" xmlns:w16="http://schemas.microsoft.com/office/word/2018/wordml" xmlns:w16se="http://schemas.microsoft.com/office/word/2015/wordml/symex" xmlns:wpg="http://schemas.microsoft.com/office/word/2010/wordprocessingGroup" xmlns:wpi="http://schemas.microsoft.com/office/word/2010/wordprocessingInk" xmlns:wne="http://schemas.microsoft.com/office/word/2006/wordml" xmlns:wps="http://schemas.microsoft.com/office/word/2010/wordprocessingShape" mc:Ignorable="w14 w15 w16se w16cid w16 w16cex wp14">
   <w:abstractNum w:abstractNumId="0" w15:restartNumberingAfterBreak="0">
+    <w:nsid w:val="0AB60EFF"/>
+    <w:multiLevelType w:val="hybridMultilevel"/>
+    <w:tmpl w:val="22161EB4"/>
+    <w:lvl w:ilvl="0" w:tplc="33E40892">
+      <w:start w:val="1"/>
+      <w:numFmt w:val="decimal"/>
+      <w:suff w:val="space"/>
+      <w:lvlText w:val="%1."/>
+      <w:lvlJc w:val="left"/>
+      <w:pPr>
+        <w:ind w:left="720" w:hanging="360"/>
+      </w:pPr>
+      <w:rPr>
+        <w:rFonts w:hint="default"/>
+      </w:rPr>
+    </w:lvl>
+    <w:lvl w:ilvl="1" w:tplc="10090019" w:tentative="1">
+      <w:start w:val="1"/>
+      <w:numFmt w:val="lowerLetter"/>
+      <w:lvlText w:val="%2."/>
+      <w:lvlJc w:val="left"/>
+      <w:pPr>
+        <w:ind w:left="1440" w:hanging="360"/>
+      </w:pPr>
+    </w:lvl>
+    <w:lvl w:ilvl="2" w:tplc="1009001B" w:tentative="1">
+      <w:start w:val="1"/>
+      <w:numFmt w:val="lowerRoman"/>
+      <w:lvlText w:val="%3."/>
+      <w:lvlJc w:val="right"/>
+      <w:pPr>
+        <w:ind w:left="2160" w:hanging="180"/>
+      </w:pPr>
+    </w:lvl>
+    <w:lvl w:ilvl="3" w:tplc="1009000F" w:tentative="1">
+      <w:start w:val="1"/>
+      <w:numFmt w:val="decimal"/>
+      <w:lvlText w:val="%4."/>
+      <w:lvlJc w:val="left"/>
+      <w:pPr>
+        <w:ind w:left="2880" w:hanging="360"/>
+      </w:pPr>
+    </w:lvl>
+    <w:lvl w:ilvl="4" w:tplc="10090019" w:tentative="1">
+      <w:start w:val="1"/>
+      <w:numFmt w:val="lowerLetter"/>
+      <w:lvlText w:val="%5."/>
+      <w:lvlJc w:val="left"/>
+      <w:pPr>
+        <w:ind w:left="3600" w:hanging="360"/>
+      </w:pPr>
+    </w:lvl>
+    <w:lvl w:ilvl="5" w:tplc="1009001B" w:tentative="1">
+      <w:start w:val="1"/>
+      <w:numFmt w:val="lowerRoman"/>
+      <w:lvlText w:val="%6."/>
+      <w:lvlJc w:val="right"/>
+      <w:pPr>
+        <w:ind w:left="4320" w:hanging="180"/>
+      </w:pPr>
+    </w:lvl>
+    <w:lvl w:ilvl="6" w:tplc="1009000F" w:tentative="1">
+      <w:start w:val="1"/>
+      <w:numFmt w:val="decimal"/>
+      <w:lvlText w:val="%7."/>
+      <w:lvlJc w:val="left"/>
+      <w:pPr>
+        <w:ind w:left="5040" w:hanging="360"/>
+      </w:pPr>
+    </w:lvl>
+    <w:lvl w:ilvl="7" w:tplc="10090019" w:tentative="1">
+      <w:start w:val="1"/>
+      <w:numFmt w:val="lowerLetter"/>
+      <w:lvlText w:val="%8."/>
+      <w:lvlJc w:val="left"/>
+      <w:pPr>
+        <w:ind w:left="5760" w:hanging="360"/>
+      </w:pPr>
+    </w:lvl>
+    <w:lvl w:ilvl="8" w:tplc="1009001B" w:tentative="1">
+      <w:start w:val="1"/>
+      <w:numFmt w:val="lowerRoman"/>
+      <w:lvlText w:val="%9."/>
+      <w:lvlJc w:val="right"/>
+      <w:pPr>
+        <w:ind w:left="6480" w:hanging="180"/>
+      </w:pPr>
+    </w:lvl>
+  </w:abstractNum>
+  <w:abstractNum w:abstractNumId="1" w15:restartNumberingAfterBreak="0">
+    <w:nsid w:val="102F17DF"/>
+    <w:multiLevelType w:val="multilevel"/>
+    <w:tmpl w:val="E480B2A6"/>
+    <w:lvl w:ilvl="0">
+      <w:start w:val="3"/>
+      <w:numFmt w:val="decimal"/>
+      <w:lvlText w:val="%1"/>
+      <w:lvlJc w:val="left"/>
+      <w:pPr>
+        <w:ind w:left="360" w:hanging="360"/>
+      </w:pPr>
+      <w:rPr>
+        <w:rFonts w:hint="default"/>
+      </w:rPr>
+    </w:lvl>
+    <w:lvl w:ilvl="1">
+      <w:start w:val="1"/>
+      <w:numFmt w:val="decimal"/>
+      <w:lvlText w:val="%1-%2"/>
+      <w:lvlJc w:val="left"/>
+      <w:pPr>
+        <w:ind w:left="720" w:hanging="360"/>
+      </w:pPr>
+      <w:rPr>
+        <w:rFonts w:hint="default"/>
+      </w:rPr>
+    </w:lvl>
+    <w:lvl w:ilvl="2">
+      <w:start w:val="1"/>
+      <w:numFmt w:val="decimal"/>
+      <w:lvlText w:val="%1-%2.%3"/>
+      <w:lvlJc w:val="left"/>
+      <w:pPr>
+        <w:ind w:left="1440" w:hanging="720"/>
+      </w:pPr>
+      <w:rPr>
+        <w:rFonts w:hint="default"/>
+      </w:rPr>
+    </w:lvl>
+    <w:lvl w:ilvl="3">
+      <w:start w:val="1"/>
+      <w:numFmt w:val="decimal"/>
+      <w:lvlText w:val="%1-%2.%3.%4"/>
+      <w:lvlJc w:val="left"/>
+      <w:pPr>
+        <w:ind w:left="1800" w:hanging="720"/>
+      </w:pPr>
+      <w:rPr>
+        <w:rFonts w:hint="default"/>
+      </w:rPr>
+    </w:lvl>
+    <w:lvl w:ilvl="4">
+      <w:start w:val="1"/>
+      <w:numFmt w:val="decimal"/>
+      <w:lvlText w:val="%1-%2.%3.%4.%5"/>
+      <w:lvlJc w:val="left"/>
+      <w:pPr>
+        <w:ind w:left="2520" w:hanging="1080"/>
+      </w:pPr>
+      <w:rPr>
+        <w:rFonts w:hint="default"/>
+      </w:rPr>
+    </w:lvl>
+    <w:lvl w:ilvl="5">
+      <w:start w:val="1"/>
+      <w:numFmt w:val="decimal"/>
+      <w:lvlText w:val="%1-%2.%3.%4.%5.%6"/>
+      <w:lvlJc w:val="left"/>
+      <w:pPr>
+        <w:ind w:left="2880" w:hanging="1080"/>
+      </w:pPr>
+      <w:rPr>
+        <w:rFonts w:hint="default"/>
+      </w:rPr>
+    </w:lvl>
+    <w:lvl w:ilvl="6">
+      <w:start w:val="1"/>
+      <w:numFmt w:val="decimal"/>
+      <w:lvlText w:val="%1-%2.%3.%4.%5.%6.%7"/>
+      <w:lvlJc w:val="left"/>
+      <w:pPr>
+        <w:ind w:left="3600" w:hanging="1440"/>
+      </w:pPr>
+      <w:rPr>
+        <w:rFonts w:hint="default"/>
+      </w:rPr>
+    </w:lvl>
+    <w:lvl w:ilvl="7">
+      <w:start w:val="1"/>
+      <w:numFmt w:val="decimal"/>
+      <w:lvlText w:val="%1-%2.%3.%4.%5.%6.%7.%8"/>
+      <w:lvlJc w:val="left"/>
+      <w:pPr>
+        <w:ind w:left="3960" w:hanging="1440"/>
+      </w:pPr>
+      <w:rPr>
+        <w:rFonts w:hint="default"/>
+      </w:rPr>
+    </w:lvl>
+    <w:lvl w:ilvl="8">
+      <w:start w:val="1"/>
+      <w:numFmt w:val="decimal"/>
+      <w:lvlText w:val="%1-%2.%3.%4.%5.%6.%7.%8.%9"/>
+      <w:lvlJc w:val="left"/>
+      <w:pPr>
+        <w:ind w:left="4680" w:hanging="1800"/>
+      </w:pPr>
+      <w:rPr>
+        <w:rFonts w:hint="default"/>
+      </w:rPr>
+    </w:lvl>
+  </w:abstractNum>
+  <w:abstractNum w:abstractNumId="2" w15:restartNumberingAfterBreak="0">
     <w:nsid w:val="53367A26"/>
     <w:multiLevelType w:val="hybridMultilevel"/>
     <w:tmpl w:val="195AE63E"/>
@@ -1912,7 +2827,120 @@
       </w:pPr>
     </w:lvl>
   </w:abstractNum>
-  <w:abstractNum w:abstractNumId="1" w15:restartNumberingAfterBreak="0">
+  <w:abstractNum w:abstractNumId="3" w15:restartNumberingAfterBreak="0">
+    <w:nsid w:val="699E209F"/>
+    <w:multiLevelType w:val="multilevel"/>
+    <w:tmpl w:val="74F44976"/>
+    <w:lvl w:ilvl="0">
+      <w:start w:val="3"/>
+      <w:numFmt w:val="decimal"/>
+      <w:lvlText w:val="%1-"/>
+      <w:lvlJc w:val="left"/>
+      <w:pPr>
+        <w:ind w:left="372" w:hanging="372"/>
+      </w:pPr>
+      <w:rPr>
+        <w:rFonts w:hint="default"/>
+      </w:rPr>
+    </w:lvl>
+    <w:lvl w:ilvl="1">
+      <w:start w:val="1"/>
+      <w:numFmt w:val="decimal"/>
+      <w:lvlText w:val="%1-%2."/>
+      <w:lvlJc w:val="left"/>
+      <w:pPr>
+        <w:ind w:left="1440" w:hanging="720"/>
+      </w:pPr>
+      <w:rPr>
+        <w:rFonts w:hint="default"/>
+      </w:rPr>
+    </w:lvl>
+    <w:lvl w:ilvl="2">
+      <w:start w:val="1"/>
+      <w:numFmt w:val="decimal"/>
+      <w:lvlText w:val="%1-%2.%3."/>
+      <w:lvlJc w:val="left"/>
+      <w:pPr>
+        <w:ind w:left="2160" w:hanging="720"/>
+      </w:pPr>
+      <w:rPr>
+        <w:rFonts w:hint="default"/>
+      </w:rPr>
+    </w:lvl>
+    <w:lvl w:ilvl="3">
+      <w:start w:val="1"/>
+      <w:numFmt w:val="decimal"/>
+      <w:lvlText w:val="%1-%2.%3.%4."/>
+      <w:lvlJc w:val="left"/>
+      <w:pPr>
+        <w:ind w:left="3240" w:hanging="1080"/>
+      </w:pPr>
+      <w:rPr>
+        <w:rFonts w:hint="default"/>
+      </w:rPr>
+    </w:lvl>
+    <w:lvl w:ilvl="4">
+      <w:start w:val="1"/>
+      <w:numFmt w:val="decimal"/>
+      <w:lvlText w:val="%1-%2.%3.%4.%5."/>
+      <w:lvlJc w:val="left"/>
+      <w:pPr>
+        <w:ind w:left="3960" w:hanging="1080"/>
+      </w:pPr>
+      <w:rPr>
+        <w:rFonts w:hint="default"/>
+      </w:rPr>
+    </w:lvl>
+    <w:lvl w:ilvl="5">
+      <w:start w:val="1"/>
+      <w:numFmt w:val="decimal"/>
+      <w:lvlText w:val="%1-%2.%3.%4.%5.%6."/>
+      <w:lvlJc w:val="left"/>
+      <w:pPr>
+        <w:ind w:left="5040" w:hanging="1440"/>
+      </w:pPr>
+      <w:rPr>
+        <w:rFonts w:hint="default"/>
+      </w:rPr>
+    </w:lvl>
+    <w:lvl w:ilvl="6">
+      <w:start w:val="1"/>
+      <w:numFmt w:val="decimal"/>
+      <w:lvlText w:val="%1-%2.%3.%4.%5.%6.%7."/>
+      <w:lvlJc w:val="left"/>
+      <w:pPr>
+        <w:ind w:left="5760" w:hanging="1440"/>
+      </w:pPr>
+      <w:rPr>
+        <w:rFonts w:hint="default"/>
+      </w:rPr>
+    </w:lvl>
+    <w:lvl w:ilvl="7">
+      <w:start w:val="1"/>
+      <w:numFmt w:val="decimal"/>
+      <w:lvlText w:val="%1-%2.%3.%4.%5.%6.%7.%8."/>
+      <w:lvlJc w:val="left"/>
+      <w:pPr>
+        <w:ind w:left="6840" w:hanging="1800"/>
+      </w:pPr>
+      <w:rPr>
+        <w:rFonts w:hint="default"/>
+      </w:rPr>
+    </w:lvl>
+    <w:lvl w:ilvl="8">
+      <w:start w:val="1"/>
+      <w:numFmt w:val="decimal"/>
+      <w:lvlText w:val="%1-%2.%3.%4.%5.%6.%7.%8.%9."/>
+      <w:lvlJc w:val="left"/>
+      <w:pPr>
+        <w:ind w:left="7560" w:hanging="1800"/>
+      </w:pPr>
+      <w:rPr>
+        <w:rFonts w:hint="default"/>
+      </w:rPr>
+    </w:lvl>
+  </w:abstractNum>
+  <w:abstractNum w:abstractNumId="4" w15:restartNumberingAfterBreak="0">
     <w:nsid w:val="71300FF2"/>
     <w:multiLevelType w:val="hybridMultilevel"/>
     <w:tmpl w:val="904A002C"/>
@@ -2003,10 +3031,19 @@
     </w:lvl>
   </w:abstractNum>
   <w:num w:numId="1">
+    <w:abstractNumId w:val="2"/>
+  </w:num>
+  <w:num w:numId="2">
+    <w:abstractNumId w:val="4"/>
+  </w:num>
+  <w:num w:numId="3">
     <w:abstractNumId w:val="0"/>
   </w:num>
-  <w:num w:numId="2">
+  <w:num w:numId="4">
     <w:abstractNumId w:val="1"/>
+  </w:num>
+  <w:num w:numId="5">
+    <w:abstractNumId w:val="3"/>
   </w:num>
 </w:numbering>
 </file>
@@ -2456,7 +3493,6 @@
   <w:style w:type="character" w:default="1" w:styleId="DefaultParagraphFont">
     <w:name w:val="Default Paragraph Font"/>
     <w:uiPriority w:val="1"/>
-    <w:semiHidden/>
     <w:unhideWhenUsed/>
   </w:style>
   <w:style w:type="table" w:default="1" w:styleId="TableNormal">

</xml_diff>

<commit_message>
Update user manual - edit account information
</commit_message>
<xml_diff>
--- a/User Manual/End-User manual.docx
+++ b/User Manual/End-User manual.docx
@@ -1011,6 +1011,7 @@
     </w:p>
     <w:p>
       <w:pPr>
+        <w:pStyle w:val="Heading2"/>
         <w:jc w:val="center"/>
         <w:rPr>
           <w:lang w:eastAsia="en-US"/>
@@ -1021,7 +1022,7 @@
           <w:noProof/>
         </w:rPr>
         <w:drawing>
-          <wp:inline distT="0" distB="0" distL="0" distR="0" wp14:anchorId="351E0E3E" wp14:editId="0E56D0B5">
+          <wp:inline distT="0" distB="0" distL="0" distR="0" wp14:anchorId="2AC9B54F" wp14:editId="173D597D">
             <wp:extent cx="2118360" cy="4328601"/>
             <wp:effectExtent l="0" t="0" r="0" b="0"/>
             <wp:docPr id="24" name="Picture 24"/>
@@ -1059,6 +1060,14 @@
     </w:p>
     <w:p>
       <w:pPr>
+        <w:jc w:val="center"/>
+        <w:rPr>
+          <w:lang w:eastAsia="en-US"/>
+        </w:rPr>
+      </w:pPr>
+    </w:p>
+    <w:p>
+      <w:pPr>
         <w:rPr>
           <w:lang w:eastAsia="en-US"/>
         </w:rPr>
@@ -1075,6 +1084,76 @@
         </w:rPr>
         <w:t>nter account information and click “LOG IN”</w:t>
       </w:r>
+    </w:p>
+    <w:p>
+      <w:pPr>
+        <w:rPr>
+          <w:lang w:eastAsia="en-US"/>
+        </w:rPr>
+      </w:pPr>
+    </w:p>
+    <w:p>
+      <w:pPr>
+        <w:rPr>
+          <w:lang w:eastAsia="en-US"/>
+        </w:rPr>
+      </w:pPr>
+    </w:p>
+    <w:p>
+      <w:pPr>
+        <w:rPr>
+          <w:lang w:eastAsia="en-US"/>
+        </w:rPr>
+      </w:pPr>
+    </w:p>
+    <w:p>
+      <w:pPr>
+        <w:rPr>
+          <w:lang w:eastAsia="en-US"/>
+        </w:rPr>
+      </w:pPr>
+    </w:p>
+    <w:p>
+      <w:pPr>
+        <w:rPr>
+          <w:lang w:eastAsia="en-US"/>
+        </w:rPr>
+      </w:pPr>
+    </w:p>
+    <w:p>
+      <w:pPr>
+        <w:rPr>
+          <w:lang w:eastAsia="en-US"/>
+        </w:rPr>
+      </w:pPr>
+    </w:p>
+    <w:p>
+      <w:pPr>
+        <w:rPr>
+          <w:lang w:eastAsia="en-US"/>
+        </w:rPr>
+      </w:pPr>
+    </w:p>
+    <w:p>
+      <w:pPr>
+        <w:rPr>
+          <w:lang w:eastAsia="en-US"/>
+        </w:rPr>
+      </w:pPr>
+    </w:p>
+    <w:p>
+      <w:pPr>
+        <w:rPr>
+          <w:lang w:eastAsia="en-US"/>
+        </w:rPr>
+      </w:pPr>
+    </w:p>
+    <w:p>
+      <w:pPr>
+        <w:rPr>
+          <w:lang w:eastAsia="en-US"/>
+        </w:rPr>
+      </w:pPr>
     </w:p>
     <w:p>
       <w:pPr>
@@ -1100,11 +1179,1802 @@
       <w:r>
         <w:rPr>
           <w:noProof/>
+          <w:lang w:eastAsia="en-US"/>
         </w:rPr>
         <w:drawing>
-          <wp:inline distT="0" distB="0" distL="0" distR="0" wp14:anchorId="550EB5D7" wp14:editId="0D140B6A">
+          <wp:anchor distT="0" distB="0" distL="114300" distR="114300" simplePos="0" relativeHeight="251668480" behindDoc="0" locked="0" layoutInCell="1" allowOverlap="1" wp14:anchorId="6C188983" wp14:editId="60F0BE58">
+            <wp:simplePos x="0" y="0"/>
+            <wp:positionH relativeFrom="column">
+              <wp:posOffset>-34290</wp:posOffset>
+            </wp:positionH>
+            <wp:positionV relativeFrom="paragraph">
+              <wp:posOffset>121285</wp:posOffset>
+            </wp:positionV>
+            <wp:extent cx="1844040" cy="3846270"/>
+            <wp:effectExtent l="0" t="0" r="3810" b="1905"/>
+            <wp:wrapSquare wrapText="bothSides"/>
+            <wp:docPr id="4" name="Picture 4"/>
+            <wp:cNvGraphicFramePr>
+              <a:graphicFrameLocks xmlns:a="http://schemas.openxmlformats.org/drawingml/2006/main" noChangeAspect="1"/>
+            </wp:cNvGraphicFramePr>
+            <a:graphic xmlns:a="http://schemas.openxmlformats.org/drawingml/2006/main">
+              <a:graphicData uri="http://schemas.openxmlformats.org/drawingml/2006/picture">
+                <pic:pic xmlns:pic="http://schemas.openxmlformats.org/drawingml/2006/picture">
+                  <pic:nvPicPr>
+                    <pic:cNvPr id="0" name="Picture 1"/>
+                    <pic:cNvPicPr>
+                      <a:picLocks noChangeAspect="1" noChangeArrowheads="1"/>
+                    </pic:cNvPicPr>
+                  </pic:nvPicPr>
+                  <pic:blipFill>
+                    <a:blip r:embed="rId11">
+                      <a:extLst>
+                        <a:ext uri="{28A0092B-C50C-407E-A947-70E740481C1C}">
+                          <a14:useLocalDpi xmlns:a14="http://schemas.microsoft.com/office/drawing/2010/main" val="0"/>
+                        </a:ext>
+                      </a:extLst>
+                    </a:blip>
+                    <a:srcRect/>
+                    <a:stretch>
+                      <a:fillRect/>
+                    </a:stretch>
+                  </pic:blipFill>
+                  <pic:spPr bwMode="auto">
+                    <a:xfrm>
+                      <a:off x="0" y="0"/>
+                      <a:ext cx="1844040" cy="3846270"/>
+                    </a:xfrm>
+                    <a:prstGeom prst="rect">
+                      <a:avLst/>
+                    </a:prstGeom>
+                    <a:noFill/>
+                    <a:ln>
+                      <a:noFill/>
+                    </a:ln>
+                  </pic:spPr>
+                </pic:pic>
+              </a:graphicData>
+            </a:graphic>
+          </wp:anchor>
+        </w:drawing>
+      </w:r>
+    </w:p>
+    <w:p>
+      <w:pPr>
+        <w:pStyle w:val="ListParagraph"/>
+        <w:numPr>
+          <w:ilvl w:val="0"/>
+          <w:numId w:val="6"/>
+        </w:numPr>
+        <w:rPr>
+          <w:lang w:eastAsia="en-US"/>
+        </w:rPr>
+      </w:pPr>
+      <w:r>
+        <w:rPr>
+          <w:lang w:eastAsia="en-US"/>
+        </w:rPr>
+        <w:t>To see account information, click an icon on the top right in Finding Match screen.</w:t>
+      </w:r>
+    </w:p>
+    <w:p>
+      <w:pPr>
+        <w:pStyle w:val="ListParagraph"/>
+        <w:rPr>
+          <w:lang w:eastAsia="en-US"/>
+        </w:rPr>
+      </w:pPr>
+    </w:p>
+    <w:p>
+      <w:pPr>
+        <w:pStyle w:val="ListParagraph"/>
+        <w:rPr>
+          <w:lang w:eastAsia="en-US"/>
+        </w:rPr>
+      </w:pPr>
+    </w:p>
+    <w:p>
+      <w:pPr>
+        <w:pStyle w:val="ListParagraph"/>
+        <w:rPr>
+          <w:lang w:eastAsia="en-US"/>
+        </w:rPr>
+      </w:pPr>
+    </w:p>
+    <w:p>
+      <w:pPr>
+        <w:pStyle w:val="ListParagraph"/>
+        <w:rPr>
+          <w:lang w:eastAsia="en-US"/>
+        </w:rPr>
+      </w:pPr>
+    </w:p>
+    <w:p>
+      <w:pPr>
+        <w:pStyle w:val="ListParagraph"/>
+        <w:rPr>
+          <w:lang w:eastAsia="en-US"/>
+        </w:rPr>
+      </w:pPr>
+    </w:p>
+    <w:p>
+      <w:pPr>
+        <w:pStyle w:val="ListParagraph"/>
+        <w:rPr>
+          <w:lang w:eastAsia="en-US"/>
+        </w:rPr>
+      </w:pPr>
+    </w:p>
+    <w:p>
+      <w:pPr>
+        <w:pStyle w:val="ListParagraph"/>
+        <w:rPr>
+          <w:lang w:eastAsia="en-US"/>
+        </w:rPr>
+      </w:pPr>
+    </w:p>
+    <w:p>
+      <w:pPr>
+        <w:pStyle w:val="ListParagraph"/>
+        <w:rPr>
+          <w:lang w:eastAsia="en-US"/>
+        </w:rPr>
+      </w:pPr>
+    </w:p>
+    <w:p>
+      <w:pPr>
+        <w:pStyle w:val="ListParagraph"/>
+        <w:rPr>
+          <w:lang w:eastAsia="en-US"/>
+        </w:rPr>
+      </w:pPr>
+    </w:p>
+    <w:p>
+      <w:pPr>
+        <w:pStyle w:val="ListParagraph"/>
+        <w:rPr>
+          <w:lang w:eastAsia="en-US"/>
+        </w:rPr>
+      </w:pPr>
+    </w:p>
+    <w:p>
+      <w:pPr>
+        <w:pStyle w:val="ListParagraph"/>
+        <w:rPr>
+          <w:lang w:eastAsia="en-US"/>
+        </w:rPr>
+      </w:pPr>
+    </w:p>
+    <w:p>
+      <w:pPr>
+        <w:pStyle w:val="ListParagraph"/>
+        <w:rPr>
+          <w:lang w:eastAsia="en-US"/>
+        </w:rPr>
+      </w:pPr>
+    </w:p>
+    <w:p>
+      <w:pPr>
+        <w:pStyle w:val="ListParagraph"/>
+        <w:rPr>
+          <w:lang w:eastAsia="en-US"/>
+        </w:rPr>
+      </w:pPr>
+    </w:p>
+    <w:p>
+      <w:pPr>
+        <w:pStyle w:val="ListParagraph"/>
+        <w:rPr>
+          <w:lang w:eastAsia="en-US"/>
+        </w:rPr>
+      </w:pPr>
+    </w:p>
+    <w:p>
+      <w:pPr>
+        <w:pStyle w:val="ListParagraph"/>
+        <w:rPr>
+          <w:lang w:eastAsia="en-US"/>
+        </w:rPr>
+      </w:pPr>
+    </w:p>
+    <w:p>
+      <w:pPr>
+        <w:pStyle w:val="ListParagraph"/>
+        <w:rPr>
+          <w:lang w:eastAsia="en-US"/>
+        </w:rPr>
+      </w:pPr>
+    </w:p>
+    <w:p>
+      <w:pPr>
+        <w:pStyle w:val="ListParagraph"/>
+        <w:rPr>
+          <w:lang w:eastAsia="en-US"/>
+        </w:rPr>
+      </w:pPr>
+    </w:p>
+    <w:p>
+      <w:pPr>
+        <w:pStyle w:val="ListParagraph"/>
+        <w:rPr>
+          <w:lang w:eastAsia="en-US"/>
+        </w:rPr>
+      </w:pPr>
+    </w:p>
+    <w:p>
+      <w:pPr>
+        <w:pStyle w:val="ListParagraph"/>
+        <w:rPr>
+          <w:lang w:eastAsia="en-US"/>
+        </w:rPr>
+      </w:pPr>
+    </w:p>
+    <w:p>
+      <w:pPr>
+        <w:pStyle w:val="ListParagraph"/>
+        <w:rPr>
+          <w:lang w:eastAsia="en-US"/>
+        </w:rPr>
+      </w:pPr>
+      <w:r>
+        <w:rPr>
+          <w:noProof/>
+        </w:rPr>
+        <w:drawing>
+          <wp:anchor distT="0" distB="0" distL="114300" distR="114300" simplePos="0" relativeHeight="251669504" behindDoc="0" locked="0" layoutInCell="1" allowOverlap="1" wp14:anchorId="09469268" wp14:editId="7DE3FD34">
+            <wp:simplePos x="0" y="0"/>
+            <wp:positionH relativeFrom="column">
+              <wp:posOffset>-30480</wp:posOffset>
+            </wp:positionH>
+            <wp:positionV relativeFrom="paragraph">
+              <wp:posOffset>106310</wp:posOffset>
+            </wp:positionV>
+            <wp:extent cx="1844040" cy="3746870"/>
+            <wp:effectExtent l="0" t="0" r="3810" b="6350"/>
+            <wp:wrapSquare wrapText="bothSides"/>
+            <wp:docPr id="9" name="Picture 9"/>
+            <wp:cNvGraphicFramePr>
+              <a:graphicFrameLocks xmlns:a="http://schemas.openxmlformats.org/drawingml/2006/main" noChangeAspect="1"/>
+            </wp:cNvGraphicFramePr>
+            <a:graphic xmlns:a="http://schemas.openxmlformats.org/drawingml/2006/main">
+              <a:graphicData uri="http://schemas.openxmlformats.org/drawingml/2006/picture">
+                <pic:pic xmlns:pic="http://schemas.openxmlformats.org/drawingml/2006/picture">
+                  <pic:nvPicPr>
+                    <pic:cNvPr id="1" name=""/>
+                    <pic:cNvPicPr/>
+                  </pic:nvPicPr>
+                  <pic:blipFill>
+                    <a:blip r:embed="rId12">
+                      <a:extLst>
+                        <a:ext uri="{28A0092B-C50C-407E-A947-70E740481C1C}">
+                          <a14:useLocalDpi xmlns:a14="http://schemas.microsoft.com/office/drawing/2010/main" val="0"/>
+                        </a:ext>
+                      </a:extLst>
+                    </a:blip>
+                    <a:stretch>
+                      <a:fillRect/>
+                    </a:stretch>
+                  </pic:blipFill>
+                  <pic:spPr>
+                    <a:xfrm>
+                      <a:off x="0" y="0"/>
+                      <a:ext cx="1844768" cy="3748350"/>
+                    </a:xfrm>
+                    <a:prstGeom prst="rect">
+                      <a:avLst/>
+                    </a:prstGeom>
+                  </pic:spPr>
+                </pic:pic>
+              </a:graphicData>
+            </a:graphic>
+            <wp14:sizeRelH relativeFrom="margin">
+              <wp14:pctWidth>0</wp14:pctWidth>
+            </wp14:sizeRelH>
+            <wp14:sizeRelV relativeFrom="margin">
+              <wp14:pctHeight>0</wp14:pctHeight>
+            </wp14:sizeRelV>
+          </wp:anchor>
+        </w:drawing>
+      </w:r>
+    </w:p>
+    <w:p>
+      <w:pPr>
+        <w:pStyle w:val="ListParagraph"/>
+        <w:numPr>
+          <w:ilvl w:val="0"/>
+          <w:numId w:val="6"/>
+        </w:numPr>
+        <w:rPr>
+          <w:lang w:eastAsia="en-US"/>
+        </w:rPr>
+      </w:pPr>
+      <w:r>
+        <w:rPr>
+          <w:lang w:eastAsia="en-US"/>
+        </w:rPr>
+        <w:t>Your information will be shown.</w:t>
+      </w:r>
+    </w:p>
+    <w:p>
+      <w:pPr>
+        <w:pStyle w:val="ListParagraph"/>
+        <w:rPr>
+          <w:lang w:eastAsia="en-US"/>
+        </w:rPr>
+      </w:pPr>
+    </w:p>
+    <w:p>
+      <w:pPr>
+        <w:pStyle w:val="ListParagraph"/>
+        <w:rPr>
+          <w:lang w:eastAsia="en-US"/>
+        </w:rPr>
+      </w:pPr>
+    </w:p>
+    <w:p>
+      <w:pPr>
+        <w:pStyle w:val="ListParagraph"/>
+        <w:rPr>
+          <w:lang w:eastAsia="en-US"/>
+        </w:rPr>
+      </w:pPr>
+    </w:p>
+    <w:p>
+      <w:pPr>
+        <w:pStyle w:val="ListParagraph"/>
+        <w:rPr>
+          <w:lang w:eastAsia="en-US"/>
+        </w:rPr>
+      </w:pPr>
+    </w:p>
+    <w:p>
+      <w:pPr>
+        <w:pStyle w:val="ListParagraph"/>
+        <w:rPr>
+          <w:lang w:eastAsia="en-US"/>
+        </w:rPr>
+      </w:pPr>
+    </w:p>
+    <w:p>
+      <w:pPr>
+        <w:pStyle w:val="ListParagraph"/>
+        <w:rPr>
+          <w:lang w:eastAsia="en-US"/>
+        </w:rPr>
+      </w:pPr>
+    </w:p>
+    <w:p>
+      <w:pPr>
+        <w:pStyle w:val="ListParagraph"/>
+        <w:rPr>
+          <w:lang w:eastAsia="en-US"/>
+        </w:rPr>
+      </w:pPr>
+    </w:p>
+    <w:p>
+      <w:pPr>
+        <w:pStyle w:val="ListParagraph"/>
+        <w:rPr>
+          <w:lang w:eastAsia="en-US"/>
+        </w:rPr>
+      </w:pPr>
+    </w:p>
+    <w:p>
+      <w:pPr>
+        <w:pStyle w:val="ListParagraph"/>
+        <w:rPr>
+          <w:lang w:eastAsia="en-US"/>
+        </w:rPr>
+      </w:pPr>
+    </w:p>
+    <w:p>
+      <w:pPr>
+        <w:pStyle w:val="ListParagraph"/>
+        <w:rPr>
+          <w:lang w:eastAsia="en-US"/>
+        </w:rPr>
+      </w:pPr>
+    </w:p>
+    <w:p>
+      <w:pPr>
+        <w:pStyle w:val="ListParagraph"/>
+        <w:rPr>
+          <w:lang w:eastAsia="en-US"/>
+        </w:rPr>
+      </w:pPr>
+    </w:p>
+    <w:p>
+      <w:pPr>
+        <w:pStyle w:val="ListParagraph"/>
+        <w:rPr>
+          <w:lang w:eastAsia="en-US"/>
+        </w:rPr>
+      </w:pPr>
+    </w:p>
+    <w:p>
+      <w:pPr>
+        <w:pStyle w:val="ListParagraph"/>
+        <w:rPr>
+          <w:lang w:eastAsia="en-US"/>
+        </w:rPr>
+      </w:pPr>
+    </w:p>
+    <w:p>
+      <w:pPr>
+        <w:pStyle w:val="ListParagraph"/>
+        <w:rPr>
+          <w:lang w:eastAsia="en-US"/>
+        </w:rPr>
+      </w:pPr>
+    </w:p>
+    <w:p>
+      <w:pPr>
+        <w:pStyle w:val="ListParagraph"/>
+        <w:rPr>
+          <w:lang w:eastAsia="en-US"/>
+        </w:rPr>
+      </w:pPr>
+    </w:p>
+    <w:p>
+      <w:pPr>
+        <w:pStyle w:val="ListParagraph"/>
+        <w:rPr>
+          <w:lang w:eastAsia="en-US"/>
+        </w:rPr>
+      </w:pPr>
+    </w:p>
+    <w:p>
+      <w:pPr>
+        <w:pStyle w:val="ListParagraph"/>
+        <w:rPr>
+          <w:lang w:eastAsia="en-US"/>
+        </w:rPr>
+      </w:pPr>
+    </w:p>
+    <w:p>
+      <w:pPr>
+        <w:pStyle w:val="ListParagraph"/>
+        <w:rPr>
+          <w:lang w:eastAsia="en-US"/>
+        </w:rPr>
+      </w:pPr>
+    </w:p>
+    <w:p>
+      <w:pPr>
+        <w:pStyle w:val="ListParagraph"/>
+        <w:rPr>
+          <w:lang w:eastAsia="en-US"/>
+        </w:rPr>
+      </w:pPr>
+    </w:p>
+    <w:p>
+      <w:pPr>
+        <w:pStyle w:val="Heading2"/>
+        <w:rPr>
+          <w:lang w:eastAsia="en-US"/>
+        </w:rPr>
+      </w:pPr>
+      <w:r>
+        <w:rPr>
+          <w:noProof/>
+          <w:lang w:eastAsia="en-US"/>
+        </w:rPr>
+        <w:lastRenderedPageBreak/>
+        <w:drawing>
+          <wp:anchor distT="0" distB="0" distL="114300" distR="114300" simplePos="0" relativeHeight="251670528" behindDoc="0" locked="0" layoutInCell="1" allowOverlap="1" wp14:anchorId="547D8A7A" wp14:editId="299CE263">
+            <wp:simplePos x="0" y="0"/>
+            <wp:positionH relativeFrom="column">
+              <wp:posOffset>0</wp:posOffset>
+            </wp:positionH>
+            <wp:positionV relativeFrom="paragraph">
+              <wp:posOffset>220980</wp:posOffset>
+            </wp:positionV>
+            <wp:extent cx="1700530" cy="3497580"/>
+            <wp:effectExtent l="0" t="0" r="0" b="7620"/>
+            <wp:wrapSquare wrapText="bothSides"/>
+            <wp:docPr id="11" name="Picture 11"/>
+            <wp:cNvGraphicFramePr>
+              <a:graphicFrameLocks xmlns:a="http://schemas.openxmlformats.org/drawingml/2006/main" noChangeAspect="1"/>
+            </wp:cNvGraphicFramePr>
+            <a:graphic xmlns:a="http://schemas.openxmlformats.org/drawingml/2006/main">
+              <a:graphicData uri="http://schemas.openxmlformats.org/drawingml/2006/picture">
+                <pic:pic xmlns:pic="http://schemas.openxmlformats.org/drawingml/2006/picture">
+                  <pic:nvPicPr>
+                    <pic:cNvPr id="0" name="Picture 2"/>
+                    <pic:cNvPicPr>
+                      <a:picLocks noChangeAspect="1" noChangeArrowheads="1"/>
+                    </pic:cNvPicPr>
+                  </pic:nvPicPr>
+                  <pic:blipFill>
+                    <a:blip r:embed="rId13" cstate="print">
+                      <a:extLst>
+                        <a:ext uri="{28A0092B-C50C-407E-A947-70E740481C1C}">
+                          <a14:useLocalDpi xmlns:a14="http://schemas.microsoft.com/office/drawing/2010/main" val="0"/>
+                        </a:ext>
+                      </a:extLst>
+                    </a:blip>
+                    <a:srcRect/>
+                    <a:stretch>
+                      <a:fillRect/>
+                    </a:stretch>
+                  </pic:blipFill>
+                  <pic:spPr bwMode="auto">
+                    <a:xfrm>
+                      <a:off x="0" y="0"/>
+                      <a:ext cx="1700530" cy="3497580"/>
+                    </a:xfrm>
+                    <a:prstGeom prst="rect">
+                      <a:avLst/>
+                    </a:prstGeom>
+                    <a:noFill/>
+                    <a:ln>
+                      <a:noFill/>
+                    </a:ln>
+                  </pic:spPr>
+                </pic:pic>
+              </a:graphicData>
+            </a:graphic>
+            <wp14:sizeRelH relativeFrom="margin">
+              <wp14:pctWidth>0</wp14:pctWidth>
+            </wp14:sizeRelH>
+            <wp14:sizeRelV relativeFrom="margin">
+              <wp14:pctHeight>0</wp14:pctHeight>
+            </wp14:sizeRelV>
+          </wp:anchor>
+        </w:drawing>
+      </w:r>
+      <w:r>
+        <w:rPr>
+          <w:lang w:eastAsia="en-US"/>
+        </w:rPr>
+        <w:t>Edit</w:t>
+      </w:r>
+      <w:r>
+        <w:rPr>
+          <w:lang w:eastAsia="en-US"/>
+        </w:rPr>
+        <w:t xml:space="preserve"> user information</w:t>
+      </w:r>
+    </w:p>
+    <w:p>
+      <w:pPr>
+        <w:rPr>
+          <w:lang w:eastAsia="en-US"/>
+        </w:rPr>
+      </w:pPr>
+    </w:p>
+    <w:p>
+      <w:pPr>
+        <w:pStyle w:val="ListParagraph"/>
+        <w:rPr>
+          <w:lang w:eastAsia="en-US"/>
+        </w:rPr>
+      </w:pPr>
+      <w:r>
+        <w:rPr>
+          <w:lang w:eastAsia="en-US"/>
+        </w:rPr>
+        <w:t>There are two information you can edit here: 1) basic information 2) reset password.</w:t>
+      </w:r>
+    </w:p>
+    <w:p>
+      <w:pPr>
+        <w:rPr>
+          <w:lang w:eastAsia="en-US"/>
+        </w:rPr>
+      </w:pPr>
+    </w:p>
+    <w:p>
+      <w:pPr>
+        <w:pStyle w:val="ListParagraph"/>
+        <w:numPr>
+          <w:ilvl w:val="0"/>
+          <w:numId w:val="12"/>
+        </w:numPr>
+        <w:rPr>
+          <w:lang w:eastAsia="en-US"/>
+        </w:rPr>
+      </w:pPr>
+      <w:r>
+        <w:rPr>
+          <w:lang w:eastAsia="en-US"/>
+        </w:rPr>
+        <w:t xml:space="preserve">To </w:t>
+      </w:r>
+      <w:r>
+        <w:rPr>
+          <w:lang w:eastAsia="en-US"/>
+        </w:rPr>
+        <w:t>edit basic information, click “EDIT ACCOUNT”</w:t>
+      </w:r>
+    </w:p>
+    <w:p>
+      <w:pPr>
+        <w:rPr>
+          <w:lang w:eastAsia="en-US"/>
+        </w:rPr>
+      </w:pPr>
+    </w:p>
+    <w:p>
+      <w:pPr>
+        <w:rPr>
+          <w:lang w:eastAsia="en-US"/>
+        </w:rPr>
+      </w:pPr>
+    </w:p>
+    <w:p>
+      <w:pPr>
+        <w:rPr>
+          <w:lang w:eastAsia="en-US"/>
+        </w:rPr>
+      </w:pPr>
+    </w:p>
+    <w:p>
+      <w:pPr>
+        <w:rPr>
+          <w:lang w:eastAsia="en-US"/>
+        </w:rPr>
+      </w:pPr>
+    </w:p>
+    <w:p>
+      <w:pPr>
+        <w:rPr>
+          <w:lang w:eastAsia="en-US"/>
+        </w:rPr>
+      </w:pPr>
+    </w:p>
+    <w:p>
+      <w:pPr>
+        <w:rPr>
+          <w:lang w:eastAsia="en-US"/>
+        </w:rPr>
+      </w:pPr>
+    </w:p>
+    <w:p>
+      <w:pPr>
+        <w:rPr>
+          <w:lang w:eastAsia="en-US"/>
+        </w:rPr>
+      </w:pPr>
+    </w:p>
+    <w:p>
+      <w:pPr>
+        <w:rPr>
+          <w:lang w:eastAsia="en-US"/>
+        </w:rPr>
+      </w:pPr>
+    </w:p>
+    <w:p>
+      <w:pPr>
+        <w:rPr>
+          <w:lang w:eastAsia="en-US"/>
+        </w:rPr>
+      </w:pPr>
+    </w:p>
+    <w:p>
+      <w:pPr>
+        <w:rPr>
+          <w:lang w:eastAsia="en-US"/>
+        </w:rPr>
+      </w:pPr>
+    </w:p>
+    <w:p>
+      <w:pPr>
+        <w:pStyle w:val="ListParagraph"/>
+        <w:numPr>
+          <w:ilvl w:val="0"/>
+          <w:numId w:val="12"/>
+        </w:numPr>
+        <w:rPr>
+          <w:lang w:eastAsia="en-US"/>
+        </w:rPr>
+      </w:pPr>
+      <w:r>
+        <w:rPr>
+          <w:noProof/>
+          <w:lang w:eastAsia="en-US"/>
+        </w:rPr>
+        <w:drawing>
+          <wp:anchor distT="0" distB="0" distL="114300" distR="114300" simplePos="0" relativeHeight="251671552" behindDoc="0" locked="0" layoutInCell="1" allowOverlap="1" wp14:anchorId="010A1DFF" wp14:editId="2ED673F8">
+            <wp:simplePos x="0" y="0"/>
+            <wp:positionH relativeFrom="column">
+              <wp:posOffset>0</wp:posOffset>
+            </wp:positionH>
+            <wp:positionV relativeFrom="paragraph">
+              <wp:posOffset>-2540</wp:posOffset>
+            </wp:positionV>
+            <wp:extent cx="1828800" cy="3732156"/>
+            <wp:effectExtent l="0" t="0" r="0" b="1905"/>
+            <wp:wrapSquare wrapText="bothSides"/>
+            <wp:docPr id="19" name="Picture 19"/>
+            <wp:cNvGraphicFramePr>
+              <a:graphicFrameLocks xmlns:a="http://schemas.openxmlformats.org/drawingml/2006/main" noChangeAspect="1"/>
+            </wp:cNvGraphicFramePr>
+            <a:graphic xmlns:a="http://schemas.openxmlformats.org/drawingml/2006/main">
+              <a:graphicData uri="http://schemas.openxmlformats.org/drawingml/2006/picture">
+                <pic:pic xmlns:pic="http://schemas.openxmlformats.org/drawingml/2006/picture">
+                  <pic:nvPicPr>
+                    <pic:cNvPr id="0" name="Picture 3"/>
+                    <pic:cNvPicPr>
+                      <a:picLocks noChangeAspect="1" noChangeArrowheads="1"/>
+                    </pic:cNvPicPr>
+                  </pic:nvPicPr>
+                  <pic:blipFill>
+                    <a:blip r:embed="rId14">
+                      <a:extLst>
+                        <a:ext uri="{28A0092B-C50C-407E-A947-70E740481C1C}">
+                          <a14:useLocalDpi xmlns:a14="http://schemas.microsoft.com/office/drawing/2010/main" val="0"/>
+                        </a:ext>
+                      </a:extLst>
+                    </a:blip>
+                    <a:srcRect/>
+                    <a:stretch>
+                      <a:fillRect/>
+                    </a:stretch>
+                  </pic:blipFill>
+                  <pic:spPr bwMode="auto">
+                    <a:xfrm>
+                      <a:off x="0" y="0"/>
+                      <a:ext cx="1828800" cy="3732156"/>
+                    </a:xfrm>
+                    <a:prstGeom prst="rect">
+                      <a:avLst/>
+                    </a:prstGeom>
+                    <a:noFill/>
+                    <a:ln>
+                      <a:noFill/>
+                    </a:ln>
+                  </pic:spPr>
+                </pic:pic>
+              </a:graphicData>
+            </a:graphic>
+          </wp:anchor>
+        </w:drawing>
+      </w:r>
+      <w:r>
+        <w:rPr>
+          <w:lang w:eastAsia="en-US"/>
+        </w:rPr>
+        <w:t xml:space="preserve">Enter new information, and click </w:t>
+      </w:r>
+      <w:r>
+        <w:rPr>
+          <w:lang w:eastAsia="en-US"/>
+        </w:rPr>
+        <w:t>“</w:t>
+      </w:r>
+      <w:r>
+        <w:rPr>
+          <w:lang w:eastAsia="en-US"/>
+        </w:rPr>
+        <w:t>SAVE</w:t>
+      </w:r>
+      <w:r>
+        <w:rPr>
+          <w:lang w:eastAsia="en-US"/>
+        </w:rPr>
+        <w:t>”</w:t>
+      </w:r>
+      <w:r>
+        <w:rPr>
+          <w:lang w:eastAsia="en-US"/>
+        </w:rPr>
+        <w:t>.</w:t>
+      </w:r>
+      <w:r>
+        <w:rPr>
+          <w:lang w:eastAsia="en-US"/>
+        </w:rPr>
+        <w:t xml:space="preserve"> The new information will be saved in your account.</w:t>
+      </w:r>
+    </w:p>
+    <w:p>
+      <w:pPr>
+        <w:rPr>
+          <w:lang w:eastAsia="en-US"/>
+        </w:rPr>
+      </w:pPr>
+    </w:p>
+    <w:p>
+      <w:pPr>
+        <w:rPr>
+          <w:lang w:eastAsia="en-US"/>
+        </w:rPr>
+      </w:pPr>
+    </w:p>
+    <w:p>
+      <w:pPr>
+        <w:rPr>
+          <w:lang w:eastAsia="en-US"/>
+        </w:rPr>
+      </w:pPr>
+    </w:p>
+    <w:p>
+      <w:pPr>
+        <w:rPr>
+          <w:lang w:eastAsia="en-US"/>
+        </w:rPr>
+      </w:pPr>
+    </w:p>
+    <w:p>
+      <w:pPr>
+        <w:rPr>
+          <w:lang w:eastAsia="en-US"/>
+        </w:rPr>
+      </w:pPr>
+    </w:p>
+    <w:p>
+      <w:pPr>
+        <w:rPr>
+          <w:lang w:eastAsia="en-US"/>
+        </w:rPr>
+      </w:pPr>
+    </w:p>
+    <w:p>
+      <w:pPr>
+        <w:rPr>
+          <w:lang w:eastAsia="en-US"/>
+        </w:rPr>
+      </w:pPr>
+    </w:p>
+    <w:p>
+      <w:pPr>
+        <w:rPr>
+          <w:lang w:eastAsia="en-US"/>
+        </w:rPr>
+      </w:pPr>
+    </w:p>
+    <w:p>
+      <w:pPr>
+        <w:rPr>
+          <w:lang w:eastAsia="en-US"/>
+        </w:rPr>
+      </w:pPr>
+    </w:p>
+    <w:p>
+      <w:pPr>
+        <w:rPr>
+          <w:lang w:eastAsia="en-US"/>
+        </w:rPr>
+      </w:pPr>
+    </w:p>
+    <w:p>
+      <w:pPr>
+        <w:rPr>
+          <w:lang w:eastAsia="en-US"/>
+        </w:rPr>
+      </w:pPr>
+    </w:p>
+    <w:p>
+      <w:pPr>
+        <w:rPr>
+          <w:lang w:eastAsia="en-US"/>
+        </w:rPr>
+      </w:pPr>
+      <w:r>
+        <w:rPr>
+          <w:noProof/>
+          <w:lang w:eastAsia="en-US"/>
+        </w:rPr>
+        <w:lastRenderedPageBreak/>
+        <w:drawing>
+          <wp:anchor distT="0" distB="0" distL="114300" distR="114300" simplePos="0" relativeHeight="251672576" behindDoc="0" locked="0" layoutInCell="1" allowOverlap="1" wp14:anchorId="36988EE8" wp14:editId="74901163">
+            <wp:simplePos x="0" y="0"/>
+            <wp:positionH relativeFrom="column">
+              <wp:posOffset>0</wp:posOffset>
+            </wp:positionH>
+            <wp:positionV relativeFrom="paragraph">
+              <wp:posOffset>0</wp:posOffset>
+            </wp:positionV>
+            <wp:extent cx="2022219" cy="4107180"/>
+            <wp:effectExtent l="0" t="0" r="0" b="0"/>
+            <wp:wrapSquare wrapText="bothSides"/>
+            <wp:docPr id="26" name="Picture 26"/>
+            <wp:cNvGraphicFramePr>
+              <a:graphicFrameLocks xmlns:a="http://schemas.openxmlformats.org/drawingml/2006/main" noChangeAspect="1"/>
+            </wp:cNvGraphicFramePr>
+            <a:graphic xmlns:a="http://schemas.openxmlformats.org/drawingml/2006/main">
+              <a:graphicData uri="http://schemas.openxmlformats.org/drawingml/2006/picture">
+                <pic:pic xmlns:pic="http://schemas.openxmlformats.org/drawingml/2006/picture">
+                  <pic:nvPicPr>
+                    <pic:cNvPr id="0" name="Picture 4"/>
+                    <pic:cNvPicPr>
+                      <a:picLocks noChangeAspect="1" noChangeArrowheads="1"/>
+                    </pic:cNvPicPr>
+                  </pic:nvPicPr>
+                  <pic:blipFill>
+                    <a:blip r:embed="rId15">
+                      <a:extLst>
+                        <a:ext uri="{28A0092B-C50C-407E-A947-70E740481C1C}">
+                          <a14:useLocalDpi xmlns:a14="http://schemas.microsoft.com/office/drawing/2010/main" val="0"/>
+                        </a:ext>
+                      </a:extLst>
+                    </a:blip>
+                    <a:srcRect/>
+                    <a:stretch>
+                      <a:fillRect/>
+                    </a:stretch>
+                  </pic:blipFill>
+                  <pic:spPr bwMode="auto">
+                    <a:xfrm>
+                      <a:off x="0" y="0"/>
+                      <a:ext cx="2022219" cy="4107180"/>
+                    </a:xfrm>
+                    <a:prstGeom prst="rect">
+                      <a:avLst/>
+                    </a:prstGeom>
+                    <a:noFill/>
+                    <a:ln>
+                      <a:noFill/>
+                    </a:ln>
+                  </pic:spPr>
+                </pic:pic>
+              </a:graphicData>
+            </a:graphic>
+            <wp14:sizeRelH relativeFrom="margin">
+              <wp14:pctWidth>0</wp14:pctWidth>
+            </wp14:sizeRelH>
+            <wp14:sizeRelV relativeFrom="margin">
+              <wp14:pctHeight>0</wp14:pctHeight>
+            </wp14:sizeRelV>
+          </wp:anchor>
+        </w:drawing>
+      </w:r>
+    </w:p>
+    <w:p>
+      <w:pPr>
+        <w:rPr>
+          <w:lang w:eastAsia="en-US"/>
+        </w:rPr>
+      </w:pPr>
+      <w:r>
+        <w:rPr>
+          <w:lang w:eastAsia="en-US"/>
+        </w:rPr>
+        <w:t>N</w:t>
+      </w:r>
+      <w:r>
+        <w:rPr>
+          <w:lang w:eastAsia="en-US"/>
+        </w:rPr>
+        <w:t>ow</w:t>
+      </w:r>
+      <w:r>
+        <w:rPr>
+          <w:lang w:eastAsia="en-US"/>
+        </w:rPr>
+        <w:t>, we will talk about how to change password.</w:t>
+      </w:r>
+    </w:p>
+    <w:p>
+      <w:pPr>
+        <w:rPr>
+          <w:lang w:eastAsia="en-US"/>
+        </w:rPr>
+      </w:pPr>
+    </w:p>
+    <w:p>
+      <w:pPr>
+        <w:pStyle w:val="ListParagraph"/>
+        <w:numPr>
+          <w:ilvl w:val="0"/>
+          <w:numId w:val="14"/>
+        </w:numPr>
+        <w:rPr>
+          <w:lang w:eastAsia="en-US"/>
+        </w:rPr>
+      </w:pPr>
+      <w:r>
+        <w:rPr>
+          <w:lang w:eastAsia="en-US"/>
+        </w:rPr>
+        <w:t>Click “Reset Password”</w:t>
+      </w:r>
+    </w:p>
+    <w:p>
+      <w:pPr>
+        <w:rPr>
+          <w:lang w:eastAsia="en-US"/>
+        </w:rPr>
+      </w:pPr>
+    </w:p>
+    <w:p>
+      <w:pPr>
+        <w:rPr>
+          <w:lang w:eastAsia="en-US"/>
+        </w:rPr>
+      </w:pPr>
+    </w:p>
+    <w:p>
+      <w:pPr>
+        <w:rPr>
+          <w:lang w:eastAsia="en-US"/>
+        </w:rPr>
+      </w:pPr>
+    </w:p>
+    <w:p>
+      <w:pPr>
+        <w:rPr>
+          <w:lang w:eastAsia="en-US"/>
+        </w:rPr>
+      </w:pPr>
+    </w:p>
+    <w:p>
+      <w:pPr>
+        <w:rPr>
+          <w:lang w:eastAsia="en-US"/>
+        </w:rPr>
+      </w:pPr>
+    </w:p>
+    <w:p>
+      <w:pPr>
+        <w:rPr>
+          <w:lang w:eastAsia="en-US"/>
+        </w:rPr>
+      </w:pPr>
+    </w:p>
+    <w:p>
+      <w:pPr>
+        <w:rPr>
+          <w:lang w:eastAsia="en-US"/>
+        </w:rPr>
+      </w:pPr>
+    </w:p>
+    <w:p>
+      <w:pPr>
+        <w:rPr>
+          <w:lang w:eastAsia="en-US"/>
+        </w:rPr>
+      </w:pPr>
+    </w:p>
+    <w:p>
+      <w:pPr>
+        <w:rPr>
+          <w:lang w:eastAsia="en-US"/>
+        </w:rPr>
+      </w:pPr>
+    </w:p>
+    <w:p>
+      <w:pPr>
+        <w:rPr>
+          <w:lang w:eastAsia="en-US"/>
+        </w:rPr>
+      </w:pPr>
+    </w:p>
+    <w:p>
+      <w:pPr>
+        <w:rPr>
+          <w:lang w:eastAsia="en-US"/>
+        </w:rPr>
+      </w:pPr>
+      <w:r>
+        <w:rPr>
+          <w:noProof/>
+          <w:lang w:eastAsia="en-US"/>
+        </w:rPr>
+        <w:drawing>
+          <wp:anchor distT="0" distB="0" distL="114300" distR="114300" simplePos="0" relativeHeight="251673600" behindDoc="0" locked="0" layoutInCell="1" allowOverlap="1" wp14:anchorId="51B24B05" wp14:editId="75CA9E8D">
+            <wp:simplePos x="0" y="0"/>
+            <wp:positionH relativeFrom="column">
+              <wp:posOffset>0</wp:posOffset>
+            </wp:positionH>
+            <wp:positionV relativeFrom="paragraph">
+              <wp:posOffset>268605</wp:posOffset>
+            </wp:positionV>
+            <wp:extent cx="1958340" cy="3888740"/>
+            <wp:effectExtent l="0" t="0" r="3810" b="0"/>
+            <wp:wrapSquare wrapText="bothSides"/>
+            <wp:docPr id="27" name="Picture 27"/>
+            <wp:cNvGraphicFramePr>
+              <a:graphicFrameLocks xmlns:a="http://schemas.openxmlformats.org/drawingml/2006/main" noChangeAspect="1"/>
+            </wp:cNvGraphicFramePr>
+            <a:graphic xmlns:a="http://schemas.openxmlformats.org/drawingml/2006/main">
+              <a:graphicData uri="http://schemas.openxmlformats.org/drawingml/2006/picture">
+                <pic:pic xmlns:pic="http://schemas.openxmlformats.org/drawingml/2006/picture">
+                  <pic:nvPicPr>
+                    <pic:cNvPr id="0" name="Picture 5"/>
+                    <pic:cNvPicPr>
+                      <a:picLocks noChangeAspect="1" noChangeArrowheads="1"/>
+                    </pic:cNvPicPr>
+                  </pic:nvPicPr>
+                  <pic:blipFill>
+                    <a:blip r:embed="rId16">
+                      <a:extLst>
+                        <a:ext uri="{28A0092B-C50C-407E-A947-70E740481C1C}">
+                          <a14:useLocalDpi xmlns:a14="http://schemas.microsoft.com/office/drawing/2010/main" val="0"/>
+                        </a:ext>
+                      </a:extLst>
+                    </a:blip>
+                    <a:srcRect/>
+                    <a:stretch>
+                      <a:fillRect/>
+                    </a:stretch>
+                  </pic:blipFill>
+                  <pic:spPr bwMode="auto">
+                    <a:xfrm>
+                      <a:off x="0" y="0"/>
+                      <a:ext cx="1958340" cy="3888740"/>
+                    </a:xfrm>
+                    <a:prstGeom prst="rect">
+                      <a:avLst/>
+                    </a:prstGeom>
+                    <a:noFill/>
+                    <a:ln>
+                      <a:noFill/>
+                    </a:ln>
+                  </pic:spPr>
+                </pic:pic>
+              </a:graphicData>
+            </a:graphic>
+            <wp14:sizeRelH relativeFrom="margin">
+              <wp14:pctWidth>0</wp14:pctWidth>
+            </wp14:sizeRelH>
+            <wp14:sizeRelV relativeFrom="margin">
+              <wp14:pctHeight>0</wp14:pctHeight>
+            </wp14:sizeRelV>
+          </wp:anchor>
+        </w:drawing>
+      </w:r>
+    </w:p>
+    <w:p>
+      <w:pPr>
+        <w:pStyle w:val="ListParagraph"/>
+        <w:numPr>
+          <w:ilvl w:val="0"/>
+          <w:numId w:val="14"/>
+        </w:numPr>
+        <w:rPr>
+          <w:lang w:eastAsia="en-US"/>
+        </w:rPr>
+      </w:pPr>
+      <w:r>
+        <w:rPr>
+          <w:lang w:eastAsia="en-US"/>
+        </w:rPr>
+        <w:t>Enter your email address (email address should be registered in the application), and click “RESET YOUR PASSWORD”. Check inbox in your email.</w:t>
+      </w:r>
+    </w:p>
+    <w:p>
+      <w:pPr>
+        <w:rPr>
+          <w:lang w:eastAsia="en-US"/>
+        </w:rPr>
+      </w:pPr>
+    </w:p>
+    <w:p>
+      <w:pPr>
+        <w:rPr>
+          <w:lang w:eastAsia="en-US"/>
+        </w:rPr>
+      </w:pPr>
+    </w:p>
+    <w:p>
+      <w:pPr>
+        <w:rPr>
+          <w:lang w:eastAsia="en-US"/>
+        </w:rPr>
+      </w:pPr>
+    </w:p>
+    <w:p>
+      <w:pPr>
+        <w:rPr>
+          <w:lang w:eastAsia="en-US"/>
+        </w:rPr>
+      </w:pPr>
+    </w:p>
+    <w:p>
+      <w:pPr>
+        <w:rPr>
+          <w:lang w:eastAsia="en-US"/>
+        </w:rPr>
+      </w:pPr>
+    </w:p>
+    <w:p>
+      <w:pPr>
+        <w:rPr>
+          <w:lang w:eastAsia="en-US"/>
+        </w:rPr>
+      </w:pPr>
+    </w:p>
+    <w:p>
+      <w:pPr>
+        <w:rPr>
+          <w:lang w:eastAsia="en-US"/>
+        </w:rPr>
+      </w:pPr>
+    </w:p>
+    <w:p>
+      <w:pPr>
+        <w:rPr>
+          <w:lang w:eastAsia="en-US"/>
+        </w:rPr>
+      </w:pPr>
+    </w:p>
+    <w:p>
+      <w:pPr>
+        <w:rPr>
+          <w:lang w:eastAsia="en-US"/>
+        </w:rPr>
+      </w:pPr>
+    </w:p>
+    <w:p>
+      <w:pPr>
+        <w:rPr>
+          <w:lang w:eastAsia="en-US"/>
+        </w:rPr>
+      </w:pPr>
+    </w:p>
+    <w:p>
+      <w:pPr>
+        <w:rPr>
+          <w:lang w:eastAsia="en-US"/>
+        </w:rPr>
+      </w:pPr>
+    </w:p>
+    <w:p>
+      <w:pPr>
+        <w:rPr>
+          <w:lang w:eastAsia="en-US"/>
+        </w:rPr>
+      </w:pPr>
+      <w:r>
+        <w:rPr>
+          <w:noProof/>
+        </w:rPr>
+        <w:lastRenderedPageBreak/>
+        <w:drawing>
+          <wp:inline distT="0" distB="0" distL="0" distR="0" wp14:anchorId="1DAB92FC" wp14:editId="73CB3CE1">
+            <wp:extent cx="5943600" cy="2502535"/>
+            <wp:effectExtent l="0" t="0" r="0" b="0"/>
+            <wp:docPr id="28" name="Picture 28"/>
+            <wp:cNvGraphicFramePr>
+              <a:graphicFrameLocks xmlns:a="http://schemas.openxmlformats.org/drawingml/2006/main" noChangeAspect="1"/>
+            </wp:cNvGraphicFramePr>
+            <a:graphic xmlns:a="http://schemas.openxmlformats.org/drawingml/2006/main">
+              <a:graphicData uri="http://schemas.openxmlformats.org/drawingml/2006/picture">
+                <pic:pic xmlns:pic="http://schemas.openxmlformats.org/drawingml/2006/picture">
+                  <pic:nvPicPr>
+                    <pic:cNvPr id="1" name=""/>
+                    <pic:cNvPicPr/>
+                  </pic:nvPicPr>
+                  <pic:blipFill>
+                    <a:blip r:embed="rId17"/>
+                    <a:stretch>
+                      <a:fillRect/>
+                    </a:stretch>
+                  </pic:blipFill>
+                  <pic:spPr>
+                    <a:xfrm>
+                      <a:off x="0" y="0"/>
+                      <a:ext cx="5943600" cy="2502535"/>
+                    </a:xfrm>
+                    <a:prstGeom prst="rect">
+                      <a:avLst/>
+                    </a:prstGeom>
+                  </pic:spPr>
+                </pic:pic>
+              </a:graphicData>
+            </a:graphic>
+          </wp:inline>
+        </w:drawing>
+      </w:r>
+    </w:p>
+    <w:p>
+      <w:pPr>
+        <w:pStyle w:val="ListParagraph"/>
+        <w:numPr>
+          <w:ilvl w:val="0"/>
+          <w:numId w:val="14"/>
+        </w:numPr>
+        <w:rPr>
+          <w:lang w:eastAsia="en-US"/>
+        </w:rPr>
+      </w:pPr>
+      <w:r>
+        <w:rPr>
+          <w:lang w:eastAsia="en-US"/>
+        </w:rPr>
+        <w:t>You will find this email. Click the link</w:t>
+      </w:r>
+      <w:r>
+        <w:rPr>
+          <w:lang w:eastAsia="en-US"/>
+        </w:rPr>
+        <w:t>.</w:t>
+      </w:r>
+    </w:p>
+    <w:p>
+      <w:pPr>
+        <w:rPr>
+          <w:lang w:eastAsia="en-US"/>
+        </w:rPr>
+      </w:pPr>
+    </w:p>
+    <w:p>
+      <w:pPr>
+        <w:rPr>
+          <w:lang w:eastAsia="en-US"/>
+        </w:rPr>
+      </w:pPr>
+      <w:r>
+        <w:rPr>
+          <w:noProof/>
+        </w:rPr>
+        <w:drawing>
+          <wp:anchor distT="0" distB="0" distL="114300" distR="114300" simplePos="0" relativeHeight="251674624" behindDoc="0" locked="0" layoutInCell="1" allowOverlap="1" wp14:anchorId="16F624AD" wp14:editId="76DC192D">
+            <wp:simplePos x="0" y="0"/>
+            <wp:positionH relativeFrom="column">
+              <wp:posOffset>0</wp:posOffset>
+            </wp:positionH>
+            <wp:positionV relativeFrom="paragraph">
+              <wp:posOffset>-3810</wp:posOffset>
+            </wp:positionV>
+            <wp:extent cx="3261360" cy="3140569"/>
+            <wp:effectExtent l="0" t="0" r="0" b="3175"/>
+            <wp:wrapSquare wrapText="bothSides"/>
+            <wp:docPr id="30" name="Picture 30"/>
+            <wp:cNvGraphicFramePr>
+              <a:graphicFrameLocks xmlns:a="http://schemas.openxmlformats.org/drawingml/2006/main" noChangeAspect="1"/>
+            </wp:cNvGraphicFramePr>
+            <a:graphic xmlns:a="http://schemas.openxmlformats.org/drawingml/2006/main">
+              <a:graphicData uri="http://schemas.openxmlformats.org/drawingml/2006/picture">
+                <pic:pic xmlns:pic="http://schemas.openxmlformats.org/drawingml/2006/picture">
+                  <pic:nvPicPr>
+                    <pic:cNvPr id="1" name=""/>
+                    <pic:cNvPicPr/>
+                  </pic:nvPicPr>
+                  <pic:blipFill>
+                    <a:blip r:embed="rId18">
+                      <a:extLst>
+                        <a:ext uri="{28A0092B-C50C-407E-A947-70E740481C1C}">
+                          <a14:useLocalDpi xmlns:a14="http://schemas.microsoft.com/office/drawing/2010/main" val="0"/>
+                        </a:ext>
+                      </a:extLst>
+                    </a:blip>
+                    <a:stretch>
+                      <a:fillRect/>
+                    </a:stretch>
+                  </pic:blipFill>
+                  <pic:spPr>
+                    <a:xfrm>
+                      <a:off x="0" y="0"/>
+                      <a:ext cx="3261360" cy="3140569"/>
+                    </a:xfrm>
+                    <a:prstGeom prst="rect">
+                      <a:avLst/>
+                    </a:prstGeom>
+                  </pic:spPr>
+                </pic:pic>
+              </a:graphicData>
+            </a:graphic>
+          </wp:anchor>
+        </w:drawing>
+      </w:r>
+    </w:p>
+    <w:p>
+      <w:pPr>
+        <w:pStyle w:val="ListParagraph"/>
+        <w:numPr>
+          <w:ilvl w:val="0"/>
+          <w:numId w:val="14"/>
+        </w:numPr>
+        <w:rPr>
+          <w:lang w:eastAsia="en-US"/>
+        </w:rPr>
+      </w:pPr>
+      <w:r>
+        <w:rPr>
+          <w:lang w:eastAsia="en-US"/>
+        </w:rPr>
+        <w:t xml:space="preserve">Click “SAVE”. </w:t>
+      </w:r>
+      <w:r>
+        <w:rPr>
+          <w:lang w:eastAsia="en-US"/>
+        </w:rPr>
+        <w:t>New password has been saved.</w:t>
+      </w:r>
+    </w:p>
+    <w:p>
+      <w:pPr>
+        <w:rPr>
+          <w:lang w:eastAsia="en-US"/>
+        </w:rPr>
+      </w:pPr>
+    </w:p>
+    <w:p>
+      <w:pPr>
+        <w:rPr>
+          <w:lang w:eastAsia="en-US"/>
+        </w:rPr>
+      </w:pPr>
+    </w:p>
+    <w:p>
+      <w:pPr>
+        <w:rPr>
+          <w:lang w:eastAsia="en-US"/>
+        </w:rPr>
+      </w:pPr>
+    </w:p>
+    <w:p>
+      <w:pPr>
+        <w:rPr>
+          <w:lang w:eastAsia="en-US"/>
+        </w:rPr>
+      </w:pPr>
+    </w:p>
+    <w:p>
+      <w:pPr>
+        <w:rPr>
+          <w:lang w:eastAsia="en-US"/>
+        </w:rPr>
+      </w:pPr>
+    </w:p>
+    <w:p>
+      <w:pPr>
+        <w:rPr>
+          <w:lang w:eastAsia="en-US"/>
+        </w:rPr>
+      </w:pPr>
+    </w:p>
+    <w:p>
+      <w:pPr>
+        <w:rPr>
+          <w:lang w:eastAsia="en-US"/>
+        </w:rPr>
+      </w:pPr>
+    </w:p>
+    <w:p>
+      <w:pPr>
+        <w:rPr>
+          <w:lang w:eastAsia="en-US"/>
+        </w:rPr>
+      </w:pPr>
+    </w:p>
+    <w:p>
+      <w:pPr>
+        <w:rPr>
+          <w:lang w:eastAsia="en-US"/>
+        </w:rPr>
+      </w:pPr>
+    </w:p>
+    <w:p>
+      <w:pPr>
+        <w:rPr>
+          <w:lang w:eastAsia="en-US"/>
+        </w:rPr>
+      </w:pPr>
+    </w:p>
+    <w:p>
+      <w:pPr>
+        <w:rPr>
+          <w:lang w:eastAsia="en-US"/>
+        </w:rPr>
+      </w:pPr>
+    </w:p>
+    <w:p>
+      <w:pPr>
+        <w:rPr>
+          <w:lang w:eastAsia="en-US"/>
+        </w:rPr>
+      </w:pPr>
+    </w:p>
+    <w:p>
+      <w:pPr>
+        <w:rPr>
+          <w:lang w:eastAsia="en-US"/>
+        </w:rPr>
+      </w:pPr>
+    </w:p>
+    <w:p>
+      <w:pPr>
+        <w:rPr>
+          <w:lang w:eastAsia="en-US"/>
+        </w:rPr>
+      </w:pPr>
+    </w:p>
+    <w:p>
+      <w:pPr>
+        <w:rPr>
+          <w:lang w:eastAsia="en-US"/>
+        </w:rPr>
+      </w:pPr>
+    </w:p>
+    <w:p>
+      <w:pPr>
+        <w:rPr>
+          <w:lang w:eastAsia="en-US"/>
+        </w:rPr>
+      </w:pPr>
+    </w:p>
+    <w:p>
+      <w:pPr>
+        <w:rPr>
+          <w:lang w:eastAsia="en-US"/>
+        </w:rPr>
+      </w:pPr>
+    </w:p>
+    <w:p>
+      <w:pPr>
+        <w:rPr>
+          <w:lang w:eastAsia="en-US"/>
+        </w:rPr>
+      </w:pPr>
+    </w:p>
+    <w:p>
+      <w:pPr>
+        <w:rPr>
+          <w:lang w:eastAsia="en-US"/>
+        </w:rPr>
+      </w:pPr>
+    </w:p>
+    <w:p>
+      <w:pPr>
+        <w:rPr>
+          <w:lang w:eastAsia="en-US"/>
+        </w:rPr>
+      </w:pPr>
+    </w:p>
+    <w:p>
+      <w:pPr>
+        <w:rPr>
+          <w:lang w:eastAsia="en-US"/>
+        </w:rPr>
+      </w:pPr>
+    </w:p>
+    <w:p>
+      <w:pPr>
+        <w:rPr>
+          <w:lang w:eastAsia="en-US"/>
+        </w:rPr>
+      </w:pPr>
+    </w:p>
+    <w:p>
+      <w:pPr>
+        <w:rPr>
+          <w:lang w:eastAsia="en-US"/>
+        </w:rPr>
+      </w:pPr>
+    </w:p>
+    <w:p>
+      <w:pPr>
+        <w:rPr>
+          <w:lang w:eastAsia="en-US"/>
+        </w:rPr>
+      </w:pPr>
+    </w:p>
+    <w:p>
+      <w:pPr>
+        <w:rPr>
+          <w:lang w:eastAsia="en-US"/>
+        </w:rPr>
+      </w:pPr>
+    </w:p>
+    <w:p>
+      <w:pPr>
+        <w:rPr>
+          <w:lang w:eastAsia="en-US"/>
+        </w:rPr>
+      </w:pPr>
+    </w:p>
+    <w:p>
+      <w:pPr>
+        <w:rPr>
+          <w:lang w:eastAsia="en-US"/>
+        </w:rPr>
+      </w:pPr>
+    </w:p>
+    <w:p>
+      <w:pPr>
+        <w:rPr>
+          <w:lang w:eastAsia="en-US"/>
+        </w:rPr>
+      </w:pPr>
+    </w:p>
+    <w:p>
+      <w:pPr>
+        <w:rPr>
+          <w:lang w:eastAsia="en-US"/>
+        </w:rPr>
+      </w:pPr>
+    </w:p>
+    <w:p>
+      <w:pPr>
+        <w:rPr>
+          <w:lang w:eastAsia="en-US"/>
+        </w:rPr>
+      </w:pPr>
+    </w:p>
+    <w:p>
+      <w:pPr>
+        <w:rPr>
+          <w:lang w:eastAsia="en-US"/>
+        </w:rPr>
+      </w:pPr>
+    </w:p>
+    <w:p>
+      <w:pPr>
+        <w:rPr>
+          <w:lang w:eastAsia="en-US"/>
+        </w:rPr>
+      </w:pPr>
+    </w:p>
+    <w:p>
+      <w:pPr>
+        <w:rPr>
+          <w:lang w:eastAsia="en-US"/>
+        </w:rPr>
+      </w:pPr>
+    </w:p>
+    <w:p>
+      <w:pPr>
+        <w:rPr>
+          <w:lang w:eastAsia="en-US"/>
+        </w:rPr>
+      </w:pPr>
+    </w:p>
+    <w:p>
+      <w:pPr>
+        <w:rPr>
+          <w:lang w:eastAsia="en-US"/>
+        </w:rPr>
+      </w:pPr>
+    </w:p>
+    <w:p>
+      <w:pPr>
+        <w:rPr>
+          <w:lang w:eastAsia="en-US"/>
+        </w:rPr>
+      </w:pPr>
+    </w:p>
+    <w:p>
+      <w:pPr>
+        <w:rPr>
+          <w:lang w:eastAsia="en-US"/>
+        </w:rPr>
+      </w:pPr>
+    </w:p>
+    <w:p>
+      <w:pPr>
+        <w:rPr>
+          <w:lang w:eastAsia="en-US"/>
+        </w:rPr>
+      </w:pPr>
+    </w:p>
+    <w:p>
+      <w:pPr>
+        <w:rPr>
+          <w:lang w:eastAsia="en-US"/>
+        </w:rPr>
+      </w:pPr>
+    </w:p>
+    <w:p>
+      <w:pPr>
+        <w:rPr>
+          <w:lang w:eastAsia="en-US"/>
+        </w:rPr>
+      </w:pPr>
+    </w:p>
+    <w:p>
+      <w:pPr>
+        <w:rPr>
+          <w:lang w:eastAsia="en-US"/>
+        </w:rPr>
+      </w:pPr>
+    </w:p>
+    <w:p>
+      <w:pPr>
+        <w:rPr>
+          <w:lang w:eastAsia="en-US"/>
+        </w:rPr>
+      </w:pPr>
+    </w:p>
+    <w:p>
+      <w:pPr>
+        <w:rPr>
+          <w:lang w:eastAsia="en-US"/>
+        </w:rPr>
+      </w:pPr>
+    </w:p>
+    <w:p>
+      <w:pPr>
+        <w:rPr>
+          <w:lang w:eastAsia="en-US"/>
+        </w:rPr>
+      </w:pPr>
+    </w:p>
+    <w:p>
+      <w:pPr>
+        <w:rPr>
+          <w:lang w:eastAsia="en-US"/>
+        </w:rPr>
+      </w:pPr>
+    </w:p>
+    <w:p>
+      <w:pPr>
+        <w:rPr>
+          <w:lang w:eastAsia="en-US"/>
+        </w:rPr>
+      </w:pPr>
+    </w:p>
+    <w:p>
+      <w:pPr>
+        <w:rPr>
+          <w:lang w:eastAsia="en-US"/>
+        </w:rPr>
+      </w:pPr>
+    </w:p>
+    <w:p>
+      <w:pPr>
+        <w:rPr>
+          <w:lang w:eastAsia="en-US"/>
+        </w:rPr>
+      </w:pPr>
+    </w:p>
+    <w:p>
+      <w:pPr>
+        <w:rPr>
+          <w:lang w:eastAsia="en-US"/>
+        </w:rPr>
+      </w:pPr>
+    </w:p>
+    <w:p>
+      <w:pPr>
+        <w:rPr>
+          <w:lang w:eastAsia="en-US"/>
+        </w:rPr>
+      </w:pPr>
+    </w:p>
+    <w:p>
+      <w:pPr>
+        <w:rPr>
+          <w:lang w:eastAsia="en-US"/>
+        </w:rPr>
+      </w:pPr>
+    </w:p>
+    <w:p>
+      <w:pPr>
+        <w:rPr>
+          <w:lang w:eastAsia="en-US"/>
+        </w:rPr>
+      </w:pPr>
+    </w:p>
+    <w:p>
+      <w:pPr>
+        <w:rPr>
+          <w:lang w:eastAsia="en-US"/>
+        </w:rPr>
+      </w:pPr>
+    </w:p>
+    <w:p>
+      <w:pPr>
+        <w:rPr>
+          <w:lang w:eastAsia="en-US"/>
+        </w:rPr>
+      </w:pPr>
+    </w:p>
+    <w:p>
+      <w:pPr>
+        <w:rPr>
+          <w:lang w:eastAsia="en-US"/>
+        </w:rPr>
+      </w:pPr>
+    </w:p>
+    <w:p>
+      <w:pPr>
+        <w:rPr>
+          <w:lang w:eastAsia="en-US"/>
+        </w:rPr>
+      </w:pPr>
+      <w:r>
+        <w:rPr>
+          <w:noProof/>
+        </w:rPr>
+        <w:lastRenderedPageBreak/>
+        <w:drawing>
+          <wp:inline distT="0" distB="0" distL="0" distR="0" wp14:anchorId="550EB5D7" wp14:editId="4B9B2D60">
             <wp:extent cx="2946400" cy="6064019"/>
-            <wp:effectExtent l="0" t="0" r="6350" b="0"/>
+            <wp:effectExtent l="0" t="0" r="0" b="0"/>
             <wp:docPr id="12" name="Picture 12"/>
             <wp:cNvGraphicFramePr>
               <a:graphicFrameLocks xmlns:a="http://schemas.openxmlformats.org/drawingml/2006/main" noChangeAspect="1"/>
@@ -1117,7 +2987,7 @@
                     <pic:cNvPicPr/>
                   </pic:nvPicPr>
                   <pic:blipFill>
-                    <a:blip r:embed="rId11"/>
+                    <a:blip r:embed="rId19"/>
                     <a:stretch>
                       <a:fillRect/>
                     </a:stretch>
@@ -1125,7 +2995,7 @@
                   <pic:spPr>
                     <a:xfrm>
                       <a:off x="0" y="0"/>
-                      <a:ext cx="2949128" cy="6069633"/>
+                      <a:ext cx="2946400" cy="6064019"/>
                     </a:xfrm>
                     <a:prstGeom prst="rect">
                       <a:avLst/>
@@ -1179,7 +3049,7 @@
                     <pic:cNvPicPr/>
                   </pic:nvPicPr>
                   <pic:blipFill>
-                    <a:blip r:embed="rId12"/>
+                    <a:blip r:embed="rId20"/>
                     <a:stretch>
                       <a:fillRect/>
                     </a:stretch>
@@ -1239,60 +3109,20 @@
       </w:pPr>
       <w:r>
         <w:rPr>
+          <w:rFonts w:ascii="Calibri" w:eastAsia="Malgun Gothic" w:hAnsi="Calibri" w:cs="Arial"/>
+          <w:sz w:val="24"/>
+          <w:lang w:eastAsia="en-US"/>
+        </w:rPr>
+        <w:t xml:space="preserve">          </w:t>
+      </w:r>
+      <w:r>
+        <w:rPr>
           <w:noProof/>
         </w:rPr>
         <w:drawing>
-          <wp:inline distT="0" distB="0" distL="0" distR="0" wp14:anchorId="49DB2759" wp14:editId="52A674BB">
-            <wp:extent cx="2158051" cy="3808989"/>
-            <wp:effectExtent l="0" t="0" r="0" b="1270"/>
-            <wp:docPr id="3" name="Picture 3"/>
-            <wp:cNvGraphicFramePr>
-              <a:graphicFrameLocks xmlns:a="http://schemas.openxmlformats.org/drawingml/2006/main" noChangeAspect="1"/>
-            </wp:cNvGraphicFramePr>
-            <a:graphic xmlns:a="http://schemas.openxmlformats.org/drawingml/2006/main">
-              <a:graphicData uri="http://schemas.openxmlformats.org/drawingml/2006/picture">
-                <pic:pic xmlns:pic="http://schemas.openxmlformats.org/drawingml/2006/picture">
-                  <pic:nvPicPr>
-                    <pic:cNvPr id="1" name=""/>
-                    <pic:cNvPicPr/>
-                  </pic:nvPicPr>
-                  <pic:blipFill>
-                    <a:blip r:embed="rId13"/>
-                    <a:stretch>
-                      <a:fillRect/>
-                    </a:stretch>
-                  </pic:blipFill>
-                  <pic:spPr>
-                    <a:xfrm>
-                      <a:off x="0" y="0"/>
-                      <a:ext cx="2175733" cy="3840197"/>
-                    </a:xfrm>
-                    <a:prstGeom prst="rect">
-                      <a:avLst/>
-                    </a:prstGeom>
-                  </pic:spPr>
-                </pic:pic>
-              </a:graphicData>
-            </a:graphic>
-          </wp:inline>
-        </w:drawing>
-      </w:r>
-      <w:r>
-        <w:rPr>
-          <w:rFonts w:ascii="Calibri" w:eastAsia="Malgun Gothic" w:hAnsi="Calibri" w:cs="Arial"/>
-          <w:sz w:val="24"/>
-          <w:lang w:eastAsia="en-US"/>
-        </w:rPr>
-        <w:t xml:space="preserve">          </w:t>
-      </w:r>
-      <w:r>
-        <w:rPr>
-          <w:noProof/>
-        </w:rPr>
-        <w:drawing>
-          <wp:inline distT="0" distB="0" distL="0" distR="0" wp14:anchorId="3F472344" wp14:editId="5E6EA3DB">
-            <wp:extent cx="2152417" cy="3808989"/>
-            <wp:effectExtent l="0" t="0" r="635" b="1270"/>
+          <wp:inline distT="0" distB="0" distL="0" distR="0" wp14:anchorId="25C5D8FA" wp14:editId="5ACBC766">
+            <wp:extent cx="2590800" cy="5293702"/>
+            <wp:effectExtent l="0" t="0" r="0" b="2540"/>
             <wp:docPr id="1" name="Picture 1"/>
             <wp:cNvGraphicFramePr>
               <a:graphicFrameLocks xmlns:a="http://schemas.openxmlformats.org/drawingml/2006/main" noChangeAspect="1"/>
@@ -1305,7 +3135,7 @@
                     <pic:cNvPicPr/>
                   </pic:nvPicPr>
                   <pic:blipFill>
-                    <a:blip r:embed="rId14"/>
+                    <a:blip r:embed="rId21"/>
                     <a:stretch>
                       <a:fillRect/>
                     </a:stretch>
@@ -1313,7 +3143,7 @@
                   <pic:spPr>
                     <a:xfrm>
                       <a:off x="0" y="0"/>
-                      <a:ext cx="2165422" cy="3832004"/>
+                      <a:ext cx="2595408" cy="5303117"/>
                     </a:xfrm>
                     <a:prstGeom prst="rect">
                       <a:avLst/>
@@ -1340,39 +3170,63 @@
           <w:sz w:val="24"/>
           <w:lang w:eastAsia="en-US"/>
         </w:rPr>
-        <w:t xml:space="preserve">When you first navigate to ‘Find Match’ page, the screen on the left side will be shown. </w:t>
-      </w:r>
-      <w:r>
-        <w:rPr>
-          <w:rFonts w:ascii="Calibri" w:eastAsia="Malgun Gothic" w:hAnsi="Calibri" w:cs="Arial"/>
-          <w:sz w:val="24"/>
-          <w:lang w:eastAsia="en-US"/>
-        </w:rPr>
-        <w:t>In order to start finding a match,</w:t>
-      </w:r>
-      <w:r>
-        <w:rPr>
-          <w:rFonts w:ascii="Calibri" w:eastAsia="Malgun Gothic" w:hAnsi="Calibri" w:cs="Arial"/>
-          <w:sz w:val="24"/>
-          <w:lang w:eastAsia="en-US"/>
-        </w:rPr>
-        <w:t xml:space="preserve"> swipe right</w:t>
-      </w:r>
-      <w:r>
-        <w:rPr>
-          <w:rFonts w:ascii="Calibri" w:eastAsia="Malgun Gothic" w:hAnsi="Calibri" w:cs="Arial"/>
-          <w:sz w:val="24"/>
-          <w:lang w:eastAsia="en-US"/>
-        </w:rPr>
-        <w:t xml:space="preserve">. </w:t>
-      </w:r>
-      <w:r>
-        <w:rPr>
-          <w:rFonts w:ascii="Calibri" w:eastAsia="Malgun Gothic" w:hAnsi="Calibri" w:cs="Arial"/>
-          <w:sz w:val="24"/>
-          <w:lang w:eastAsia="en-US"/>
-        </w:rPr>
-        <w:t xml:space="preserve">Then I will take you to a screen on the right side. </w:t>
+        <w:t xml:space="preserve">Once you login (either with your account or as a guest), </w:t>
+      </w:r>
+      <w:r>
+        <w:rPr>
+          <w:rFonts w:ascii="Calibri" w:eastAsia="Malgun Gothic" w:hAnsi="Calibri" w:cs="Arial"/>
+          <w:sz w:val="24"/>
+          <w:lang w:eastAsia="en-US"/>
+        </w:rPr>
+        <w:t>you first</w:t>
+      </w:r>
+      <w:r>
+        <w:rPr>
+          <w:rFonts w:ascii="Calibri" w:eastAsia="Malgun Gothic" w:hAnsi="Calibri" w:cs="Arial"/>
+          <w:sz w:val="24"/>
+          <w:lang w:eastAsia="en-US"/>
+        </w:rPr>
+        <w:t xml:space="preserve"> are </w:t>
+      </w:r>
+      <w:r>
+        <w:rPr>
+          <w:rFonts w:ascii="Calibri" w:eastAsia="Malgun Gothic" w:hAnsi="Calibri" w:cs="Arial"/>
+          <w:sz w:val="24"/>
+          <w:lang w:eastAsia="en-US"/>
+        </w:rPr>
+        <w:t>navigate</w:t>
+      </w:r>
+      <w:r>
+        <w:rPr>
+          <w:rFonts w:ascii="Calibri" w:eastAsia="Malgun Gothic" w:hAnsi="Calibri" w:cs="Arial"/>
+          <w:sz w:val="24"/>
+          <w:lang w:eastAsia="en-US"/>
+        </w:rPr>
+        <w:t>d</w:t>
+      </w:r>
+      <w:r>
+        <w:rPr>
+          <w:rFonts w:ascii="Calibri" w:eastAsia="Malgun Gothic" w:hAnsi="Calibri" w:cs="Arial"/>
+          <w:sz w:val="24"/>
+          <w:lang w:eastAsia="en-US"/>
+        </w:rPr>
+        <w:t xml:space="preserve"> to ‘Find Match’ page</w:t>
+      </w:r>
+      <w:r>
+        <w:rPr>
+          <w:rFonts w:ascii="Calibri" w:eastAsia="Malgun Gothic" w:hAnsi="Calibri" w:cs="Arial"/>
+          <w:sz w:val="24"/>
+          <w:lang w:eastAsia="en-US"/>
+        </w:rPr>
+        <w:t>.</w:t>
+      </w:r>
+      <w:r>
+        <w:rPr>
+          <w:rFonts w:ascii="Calibri" w:eastAsia="Malgun Gothic" w:hAnsi="Calibri" w:cs="Arial"/>
+          <w:sz w:val="24"/>
+          <w:lang w:eastAsia="en-US"/>
+        </w:rPr>
+        <w:t xml:space="preserve"> </w:t>
       </w:r>
       <w:r>
         <w:rPr>
@@ -1489,7 +3343,7 @@
                     <pic:cNvPicPr/>
                   </pic:nvPicPr>
                   <pic:blipFill>
-                    <a:blip r:embed="rId15"/>
+                    <a:blip r:embed="rId22"/>
                     <a:stretch>
                       <a:fillRect/>
                     </a:stretch>
@@ -1663,7 +3517,7 @@
                     <pic:cNvPicPr/>
                   </pic:nvPicPr>
                   <pic:blipFill>
-                    <a:blip r:embed="rId16"/>
+                    <a:blip r:embed="rId23"/>
                     <a:stretch>
                       <a:fillRect/>
                     </a:stretch>
@@ -1764,7 +3618,7 @@
                     <pic:cNvPicPr/>
                   </pic:nvPicPr>
                   <pic:blipFill>
-                    <a:blip r:embed="rId17"/>
+                    <a:blip r:embed="rId24"/>
                     <a:stretch>
                       <a:fillRect/>
                     </a:stretch>
@@ -1900,7 +3754,7 @@
                     <pic:cNvPicPr/>
                   </pic:nvPicPr>
                   <pic:blipFill>
-                    <a:blip r:embed="rId18">
+                    <a:blip r:embed="rId25">
                       <a:extLst>
                         <a:ext uri="{28A0092B-C50C-407E-A947-70E740481C1C}">
                           <a14:useLocalDpi xmlns:a14="http://schemas.microsoft.com/office/drawing/2010/main" val="0"/>
@@ -1986,7 +3840,7 @@
                     <pic:cNvPicPr/>
                   </pic:nvPicPr>
                   <pic:blipFill>
-                    <a:blip r:embed="rId19">
+                    <a:blip r:embed="rId26">
                       <a:extLst>
                         <a:ext uri="{28A0092B-C50C-407E-A947-70E740481C1C}">
                           <a14:useLocalDpi xmlns:a14="http://schemas.microsoft.com/office/drawing/2010/main" val="0"/>
@@ -2160,7 +4014,7 @@
                     <pic:cNvPicPr/>
                   </pic:nvPicPr>
                   <pic:blipFill>
-                    <a:blip r:embed="rId20">
+                    <a:blip r:embed="rId27">
                       <a:extLst>
                         <a:ext uri="{28A0092B-C50C-407E-A947-70E740481C1C}">
                           <a14:useLocalDpi xmlns:a14="http://schemas.microsoft.com/office/drawing/2010/main" val="0"/>
@@ -2348,7 +4202,7 @@
                     <pic:cNvPicPr/>
                   </pic:nvPicPr>
                   <pic:blipFill>
-                    <a:blip r:embed="rId21">
+                    <a:blip r:embed="rId28">
                       <a:extLst>
                         <a:ext uri="{28A0092B-C50C-407E-A947-70E740481C1C}">
                           <a14:useLocalDpi xmlns:a14="http://schemas.microsoft.com/office/drawing/2010/main" val="0"/>
@@ -2467,7 +4321,7 @@
                     <pic:cNvPicPr/>
                   </pic:nvPicPr>
                   <pic:blipFill>
-                    <a:blip r:embed="rId22">
+                    <a:blip r:embed="rId29">
                       <a:extLst>
                         <a:ext uri="{28A0092B-C50C-407E-A947-70E740481C1C}">
                           <a14:useLocalDpi xmlns:a14="http://schemas.microsoft.com/office/drawing/2010/main" val="0"/>
@@ -2625,6 +4479,96 @@
     </w:lvl>
   </w:abstractNum>
   <w:abstractNum w:abstractNumId="1" w15:restartNumberingAfterBreak="0">
+    <w:nsid w:val="0DEA0B90"/>
+    <w:multiLevelType w:val="hybridMultilevel"/>
+    <w:tmpl w:val="041AB122"/>
+    <w:lvl w:ilvl="0" w:tplc="9C6A1DA0">
+      <w:start w:val="1"/>
+      <w:numFmt w:val="decimal"/>
+      <w:suff w:val="space"/>
+      <w:lvlText w:val="%1."/>
+      <w:lvlJc w:val="left"/>
+      <w:pPr>
+        <w:ind w:left="720" w:hanging="360"/>
+      </w:pPr>
+      <w:rPr>
+        <w:rFonts w:hint="default"/>
+      </w:rPr>
+    </w:lvl>
+    <w:lvl w:ilvl="1" w:tplc="10090019" w:tentative="1">
+      <w:start w:val="1"/>
+      <w:numFmt w:val="lowerLetter"/>
+      <w:lvlText w:val="%2."/>
+      <w:lvlJc w:val="left"/>
+      <w:pPr>
+        <w:ind w:left="1440" w:hanging="360"/>
+      </w:pPr>
+    </w:lvl>
+    <w:lvl w:ilvl="2" w:tplc="1009001B" w:tentative="1">
+      <w:start w:val="1"/>
+      <w:numFmt w:val="lowerRoman"/>
+      <w:lvlText w:val="%3."/>
+      <w:lvlJc w:val="right"/>
+      <w:pPr>
+        <w:ind w:left="2160" w:hanging="180"/>
+      </w:pPr>
+    </w:lvl>
+    <w:lvl w:ilvl="3" w:tplc="1009000F" w:tentative="1">
+      <w:start w:val="1"/>
+      <w:numFmt w:val="decimal"/>
+      <w:lvlText w:val="%4."/>
+      <w:lvlJc w:val="left"/>
+      <w:pPr>
+        <w:ind w:left="2880" w:hanging="360"/>
+      </w:pPr>
+    </w:lvl>
+    <w:lvl w:ilvl="4" w:tplc="10090019" w:tentative="1">
+      <w:start w:val="1"/>
+      <w:numFmt w:val="lowerLetter"/>
+      <w:lvlText w:val="%5."/>
+      <w:lvlJc w:val="left"/>
+      <w:pPr>
+        <w:ind w:left="3600" w:hanging="360"/>
+      </w:pPr>
+    </w:lvl>
+    <w:lvl w:ilvl="5" w:tplc="1009001B" w:tentative="1">
+      <w:start w:val="1"/>
+      <w:numFmt w:val="lowerRoman"/>
+      <w:lvlText w:val="%6."/>
+      <w:lvlJc w:val="right"/>
+      <w:pPr>
+        <w:ind w:left="4320" w:hanging="180"/>
+      </w:pPr>
+    </w:lvl>
+    <w:lvl w:ilvl="6" w:tplc="1009000F" w:tentative="1">
+      <w:start w:val="1"/>
+      <w:numFmt w:val="decimal"/>
+      <w:lvlText w:val="%7."/>
+      <w:lvlJc w:val="left"/>
+      <w:pPr>
+        <w:ind w:left="5040" w:hanging="360"/>
+      </w:pPr>
+    </w:lvl>
+    <w:lvl w:ilvl="7" w:tplc="10090019" w:tentative="1">
+      <w:start w:val="1"/>
+      <w:numFmt w:val="lowerLetter"/>
+      <w:lvlText w:val="%8."/>
+      <w:lvlJc w:val="left"/>
+      <w:pPr>
+        <w:ind w:left="5760" w:hanging="360"/>
+      </w:pPr>
+    </w:lvl>
+    <w:lvl w:ilvl="8" w:tplc="1009001B" w:tentative="1">
+      <w:start w:val="1"/>
+      <w:numFmt w:val="lowerRoman"/>
+      <w:lvlText w:val="%9."/>
+      <w:lvlJc w:val="right"/>
+      <w:pPr>
+        <w:ind w:left="6480" w:hanging="180"/>
+      </w:pPr>
+    </w:lvl>
+  </w:abstractNum>
+  <w:abstractNum w:abstractNumId="2" w15:restartNumberingAfterBreak="0">
     <w:nsid w:val="102F17DF"/>
     <w:multiLevelType w:val="multilevel"/>
     <w:tmpl w:val="E480B2A6"/>
@@ -2737,7 +4681,681 @@
       </w:rPr>
     </w:lvl>
   </w:abstractNum>
-  <w:abstractNum w:abstractNumId="2" w15:restartNumberingAfterBreak="0">
+  <w:abstractNum w:abstractNumId="3" w15:restartNumberingAfterBreak="0">
+    <w:nsid w:val="21F3134A"/>
+    <w:multiLevelType w:val="multilevel"/>
+    <w:tmpl w:val="438E1D0C"/>
+    <w:lvl w:ilvl="0">
+      <w:start w:val="1"/>
+      <w:numFmt w:val="decimal"/>
+      <w:lvlText w:val="%1-"/>
+      <w:lvlJc w:val="left"/>
+      <w:pPr>
+        <w:ind w:left="360" w:hanging="360"/>
+      </w:pPr>
+      <w:rPr>
+        <w:rFonts w:hint="default"/>
+      </w:rPr>
+    </w:lvl>
+    <w:lvl w:ilvl="1">
+      <w:start w:val="1"/>
+      <w:numFmt w:val="decimal"/>
+      <w:lvlText w:val="%1-%2."/>
+      <w:lvlJc w:val="left"/>
+      <w:pPr>
+        <w:ind w:left="360" w:hanging="360"/>
+      </w:pPr>
+      <w:rPr>
+        <w:rFonts w:hint="default"/>
+      </w:rPr>
+    </w:lvl>
+    <w:lvl w:ilvl="2">
+      <w:start w:val="1"/>
+      <w:numFmt w:val="decimal"/>
+      <w:lvlText w:val="%1-%2.%3."/>
+      <w:lvlJc w:val="left"/>
+      <w:pPr>
+        <w:ind w:left="720" w:hanging="720"/>
+      </w:pPr>
+      <w:rPr>
+        <w:rFonts w:hint="default"/>
+      </w:rPr>
+    </w:lvl>
+    <w:lvl w:ilvl="3">
+      <w:start w:val="1"/>
+      <w:numFmt w:val="decimal"/>
+      <w:lvlText w:val="%1-%2.%3.%4."/>
+      <w:lvlJc w:val="left"/>
+      <w:pPr>
+        <w:ind w:left="720" w:hanging="720"/>
+      </w:pPr>
+      <w:rPr>
+        <w:rFonts w:hint="default"/>
+      </w:rPr>
+    </w:lvl>
+    <w:lvl w:ilvl="4">
+      <w:start w:val="1"/>
+      <w:numFmt w:val="decimal"/>
+      <w:lvlText w:val="%1-%2.%3.%4.%5."/>
+      <w:lvlJc w:val="left"/>
+      <w:pPr>
+        <w:ind w:left="1080" w:hanging="1080"/>
+      </w:pPr>
+      <w:rPr>
+        <w:rFonts w:hint="default"/>
+      </w:rPr>
+    </w:lvl>
+    <w:lvl w:ilvl="5">
+      <w:start w:val="1"/>
+      <w:numFmt w:val="decimal"/>
+      <w:lvlText w:val="%1-%2.%3.%4.%5.%6."/>
+      <w:lvlJc w:val="left"/>
+      <w:pPr>
+        <w:ind w:left="1080" w:hanging="1080"/>
+      </w:pPr>
+      <w:rPr>
+        <w:rFonts w:hint="default"/>
+      </w:rPr>
+    </w:lvl>
+    <w:lvl w:ilvl="6">
+      <w:start w:val="1"/>
+      <w:numFmt w:val="decimal"/>
+      <w:lvlText w:val="%1-%2.%3.%4.%5.%6.%7."/>
+      <w:lvlJc w:val="left"/>
+      <w:pPr>
+        <w:ind w:left="1440" w:hanging="1440"/>
+      </w:pPr>
+      <w:rPr>
+        <w:rFonts w:hint="default"/>
+      </w:rPr>
+    </w:lvl>
+    <w:lvl w:ilvl="7">
+      <w:start w:val="1"/>
+      <w:numFmt w:val="decimal"/>
+      <w:lvlText w:val="%1-%2.%3.%4.%5.%6.%7.%8."/>
+      <w:lvlJc w:val="left"/>
+      <w:pPr>
+        <w:ind w:left="1440" w:hanging="1440"/>
+      </w:pPr>
+      <w:rPr>
+        <w:rFonts w:hint="default"/>
+      </w:rPr>
+    </w:lvl>
+    <w:lvl w:ilvl="8">
+      <w:start w:val="1"/>
+      <w:numFmt w:val="decimal"/>
+      <w:lvlText w:val="%1-%2.%3.%4.%5.%6.%7.%8.%9."/>
+      <w:lvlJc w:val="left"/>
+      <w:pPr>
+        <w:ind w:left="1800" w:hanging="1800"/>
+      </w:pPr>
+      <w:rPr>
+        <w:rFonts w:hint="default"/>
+      </w:rPr>
+    </w:lvl>
+  </w:abstractNum>
+  <w:abstractNum w:abstractNumId="4" w15:restartNumberingAfterBreak="0">
+    <w:nsid w:val="399A1070"/>
+    <w:multiLevelType w:val="multilevel"/>
+    <w:tmpl w:val="80DCDF5A"/>
+    <w:lvl w:ilvl="0">
+      <w:start w:val="1"/>
+      <w:numFmt w:val="decimal"/>
+      <w:lvlText w:val="%1"/>
+      <w:lvlJc w:val="left"/>
+      <w:pPr>
+        <w:ind w:left="360" w:hanging="360"/>
+      </w:pPr>
+      <w:rPr>
+        <w:rFonts w:hint="default"/>
+      </w:rPr>
+    </w:lvl>
+    <w:lvl w:ilvl="1">
+      <w:start w:val="1"/>
+      <w:numFmt w:val="decimal"/>
+      <w:lvlText w:val="%1.%2"/>
+      <w:lvlJc w:val="left"/>
+      <w:pPr>
+        <w:ind w:left="720" w:hanging="360"/>
+      </w:pPr>
+      <w:rPr>
+        <w:rFonts w:hint="default"/>
+      </w:rPr>
+    </w:lvl>
+    <w:lvl w:ilvl="2">
+      <w:start w:val="1"/>
+      <w:numFmt w:val="decimal"/>
+      <w:lvlText w:val="%1.%2.%3"/>
+      <w:lvlJc w:val="left"/>
+      <w:pPr>
+        <w:ind w:left="1440" w:hanging="720"/>
+      </w:pPr>
+      <w:rPr>
+        <w:rFonts w:hint="default"/>
+      </w:rPr>
+    </w:lvl>
+    <w:lvl w:ilvl="3">
+      <w:start w:val="1"/>
+      <w:numFmt w:val="decimal"/>
+      <w:lvlText w:val="%1.%2.%3.%4"/>
+      <w:lvlJc w:val="left"/>
+      <w:pPr>
+        <w:ind w:left="1800" w:hanging="720"/>
+      </w:pPr>
+      <w:rPr>
+        <w:rFonts w:hint="default"/>
+      </w:rPr>
+    </w:lvl>
+    <w:lvl w:ilvl="4">
+      <w:start w:val="1"/>
+      <w:numFmt w:val="decimal"/>
+      <w:lvlText w:val="%1.%2.%3.%4.%5"/>
+      <w:lvlJc w:val="left"/>
+      <w:pPr>
+        <w:ind w:left="2520" w:hanging="1080"/>
+      </w:pPr>
+      <w:rPr>
+        <w:rFonts w:hint="default"/>
+      </w:rPr>
+    </w:lvl>
+    <w:lvl w:ilvl="5">
+      <w:start w:val="1"/>
+      <w:numFmt w:val="decimal"/>
+      <w:lvlText w:val="%1.%2.%3.%4.%5.%6"/>
+      <w:lvlJc w:val="left"/>
+      <w:pPr>
+        <w:ind w:left="2880" w:hanging="1080"/>
+      </w:pPr>
+      <w:rPr>
+        <w:rFonts w:hint="default"/>
+      </w:rPr>
+    </w:lvl>
+    <w:lvl w:ilvl="6">
+      <w:start w:val="1"/>
+      <w:numFmt w:val="decimal"/>
+      <w:lvlText w:val="%1.%2.%3.%4.%5.%6.%7"/>
+      <w:lvlJc w:val="left"/>
+      <w:pPr>
+        <w:ind w:left="3600" w:hanging="1440"/>
+      </w:pPr>
+      <w:rPr>
+        <w:rFonts w:hint="default"/>
+      </w:rPr>
+    </w:lvl>
+    <w:lvl w:ilvl="7">
+      <w:start w:val="1"/>
+      <w:numFmt w:val="decimal"/>
+      <w:lvlText w:val="%1.%2.%3.%4.%5.%6.%7.%8"/>
+      <w:lvlJc w:val="left"/>
+      <w:pPr>
+        <w:ind w:left="3960" w:hanging="1440"/>
+      </w:pPr>
+      <w:rPr>
+        <w:rFonts w:hint="default"/>
+      </w:rPr>
+    </w:lvl>
+    <w:lvl w:ilvl="8">
+      <w:start w:val="1"/>
+      <w:numFmt w:val="decimal"/>
+      <w:lvlText w:val="%1.%2.%3.%4.%5.%6.%7.%8.%9"/>
+      <w:lvlJc w:val="left"/>
+      <w:pPr>
+        <w:ind w:left="4320" w:hanging="1440"/>
+      </w:pPr>
+      <w:rPr>
+        <w:rFonts w:hint="default"/>
+      </w:rPr>
+    </w:lvl>
+  </w:abstractNum>
+  <w:abstractNum w:abstractNumId="5" w15:restartNumberingAfterBreak="0">
+    <w:nsid w:val="3E505600"/>
+    <w:multiLevelType w:val="hybridMultilevel"/>
+    <w:tmpl w:val="DEC60C2E"/>
+    <w:lvl w:ilvl="0" w:tplc="509833D6">
+      <w:start w:val="1"/>
+      <w:numFmt w:val="decimal"/>
+      <w:suff w:val="space"/>
+      <w:lvlText w:val="%1."/>
+      <w:lvlJc w:val="left"/>
+      <w:pPr>
+        <w:ind w:left="720" w:hanging="360"/>
+      </w:pPr>
+      <w:rPr>
+        <w:rFonts w:hint="default"/>
+      </w:rPr>
+    </w:lvl>
+    <w:lvl w:ilvl="1" w:tplc="10090019" w:tentative="1">
+      <w:start w:val="1"/>
+      <w:numFmt w:val="lowerLetter"/>
+      <w:lvlText w:val="%2."/>
+      <w:lvlJc w:val="left"/>
+      <w:pPr>
+        <w:ind w:left="1440" w:hanging="360"/>
+      </w:pPr>
+    </w:lvl>
+    <w:lvl w:ilvl="2" w:tplc="1009001B" w:tentative="1">
+      <w:start w:val="1"/>
+      <w:numFmt w:val="lowerRoman"/>
+      <w:lvlText w:val="%3."/>
+      <w:lvlJc w:val="right"/>
+      <w:pPr>
+        <w:ind w:left="2160" w:hanging="180"/>
+      </w:pPr>
+    </w:lvl>
+    <w:lvl w:ilvl="3" w:tplc="1009000F" w:tentative="1">
+      <w:start w:val="1"/>
+      <w:numFmt w:val="decimal"/>
+      <w:lvlText w:val="%4."/>
+      <w:lvlJc w:val="left"/>
+      <w:pPr>
+        <w:ind w:left="2880" w:hanging="360"/>
+      </w:pPr>
+    </w:lvl>
+    <w:lvl w:ilvl="4" w:tplc="10090019" w:tentative="1">
+      <w:start w:val="1"/>
+      <w:numFmt w:val="lowerLetter"/>
+      <w:lvlText w:val="%5."/>
+      <w:lvlJc w:val="left"/>
+      <w:pPr>
+        <w:ind w:left="3600" w:hanging="360"/>
+      </w:pPr>
+    </w:lvl>
+    <w:lvl w:ilvl="5" w:tplc="1009001B" w:tentative="1">
+      <w:start w:val="1"/>
+      <w:numFmt w:val="lowerRoman"/>
+      <w:lvlText w:val="%6."/>
+      <w:lvlJc w:val="right"/>
+      <w:pPr>
+        <w:ind w:left="4320" w:hanging="180"/>
+      </w:pPr>
+    </w:lvl>
+    <w:lvl w:ilvl="6" w:tplc="1009000F" w:tentative="1">
+      <w:start w:val="1"/>
+      <w:numFmt w:val="decimal"/>
+      <w:lvlText w:val="%7."/>
+      <w:lvlJc w:val="left"/>
+      <w:pPr>
+        <w:ind w:left="5040" w:hanging="360"/>
+      </w:pPr>
+    </w:lvl>
+    <w:lvl w:ilvl="7" w:tplc="10090019" w:tentative="1">
+      <w:start w:val="1"/>
+      <w:numFmt w:val="lowerLetter"/>
+      <w:lvlText w:val="%8."/>
+      <w:lvlJc w:val="left"/>
+      <w:pPr>
+        <w:ind w:left="5760" w:hanging="360"/>
+      </w:pPr>
+    </w:lvl>
+    <w:lvl w:ilvl="8" w:tplc="1009001B" w:tentative="1">
+      <w:start w:val="1"/>
+      <w:numFmt w:val="lowerRoman"/>
+      <w:lvlText w:val="%9."/>
+      <w:lvlJc w:val="right"/>
+      <w:pPr>
+        <w:ind w:left="6480" w:hanging="180"/>
+      </w:pPr>
+    </w:lvl>
+  </w:abstractNum>
+  <w:abstractNum w:abstractNumId="6" w15:restartNumberingAfterBreak="0">
+    <w:nsid w:val="41B32A6C"/>
+    <w:multiLevelType w:val="hybridMultilevel"/>
+    <w:tmpl w:val="61324298"/>
+    <w:lvl w:ilvl="0" w:tplc="BE0EC7A4">
+      <w:start w:val="1"/>
+      <w:numFmt w:val="decimal"/>
+      <w:lvlText w:val="%1."/>
+      <w:lvlJc w:val="left"/>
+      <w:pPr>
+        <w:ind w:left="720" w:hanging="360"/>
+      </w:pPr>
+      <w:rPr>
+        <w:rFonts w:hint="default"/>
+      </w:rPr>
+    </w:lvl>
+    <w:lvl w:ilvl="1" w:tplc="10090019" w:tentative="1">
+      <w:start w:val="1"/>
+      <w:numFmt w:val="lowerLetter"/>
+      <w:lvlText w:val="%2."/>
+      <w:lvlJc w:val="left"/>
+      <w:pPr>
+        <w:ind w:left="1440" w:hanging="360"/>
+      </w:pPr>
+    </w:lvl>
+    <w:lvl w:ilvl="2" w:tplc="1009001B" w:tentative="1">
+      <w:start w:val="1"/>
+      <w:numFmt w:val="lowerRoman"/>
+      <w:lvlText w:val="%3."/>
+      <w:lvlJc w:val="right"/>
+      <w:pPr>
+        <w:ind w:left="2160" w:hanging="180"/>
+      </w:pPr>
+    </w:lvl>
+    <w:lvl w:ilvl="3" w:tplc="1009000F" w:tentative="1">
+      <w:start w:val="1"/>
+      <w:numFmt w:val="decimal"/>
+      <w:lvlText w:val="%4."/>
+      <w:lvlJc w:val="left"/>
+      <w:pPr>
+        <w:ind w:left="2880" w:hanging="360"/>
+      </w:pPr>
+    </w:lvl>
+    <w:lvl w:ilvl="4" w:tplc="10090019" w:tentative="1">
+      <w:start w:val="1"/>
+      <w:numFmt w:val="lowerLetter"/>
+      <w:lvlText w:val="%5."/>
+      <w:lvlJc w:val="left"/>
+      <w:pPr>
+        <w:ind w:left="3600" w:hanging="360"/>
+      </w:pPr>
+    </w:lvl>
+    <w:lvl w:ilvl="5" w:tplc="1009001B" w:tentative="1">
+      <w:start w:val="1"/>
+      <w:numFmt w:val="lowerRoman"/>
+      <w:lvlText w:val="%6."/>
+      <w:lvlJc w:val="right"/>
+      <w:pPr>
+        <w:ind w:left="4320" w:hanging="180"/>
+      </w:pPr>
+    </w:lvl>
+    <w:lvl w:ilvl="6" w:tplc="1009000F" w:tentative="1">
+      <w:start w:val="1"/>
+      <w:numFmt w:val="decimal"/>
+      <w:lvlText w:val="%7."/>
+      <w:lvlJc w:val="left"/>
+      <w:pPr>
+        <w:ind w:left="5040" w:hanging="360"/>
+      </w:pPr>
+    </w:lvl>
+    <w:lvl w:ilvl="7" w:tplc="10090019" w:tentative="1">
+      <w:start w:val="1"/>
+      <w:numFmt w:val="lowerLetter"/>
+      <w:lvlText w:val="%8."/>
+      <w:lvlJc w:val="left"/>
+      <w:pPr>
+        <w:ind w:left="5760" w:hanging="360"/>
+      </w:pPr>
+    </w:lvl>
+    <w:lvl w:ilvl="8" w:tplc="1009001B" w:tentative="1">
+      <w:start w:val="1"/>
+      <w:numFmt w:val="lowerRoman"/>
+      <w:lvlText w:val="%9."/>
+      <w:lvlJc w:val="right"/>
+      <w:pPr>
+        <w:ind w:left="6480" w:hanging="180"/>
+      </w:pPr>
+    </w:lvl>
+  </w:abstractNum>
+  <w:abstractNum w:abstractNumId="7" w15:restartNumberingAfterBreak="0">
+    <w:nsid w:val="43B95F0A"/>
+    <w:multiLevelType w:val="hybridMultilevel"/>
+    <w:tmpl w:val="E7C0737E"/>
+    <w:lvl w:ilvl="0" w:tplc="F346823E">
+      <w:start w:val="1"/>
+      <w:numFmt w:val="decimal"/>
+      <w:suff w:val="space"/>
+      <w:lvlText w:val="%1."/>
+      <w:lvlJc w:val="left"/>
+      <w:pPr>
+        <w:ind w:left="720" w:hanging="360"/>
+      </w:pPr>
+      <w:rPr>
+        <w:rFonts w:hint="default"/>
+      </w:rPr>
+    </w:lvl>
+    <w:lvl w:ilvl="1" w:tplc="10090019" w:tentative="1">
+      <w:start w:val="1"/>
+      <w:numFmt w:val="lowerLetter"/>
+      <w:lvlText w:val="%2."/>
+      <w:lvlJc w:val="left"/>
+      <w:pPr>
+        <w:ind w:left="1440" w:hanging="360"/>
+      </w:pPr>
+    </w:lvl>
+    <w:lvl w:ilvl="2" w:tplc="1009001B" w:tentative="1">
+      <w:start w:val="1"/>
+      <w:numFmt w:val="lowerRoman"/>
+      <w:lvlText w:val="%3."/>
+      <w:lvlJc w:val="right"/>
+      <w:pPr>
+        <w:ind w:left="2160" w:hanging="180"/>
+      </w:pPr>
+    </w:lvl>
+    <w:lvl w:ilvl="3" w:tplc="1009000F" w:tentative="1">
+      <w:start w:val="1"/>
+      <w:numFmt w:val="decimal"/>
+      <w:lvlText w:val="%4."/>
+      <w:lvlJc w:val="left"/>
+      <w:pPr>
+        <w:ind w:left="2880" w:hanging="360"/>
+      </w:pPr>
+    </w:lvl>
+    <w:lvl w:ilvl="4" w:tplc="10090019" w:tentative="1">
+      <w:start w:val="1"/>
+      <w:numFmt w:val="lowerLetter"/>
+      <w:lvlText w:val="%5."/>
+      <w:lvlJc w:val="left"/>
+      <w:pPr>
+        <w:ind w:left="3600" w:hanging="360"/>
+      </w:pPr>
+    </w:lvl>
+    <w:lvl w:ilvl="5" w:tplc="1009001B" w:tentative="1">
+      <w:start w:val="1"/>
+      <w:numFmt w:val="lowerRoman"/>
+      <w:lvlText w:val="%6."/>
+      <w:lvlJc w:val="right"/>
+      <w:pPr>
+        <w:ind w:left="4320" w:hanging="180"/>
+      </w:pPr>
+    </w:lvl>
+    <w:lvl w:ilvl="6" w:tplc="1009000F" w:tentative="1">
+      <w:start w:val="1"/>
+      <w:numFmt w:val="decimal"/>
+      <w:lvlText w:val="%7."/>
+      <w:lvlJc w:val="left"/>
+      <w:pPr>
+        <w:ind w:left="5040" w:hanging="360"/>
+      </w:pPr>
+    </w:lvl>
+    <w:lvl w:ilvl="7" w:tplc="10090019" w:tentative="1">
+      <w:start w:val="1"/>
+      <w:numFmt w:val="lowerLetter"/>
+      <w:lvlText w:val="%8."/>
+      <w:lvlJc w:val="left"/>
+      <w:pPr>
+        <w:ind w:left="5760" w:hanging="360"/>
+      </w:pPr>
+    </w:lvl>
+    <w:lvl w:ilvl="8" w:tplc="1009001B" w:tentative="1">
+      <w:start w:val="1"/>
+      <w:numFmt w:val="lowerRoman"/>
+      <w:lvlText w:val="%9."/>
+      <w:lvlJc w:val="right"/>
+      <w:pPr>
+        <w:ind w:left="6480" w:hanging="180"/>
+      </w:pPr>
+    </w:lvl>
+  </w:abstractNum>
+  <w:abstractNum w:abstractNumId="8" w15:restartNumberingAfterBreak="0">
+    <w:nsid w:val="4E931D16"/>
+    <w:multiLevelType w:val="hybridMultilevel"/>
+    <w:tmpl w:val="E5740FCC"/>
+    <w:lvl w:ilvl="0" w:tplc="F8D814F8">
+      <w:start w:val="1"/>
+      <w:numFmt w:val="decimal"/>
+      <w:suff w:val="space"/>
+      <w:lvlText w:val="%1."/>
+      <w:lvlJc w:val="left"/>
+      <w:pPr>
+        <w:ind w:left="720" w:hanging="360"/>
+      </w:pPr>
+      <w:rPr>
+        <w:rFonts w:hint="default"/>
+      </w:rPr>
+    </w:lvl>
+    <w:lvl w:ilvl="1" w:tplc="10090019" w:tentative="1">
+      <w:start w:val="1"/>
+      <w:numFmt w:val="lowerLetter"/>
+      <w:lvlText w:val="%2."/>
+      <w:lvlJc w:val="left"/>
+      <w:pPr>
+        <w:ind w:left="1440" w:hanging="360"/>
+      </w:pPr>
+    </w:lvl>
+    <w:lvl w:ilvl="2" w:tplc="1009001B" w:tentative="1">
+      <w:start w:val="1"/>
+      <w:numFmt w:val="lowerRoman"/>
+      <w:lvlText w:val="%3."/>
+      <w:lvlJc w:val="right"/>
+      <w:pPr>
+        <w:ind w:left="2160" w:hanging="180"/>
+      </w:pPr>
+    </w:lvl>
+    <w:lvl w:ilvl="3" w:tplc="1009000F" w:tentative="1">
+      <w:start w:val="1"/>
+      <w:numFmt w:val="decimal"/>
+      <w:lvlText w:val="%4."/>
+      <w:lvlJc w:val="left"/>
+      <w:pPr>
+        <w:ind w:left="2880" w:hanging="360"/>
+      </w:pPr>
+    </w:lvl>
+    <w:lvl w:ilvl="4" w:tplc="10090019" w:tentative="1">
+      <w:start w:val="1"/>
+      <w:numFmt w:val="lowerLetter"/>
+      <w:lvlText w:val="%5."/>
+      <w:lvlJc w:val="left"/>
+      <w:pPr>
+        <w:ind w:left="3600" w:hanging="360"/>
+      </w:pPr>
+    </w:lvl>
+    <w:lvl w:ilvl="5" w:tplc="1009001B" w:tentative="1">
+      <w:start w:val="1"/>
+      <w:numFmt w:val="lowerRoman"/>
+      <w:lvlText w:val="%6."/>
+      <w:lvlJc w:val="right"/>
+      <w:pPr>
+        <w:ind w:left="4320" w:hanging="180"/>
+      </w:pPr>
+    </w:lvl>
+    <w:lvl w:ilvl="6" w:tplc="1009000F" w:tentative="1">
+      <w:start w:val="1"/>
+      <w:numFmt w:val="decimal"/>
+      <w:lvlText w:val="%7."/>
+      <w:lvlJc w:val="left"/>
+      <w:pPr>
+        <w:ind w:left="5040" w:hanging="360"/>
+      </w:pPr>
+    </w:lvl>
+    <w:lvl w:ilvl="7" w:tplc="10090019" w:tentative="1">
+      <w:start w:val="1"/>
+      <w:numFmt w:val="lowerLetter"/>
+      <w:lvlText w:val="%8."/>
+      <w:lvlJc w:val="left"/>
+      <w:pPr>
+        <w:ind w:left="5760" w:hanging="360"/>
+      </w:pPr>
+    </w:lvl>
+    <w:lvl w:ilvl="8" w:tplc="1009001B" w:tentative="1">
+      <w:start w:val="1"/>
+      <w:numFmt w:val="lowerRoman"/>
+      <w:lvlText w:val="%9."/>
+      <w:lvlJc w:val="right"/>
+      <w:pPr>
+        <w:ind w:left="6480" w:hanging="180"/>
+      </w:pPr>
+    </w:lvl>
+  </w:abstractNum>
+  <w:abstractNum w:abstractNumId="9" w15:restartNumberingAfterBreak="0">
+    <w:nsid w:val="51962EDC"/>
+    <w:multiLevelType w:val="hybridMultilevel"/>
+    <w:tmpl w:val="90FC9798"/>
+    <w:lvl w:ilvl="0" w:tplc="7B6A38B2">
+      <w:start w:val="101"/>
+      <w:numFmt w:val="decimal"/>
+      <w:lvlText w:val="%1"/>
+      <w:lvlJc w:val="left"/>
+      <w:pPr>
+        <w:ind w:left="1080" w:hanging="360"/>
+      </w:pPr>
+      <w:rPr>
+        <w:rFonts w:hint="default"/>
+      </w:rPr>
+    </w:lvl>
+    <w:lvl w:ilvl="1" w:tplc="10090019" w:tentative="1">
+      <w:start w:val="1"/>
+      <w:numFmt w:val="lowerLetter"/>
+      <w:lvlText w:val="%2."/>
+      <w:lvlJc w:val="left"/>
+      <w:pPr>
+        <w:ind w:left="1800" w:hanging="360"/>
+      </w:pPr>
+    </w:lvl>
+    <w:lvl w:ilvl="2" w:tplc="1009001B" w:tentative="1">
+      <w:start w:val="1"/>
+      <w:numFmt w:val="lowerRoman"/>
+      <w:lvlText w:val="%3."/>
+      <w:lvlJc w:val="right"/>
+      <w:pPr>
+        <w:ind w:left="2520" w:hanging="180"/>
+      </w:pPr>
+    </w:lvl>
+    <w:lvl w:ilvl="3" w:tplc="1009000F" w:tentative="1">
+      <w:start w:val="1"/>
+      <w:numFmt w:val="decimal"/>
+      <w:lvlText w:val="%4."/>
+      <w:lvlJc w:val="left"/>
+      <w:pPr>
+        <w:ind w:left="3240" w:hanging="360"/>
+      </w:pPr>
+    </w:lvl>
+    <w:lvl w:ilvl="4" w:tplc="10090019" w:tentative="1">
+      <w:start w:val="1"/>
+      <w:numFmt w:val="lowerLetter"/>
+      <w:lvlText w:val="%5."/>
+      <w:lvlJc w:val="left"/>
+      <w:pPr>
+        <w:ind w:left="3960" w:hanging="360"/>
+      </w:pPr>
+    </w:lvl>
+    <w:lvl w:ilvl="5" w:tplc="1009001B" w:tentative="1">
+      <w:start w:val="1"/>
+      <w:numFmt w:val="lowerRoman"/>
+      <w:lvlText w:val="%6."/>
+      <w:lvlJc w:val="right"/>
+      <w:pPr>
+        <w:ind w:left="4680" w:hanging="180"/>
+      </w:pPr>
+    </w:lvl>
+    <w:lvl w:ilvl="6" w:tplc="1009000F" w:tentative="1">
+      <w:start w:val="1"/>
+      <w:numFmt w:val="decimal"/>
+      <w:lvlText w:val="%7."/>
+      <w:lvlJc w:val="left"/>
+      <w:pPr>
+        <w:ind w:left="5400" w:hanging="360"/>
+      </w:pPr>
+    </w:lvl>
+    <w:lvl w:ilvl="7" w:tplc="10090019" w:tentative="1">
+      <w:start w:val="1"/>
+      <w:numFmt w:val="lowerLetter"/>
+      <w:lvlText w:val="%8."/>
+      <w:lvlJc w:val="left"/>
+      <w:pPr>
+        <w:ind w:left="6120" w:hanging="360"/>
+      </w:pPr>
+    </w:lvl>
+    <w:lvl w:ilvl="8" w:tplc="1009001B" w:tentative="1">
+      <w:start w:val="1"/>
+      <w:numFmt w:val="lowerRoman"/>
+      <w:lvlText w:val="%9."/>
+      <w:lvlJc w:val="right"/>
+      <w:pPr>
+        <w:ind w:left="6840" w:hanging="180"/>
+      </w:pPr>
+    </w:lvl>
+  </w:abstractNum>
+  <w:abstractNum w:abstractNumId="10" w15:restartNumberingAfterBreak="0">
     <w:nsid w:val="53367A26"/>
     <w:multiLevelType w:val="hybridMultilevel"/>
     <w:tmpl w:val="195AE63E"/>
@@ -2827,7 +5445,7 @@
       </w:pPr>
     </w:lvl>
   </w:abstractNum>
-  <w:abstractNum w:abstractNumId="3" w15:restartNumberingAfterBreak="0">
+  <w:abstractNum w:abstractNumId="11" w15:restartNumberingAfterBreak="0">
     <w:nsid w:val="699E209F"/>
     <w:multiLevelType w:val="multilevel"/>
     <w:tmpl w:val="74F44976"/>
@@ -2940,7 +5558,7 @@
       </w:rPr>
     </w:lvl>
   </w:abstractNum>
-  <w:abstractNum w:abstractNumId="4" w15:restartNumberingAfterBreak="0">
+  <w:abstractNum w:abstractNumId="12" w15:restartNumberingAfterBreak="0">
     <w:nsid w:val="71300FF2"/>
     <w:multiLevelType w:val="hybridMultilevel"/>
     <w:tmpl w:val="904A002C"/>
@@ -3030,20 +5648,137 @@
       </w:pPr>
     </w:lvl>
   </w:abstractNum>
+  <w:abstractNum w:abstractNumId="13" w15:restartNumberingAfterBreak="0">
+    <w:nsid w:val="725027B6"/>
+    <w:multiLevelType w:val="hybridMultilevel"/>
+    <w:tmpl w:val="185850AA"/>
+    <w:lvl w:ilvl="0" w:tplc="27EAADEE">
+      <w:start w:val="1"/>
+      <w:numFmt w:val="decimal"/>
+      <w:suff w:val="space"/>
+      <w:lvlText w:val="%1."/>
+      <w:lvlJc w:val="left"/>
+      <w:pPr>
+        <w:ind w:left="720" w:hanging="360"/>
+      </w:pPr>
+      <w:rPr>
+        <w:rFonts w:hint="default"/>
+      </w:rPr>
+    </w:lvl>
+    <w:lvl w:ilvl="1" w:tplc="10090019" w:tentative="1">
+      <w:start w:val="1"/>
+      <w:numFmt w:val="lowerLetter"/>
+      <w:lvlText w:val="%2."/>
+      <w:lvlJc w:val="left"/>
+      <w:pPr>
+        <w:ind w:left="1440" w:hanging="360"/>
+      </w:pPr>
+    </w:lvl>
+    <w:lvl w:ilvl="2" w:tplc="1009001B" w:tentative="1">
+      <w:start w:val="1"/>
+      <w:numFmt w:val="lowerRoman"/>
+      <w:lvlText w:val="%3."/>
+      <w:lvlJc w:val="right"/>
+      <w:pPr>
+        <w:ind w:left="2160" w:hanging="180"/>
+      </w:pPr>
+    </w:lvl>
+    <w:lvl w:ilvl="3" w:tplc="1009000F" w:tentative="1">
+      <w:start w:val="1"/>
+      <w:numFmt w:val="decimal"/>
+      <w:lvlText w:val="%4."/>
+      <w:lvlJc w:val="left"/>
+      <w:pPr>
+        <w:ind w:left="2880" w:hanging="360"/>
+      </w:pPr>
+    </w:lvl>
+    <w:lvl w:ilvl="4" w:tplc="10090019" w:tentative="1">
+      <w:start w:val="1"/>
+      <w:numFmt w:val="lowerLetter"/>
+      <w:lvlText w:val="%5."/>
+      <w:lvlJc w:val="left"/>
+      <w:pPr>
+        <w:ind w:left="3600" w:hanging="360"/>
+      </w:pPr>
+    </w:lvl>
+    <w:lvl w:ilvl="5" w:tplc="1009001B" w:tentative="1">
+      <w:start w:val="1"/>
+      <w:numFmt w:val="lowerRoman"/>
+      <w:lvlText w:val="%6."/>
+      <w:lvlJc w:val="right"/>
+      <w:pPr>
+        <w:ind w:left="4320" w:hanging="180"/>
+      </w:pPr>
+    </w:lvl>
+    <w:lvl w:ilvl="6" w:tplc="1009000F" w:tentative="1">
+      <w:start w:val="1"/>
+      <w:numFmt w:val="decimal"/>
+      <w:lvlText w:val="%7."/>
+      <w:lvlJc w:val="left"/>
+      <w:pPr>
+        <w:ind w:left="5040" w:hanging="360"/>
+      </w:pPr>
+    </w:lvl>
+    <w:lvl w:ilvl="7" w:tplc="10090019" w:tentative="1">
+      <w:start w:val="1"/>
+      <w:numFmt w:val="lowerLetter"/>
+      <w:lvlText w:val="%8."/>
+      <w:lvlJc w:val="left"/>
+      <w:pPr>
+        <w:ind w:left="5760" w:hanging="360"/>
+      </w:pPr>
+    </w:lvl>
+    <w:lvl w:ilvl="8" w:tplc="1009001B" w:tentative="1">
+      <w:start w:val="1"/>
+      <w:numFmt w:val="lowerRoman"/>
+      <w:lvlText w:val="%9."/>
+      <w:lvlJc w:val="right"/>
+      <w:pPr>
+        <w:ind w:left="6480" w:hanging="180"/>
+      </w:pPr>
+    </w:lvl>
+  </w:abstractNum>
   <w:num w:numId="1">
-    <w:abstractNumId w:val="2"/>
+    <w:abstractNumId w:val="10"/>
   </w:num>
   <w:num w:numId="2">
-    <w:abstractNumId w:val="4"/>
+    <w:abstractNumId w:val="12"/>
   </w:num>
   <w:num w:numId="3">
     <w:abstractNumId w:val="0"/>
   </w:num>
   <w:num w:numId="4">
+    <w:abstractNumId w:val="2"/>
+  </w:num>
+  <w:num w:numId="5">
+    <w:abstractNumId w:val="11"/>
+  </w:num>
+  <w:num w:numId="6">
     <w:abstractNumId w:val="1"/>
   </w:num>
-  <w:num w:numId="5">
+  <w:num w:numId="7">
+    <w:abstractNumId w:val="13"/>
+  </w:num>
+  <w:num w:numId="8">
+    <w:abstractNumId w:val="9"/>
+  </w:num>
+  <w:num w:numId="9">
     <w:abstractNumId w:val="3"/>
+  </w:num>
+  <w:num w:numId="10">
+    <w:abstractNumId w:val="4"/>
+  </w:num>
+  <w:num w:numId="11">
+    <w:abstractNumId w:val="7"/>
+  </w:num>
+  <w:num w:numId="12">
+    <w:abstractNumId w:val="5"/>
+  </w:num>
+  <w:num w:numId="13">
+    <w:abstractNumId w:val="6"/>
+  </w:num>
+  <w:num w:numId="14">
+    <w:abstractNumId w:val="8"/>
   </w:num>
 </w:numbering>
 </file>

</xml_diff>